<commit_message>
aanpassingen in het RIM
.
</commit_message>
<xml_diff>
--- a/Gewenste situatie/DataDictionary (Gewenste situatie)/Datadictionary Outdoor Paradise.docx
+++ b/Gewenste situatie/DataDictionary (Gewenste situatie)/Datadictionary Outdoor Paradise.docx
@@ -1,6 +1,6 @@
 
 <file path=word/document.xml><?xml version="1.0" encoding="utf-8"?>
-<w:document xmlns:wpc="http://schemas.microsoft.com/office/word/2010/wordprocessingCanvas" xmlns:cx="http://schemas.microsoft.com/office/drawing/2014/chartex" xmlns:cx1="http://schemas.microsoft.com/office/drawing/2015/9/8/chartex" xmlns:cx2="http://schemas.microsoft.com/office/drawing/2015/10/21/chartex" xmlns:cx3="http://schemas.microsoft.com/office/drawing/2016/5/9/chartex" xmlns:cx4="http://schemas.microsoft.com/office/drawing/2016/5/10/chartex" xmlns:cx5="http://schemas.microsoft.com/office/drawing/2016/5/11/chartex" xmlns:cx6="http://schemas.microsoft.com/office/drawing/2016/5/12/chartex" xmlns:cx7="http://schemas.microsoft.com/office/drawing/2016/5/13/chartex" xmlns:cx8="http://schemas.microsoft.com/office/drawing/2016/5/14/chartex" xmlns:mc="http://schemas.openxmlformats.org/markup-compatibility/2006" xmlns:aink="http://schemas.microsoft.com/office/drawing/2016/ink" xmlns:am3d="http://schemas.microsoft.com/office/drawing/2017/model3d" xmlns:o="urn:schemas-microsoft-com:office:office" xmlns:r="http://schemas.openxmlformats.org/officeDocument/2006/relationships" xmlns:m="http://schemas.openxmlformats.org/officeDocument/2006/math" xmlns:v="urn:schemas-microsoft-com:vml" xmlns:wp14="http://schemas.microsoft.com/office/word/2010/wordprocessingDrawing" xmlns:wp="http://schemas.openxmlformats.org/drawingml/2006/wordprocessingDrawing" xmlns:w10="urn:schemas-microsoft-com:office:word" xmlns:w="http://schemas.openxmlformats.org/wordprocessingml/2006/main" xmlns:w14="http://schemas.microsoft.com/office/word/2010/wordml" xmlns:w15="http://schemas.microsoft.com/office/word/2012/wordml" xmlns:w16cid="http://schemas.microsoft.com/office/word/2016/wordml/cid" xmlns:w16se="http://schemas.microsoft.com/office/word/2015/wordml/symex" xmlns:wpg="http://schemas.microsoft.com/office/word/2010/wordprocessingGroup" xmlns:wpi="http://schemas.microsoft.com/office/word/2010/wordprocessingInk" xmlns:wne="http://schemas.microsoft.com/office/word/2006/wordml" xmlns:wps="http://schemas.microsoft.com/office/word/2010/wordprocessingShape" mc:Ignorable="w14 w15 w16se w16cid wp14">
+<w:document xmlns:wpc="http://schemas.microsoft.com/office/word/2010/wordprocessingCanvas" xmlns:mc="http://schemas.openxmlformats.org/markup-compatibility/2006" xmlns:o="urn:schemas-microsoft-com:office:office" xmlns:r="http://schemas.openxmlformats.org/officeDocument/2006/relationships" xmlns:m="http://schemas.openxmlformats.org/officeDocument/2006/math" xmlns:v="urn:schemas-microsoft-com:vml" xmlns:wp14="http://schemas.microsoft.com/office/word/2010/wordprocessingDrawing" xmlns:wp="http://schemas.openxmlformats.org/drawingml/2006/wordprocessingDrawing" xmlns:w10="urn:schemas-microsoft-com:office:word" xmlns:w="http://schemas.openxmlformats.org/wordprocessingml/2006/main" xmlns:w14="http://schemas.microsoft.com/office/word/2010/wordml" xmlns:w15="http://schemas.microsoft.com/office/word/2012/wordml" xmlns:wpg="http://schemas.microsoft.com/office/word/2010/wordprocessingGroup" xmlns:wpi="http://schemas.microsoft.com/office/word/2010/wordprocessingInk" xmlns:wne="http://schemas.microsoft.com/office/word/2006/wordml" xmlns:wps="http://schemas.microsoft.com/office/word/2010/wordprocessingShape" mc:Ignorable="w14 w15 wp14">
   <w:body>
     <w:p>
       <w:pPr>
@@ -241,7 +241,6 @@
                 <w:szCs w:val="16"/>
               </w:rPr>
             </w:pPr>
-            <w:proofErr w:type="gramStart"/>
             <w:r>
               <w:rPr>
                 <w:rFonts w:ascii="Verdana" w:hAnsi="Verdana"/>
@@ -251,7 +250,6 @@
               </w:rPr>
               <w:t>NULL ?</w:t>
             </w:r>
-            <w:proofErr w:type="gramEnd"/>
           </w:p>
         </w:tc>
         <w:tc>
@@ -585,27 +583,7 @@
                 <w:szCs w:val="16"/>
                 <w:lang w:val="en-US"/>
               </w:rPr>
-              <w:t xml:space="preserve"> key Foreign Key </w:t>
-            </w:r>
-            <w:proofErr w:type="spellStart"/>
-            <w:r>
-              <w:rPr>
-                <w:rFonts w:ascii="Verdana" w:hAnsi="Verdana"/>
-                <w:sz w:val="16"/>
-                <w:szCs w:val="16"/>
-                <w:lang w:val="en-US"/>
-              </w:rPr>
-              <w:t>naar</w:t>
-            </w:r>
-            <w:proofErr w:type="spellEnd"/>
-            <w:r>
-              <w:rPr>
-                <w:rFonts w:ascii="Verdana" w:hAnsi="Verdana"/>
-                <w:sz w:val="16"/>
-                <w:szCs w:val="16"/>
-                <w:lang w:val="en-US"/>
-              </w:rPr>
-              <w:t xml:space="preserve"> Employee</w:t>
+              <w:t xml:space="preserve"> key </w:t>
             </w:r>
           </w:p>
         </w:tc>
@@ -669,7 +647,6 @@
               </w:rPr>
             </w:pPr>
             <w:proofErr w:type="spellStart"/>
-            <w:proofErr w:type="gramStart"/>
             <w:r>
               <w:rPr>
                 <w:rFonts w:ascii="Verdana" w:hAnsi="Verdana"/>
@@ -679,7 +656,6 @@
               <w:t>varchar</w:t>
             </w:r>
             <w:proofErr w:type="spellEnd"/>
-            <w:proofErr w:type="gramEnd"/>
           </w:p>
         </w:tc>
         <w:tc>
@@ -894,7 +870,6 @@
               </w:rPr>
             </w:pPr>
             <w:proofErr w:type="spellStart"/>
-            <w:proofErr w:type="gramStart"/>
             <w:r>
               <w:rPr>
                 <w:rFonts w:ascii="Verdana" w:hAnsi="Verdana"/>
@@ -904,7 +879,6 @@
               <w:t>varchar</w:t>
             </w:r>
             <w:proofErr w:type="spellEnd"/>
-            <w:proofErr w:type="gramEnd"/>
           </w:p>
         </w:tc>
         <w:tc>
@@ -1249,23 +1223,13 @@
                 <w:szCs w:val="16"/>
               </w:rPr>
             </w:pPr>
-            <w:proofErr w:type="gramStart"/>
-            <w:r>
-              <w:rPr>
-                <w:rFonts w:ascii="Verdana" w:hAnsi="Verdana"/>
-                <w:sz w:val="16"/>
-                <w:szCs w:val="16"/>
-              </w:rPr>
-              <w:t>Minimum salaris</w:t>
-            </w:r>
-            <w:proofErr w:type="gramEnd"/>
-            <w:r>
-              <w:rPr>
-                <w:rFonts w:ascii="Verdana" w:hAnsi="Verdana"/>
-                <w:sz w:val="16"/>
-                <w:szCs w:val="16"/>
-              </w:rPr>
-              <w:t xml:space="preserve"> van een </w:t>
+            <w:r>
+              <w:rPr>
+                <w:rFonts w:ascii="Verdana" w:hAnsi="Verdana"/>
+                <w:sz w:val="16"/>
+                <w:szCs w:val="16"/>
+              </w:rPr>
+              <w:t xml:space="preserve">Minimum salaris van een </w:t>
             </w:r>
             <w:proofErr w:type="spellStart"/>
             <w:r>
@@ -1473,23 +1437,13 @@
                 <w:szCs w:val="16"/>
               </w:rPr>
             </w:pPr>
-            <w:proofErr w:type="gramStart"/>
-            <w:r>
-              <w:rPr>
-                <w:rFonts w:ascii="Verdana" w:hAnsi="Verdana"/>
-                <w:sz w:val="16"/>
-                <w:szCs w:val="16"/>
-              </w:rPr>
-              <w:t>Maximum salaris</w:t>
-            </w:r>
-            <w:proofErr w:type="gramEnd"/>
-            <w:r>
-              <w:rPr>
-                <w:rFonts w:ascii="Verdana" w:hAnsi="Verdana"/>
-                <w:sz w:val="16"/>
-                <w:szCs w:val="16"/>
-              </w:rPr>
-              <w:t xml:space="preserve"> van een </w:t>
+            <w:r>
+              <w:rPr>
+                <w:rFonts w:ascii="Verdana" w:hAnsi="Verdana"/>
+                <w:sz w:val="16"/>
+                <w:szCs w:val="16"/>
+              </w:rPr>
+              <w:t xml:space="preserve">Maximum salaris van een </w:t>
             </w:r>
             <w:proofErr w:type="spellStart"/>
             <w:r>
@@ -1734,7 +1688,6 @@
                 <w:szCs w:val="16"/>
               </w:rPr>
             </w:pPr>
-            <w:proofErr w:type="gramStart"/>
             <w:r>
               <w:rPr>
                 <w:rFonts w:ascii="Verdana" w:hAnsi="Verdana"/>
@@ -1744,7 +1697,6 @@
               </w:rPr>
               <w:t>NULL ?</w:t>
             </w:r>
-            <w:proofErr w:type="gramEnd"/>
           </w:p>
         </w:tc>
         <w:tc>
@@ -2803,7 +2755,6 @@
                 <w:szCs w:val="16"/>
               </w:rPr>
             </w:pPr>
-            <w:proofErr w:type="gramStart"/>
             <w:r>
               <w:rPr>
                 <w:rFonts w:ascii="Verdana" w:hAnsi="Verdana"/>
@@ -2813,7 +2764,6 @@
               </w:rPr>
               <w:t>NULL ?</w:t>
             </w:r>
-            <w:proofErr w:type="gramEnd"/>
           </w:p>
         </w:tc>
         <w:tc>
@@ -3198,7 +3148,6 @@
               </w:rPr>
             </w:pPr>
             <w:proofErr w:type="spellStart"/>
-            <w:proofErr w:type="gramStart"/>
             <w:r>
               <w:rPr>
                 <w:rFonts w:ascii="Verdana" w:hAnsi="Verdana"/>
@@ -3208,7 +3157,6 @@
               <w:t>varchar</w:t>
             </w:r>
             <w:proofErr w:type="spellEnd"/>
-            <w:proofErr w:type="gramEnd"/>
           </w:p>
         </w:tc>
         <w:tc>
@@ -3878,7 +3826,6 @@
                 <w:szCs w:val="16"/>
               </w:rPr>
             </w:pPr>
-            <w:proofErr w:type="gramStart"/>
             <w:r>
               <w:rPr>
                 <w:rFonts w:ascii="Verdana" w:hAnsi="Verdana"/>
@@ -3888,7 +3835,6 @@
               </w:rPr>
               <w:t>NULL ?</w:t>
             </w:r>
-            <w:proofErr w:type="gramEnd"/>
           </w:p>
         </w:tc>
         <w:tc>
@@ -4282,7 +4228,6 @@
               </w:rPr>
             </w:pPr>
             <w:proofErr w:type="spellStart"/>
-            <w:proofErr w:type="gramStart"/>
             <w:r>
               <w:rPr>
                 <w:rFonts w:ascii="Verdana" w:hAnsi="Verdana"/>
@@ -4292,7 +4237,6 @@
               <w:t>varchar</w:t>
             </w:r>
             <w:proofErr w:type="spellEnd"/>
-            <w:proofErr w:type="gramEnd"/>
           </w:p>
         </w:tc>
         <w:tc>
@@ -5446,7 +5390,6 @@
                 <w:szCs w:val="16"/>
               </w:rPr>
             </w:pPr>
-            <w:proofErr w:type="gramStart"/>
             <w:r>
               <w:rPr>
                 <w:rFonts w:ascii="Verdana" w:hAnsi="Verdana"/>
@@ -5456,7 +5399,6 @@
               </w:rPr>
               <w:t>NULL ?</w:t>
             </w:r>
-            <w:proofErr w:type="gramEnd"/>
           </w:p>
         </w:tc>
         <w:tc>
@@ -5841,7 +5783,6 @@
               </w:rPr>
             </w:pPr>
             <w:proofErr w:type="spellStart"/>
-            <w:proofErr w:type="gramStart"/>
             <w:r>
               <w:rPr>
                 <w:rFonts w:ascii="Verdana" w:hAnsi="Verdana"/>
@@ -5851,7 +5792,6 @@
               <w:t>varchar</w:t>
             </w:r>
             <w:proofErr w:type="spellEnd"/>
-            <w:proofErr w:type="gramEnd"/>
           </w:p>
         </w:tc>
         <w:tc>
@@ -6193,7 +6133,6 @@
                 <w:szCs w:val="16"/>
               </w:rPr>
             </w:pPr>
-            <w:proofErr w:type="gramStart"/>
             <w:r>
               <w:rPr>
                 <w:rFonts w:ascii="Verdana" w:hAnsi="Verdana"/>
@@ -6203,7 +6142,6 @@
               </w:rPr>
               <w:t>NULL ?</w:t>
             </w:r>
-            <w:proofErr w:type="gramEnd"/>
           </w:p>
         </w:tc>
         <w:tc>
@@ -10756,7 +10694,6 @@
               </w:rPr>
             </w:pPr>
             <w:proofErr w:type="spellStart"/>
-            <w:proofErr w:type="gramStart"/>
             <w:r>
               <w:rPr>
                 <w:rFonts w:ascii="Verdana" w:hAnsi="Verdana"/>
@@ -10766,7 +10703,6 @@
               <w:t>Fax-nummer</w:t>
             </w:r>
             <w:proofErr w:type="spellEnd"/>
-            <w:proofErr w:type="gramEnd"/>
             <w:r>
               <w:rPr>
                 <w:rFonts w:ascii="Verdana" w:hAnsi="Verdana"/>
@@ -11028,7 +10964,6 @@
                 <w:szCs w:val="16"/>
               </w:rPr>
             </w:pPr>
-            <w:proofErr w:type="gramStart"/>
             <w:r>
               <w:rPr>
                 <w:rFonts w:ascii="Verdana" w:hAnsi="Verdana"/>
@@ -11038,7 +10973,6 @@
               </w:rPr>
               <w:t>CV</w:t>
             </w:r>
-            <w:proofErr w:type="gramEnd"/>
           </w:p>
         </w:tc>
         <w:tc>
@@ -11184,25 +11118,7 @@
                 <w:sz w:val="16"/>
                 <w:szCs w:val="16"/>
               </w:rPr>
-              <w:t xml:space="preserve">Het </w:t>
-            </w:r>
-            <w:proofErr w:type="gramStart"/>
-            <w:r>
-              <w:rPr>
-                <w:rFonts w:ascii="Verdana" w:hAnsi="Verdana"/>
-                <w:sz w:val="16"/>
-                <w:szCs w:val="16"/>
-              </w:rPr>
-              <w:t>CV-bestand</w:t>
-            </w:r>
-            <w:proofErr w:type="gramEnd"/>
-            <w:r>
-              <w:rPr>
-                <w:rFonts w:ascii="Verdana" w:hAnsi="Verdana"/>
-                <w:sz w:val="16"/>
-                <w:szCs w:val="16"/>
-              </w:rPr>
-              <w:t xml:space="preserve"> van medewerker</w:t>
+              <w:t>Het CV-bestand van medewerker</w:t>
             </w:r>
           </w:p>
         </w:tc>
@@ -12106,7 +12022,6 @@
                 <w:szCs w:val="16"/>
               </w:rPr>
             </w:pPr>
-            <w:proofErr w:type="gramStart"/>
             <w:r>
               <w:rPr>
                 <w:rFonts w:ascii="Verdana" w:hAnsi="Verdana"/>
@@ -12116,7 +12031,6 @@
               </w:rPr>
               <w:t>NULL ?</w:t>
             </w:r>
-            <w:proofErr w:type="gramEnd"/>
           </w:p>
         </w:tc>
         <w:tc>
@@ -12501,7 +12415,6 @@
               </w:rPr>
             </w:pPr>
             <w:proofErr w:type="spellStart"/>
-            <w:proofErr w:type="gramStart"/>
             <w:r>
               <w:rPr>
                 <w:rFonts w:ascii="Verdana" w:hAnsi="Verdana"/>
@@ -12511,7 +12424,6 @@
               <w:t>varchar</w:t>
             </w:r>
             <w:proofErr w:type="spellEnd"/>
-            <w:proofErr w:type="gramEnd"/>
           </w:p>
         </w:tc>
         <w:tc>
@@ -12855,7 +12767,6 @@
                 <w:szCs w:val="16"/>
               </w:rPr>
             </w:pPr>
-            <w:proofErr w:type="gramStart"/>
             <w:r>
               <w:rPr>
                 <w:rFonts w:ascii="Verdana" w:hAnsi="Verdana"/>
@@ -12865,7 +12776,6 @@
               </w:rPr>
               <w:t>NULL ?</w:t>
             </w:r>
-            <w:proofErr w:type="gramEnd"/>
           </w:p>
         </w:tc>
         <w:tc>
@@ -13250,7 +13160,6 @@
               </w:rPr>
             </w:pPr>
             <w:proofErr w:type="spellStart"/>
-            <w:proofErr w:type="gramStart"/>
             <w:r>
               <w:rPr>
                 <w:rFonts w:ascii="Verdana" w:hAnsi="Verdana"/>
@@ -13260,7 +13169,6 @@
               <w:t>varchar</w:t>
             </w:r>
             <w:proofErr w:type="spellEnd"/>
-            <w:proofErr w:type="gramEnd"/>
           </w:p>
         </w:tc>
         <w:tc>
@@ -13867,7 +13775,6 @@
                 <w:szCs w:val="16"/>
               </w:rPr>
             </w:pPr>
-            <w:proofErr w:type="gramStart"/>
             <w:r>
               <w:rPr>
                 <w:rFonts w:ascii="Verdana" w:hAnsi="Verdana"/>
@@ -13877,7 +13784,6 @@
               </w:rPr>
               <w:t>NULL ?</w:t>
             </w:r>
-            <w:proofErr w:type="gramEnd"/>
           </w:p>
         </w:tc>
         <w:tc>
@@ -14315,7 +14221,27 @@
                 <w:szCs w:val="16"/>
                 <w:lang w:val="en-US"/>
               </w:rPr>
-              <w:t>75, rue du Faubourg St-</w:t>
+              <w:t xml:space="preserve">75, rue du </w:t>
+            </w:r>
+            <w:proofErr w:type="spellStart"/>
+            <w:r>
+              <w:rPr>
+                <w:rFonts w:ascii="Verdana" w:hAnsi="Verdana"/>
+                <w:sz w:val="16"/>
+                <w:szCs w:val="16"/>
+                <w:lang w:val="en-US"/>
+              </w:rPr>
+              <w:t>Faubourg</w:t>
+            </w:r>
+            <w:proofErr w:type="spellEnd"/>
+            <w:r>
+              <w:rPr>
+                <w:rFonts w:ascii="Verdana" w:hAnsi="Verdana"/>
+                <w:sz w:val="16"/>
+                <w:szCs w:val="16"/>
+                <w:lang w:val="en-US"/>
+              </w:rPr>
+              <w:t xml:space="preserve"> St-</w:t>
             </w:r>
             <w:proofErr w:type="spellStart"/>
             <w:r>
@@ -15963,7 +15889,6 @@
                 <w:szCs w:val="16"/>
               </w:rPr>
             </w:pPr>
-            <w:proofErr w:type="gramStart"/>
             <w:r>
               <w:rPr>
                 <w:rFonts w:ascii="Verdana" w:hAnsi="Verdana"/>
@@ -15973,7 +15898,6 @@
               </w:rPr>
               <w:t>NULL ?</w:t>
             </w:r>
-            <w:proofErr w:type="gramEnd"/>
           </w:p>
         </w:tc>
         <w:tc>
@@ -16742,7 +16666,6 @@
           <w:lang w:val="en-US"/>
         </w:rPr>
       </w:pPr>
-      <w:proofErr w:type="gramStart"/>
       <w:r>
         <w:rPr>
           <w:rFonts w:ascii="Verdana" w:hAnsi="Verdana"/>
@@ -16751,18 +16674,7 @@
           <w:szCs w:val="16"/>
           <w:lang w:val="en-US"/>
         </w:rPr>
-        <w:t>Table :</w:t>
-      </w:r>
-      <w:proofErr w:type="gramEnd"/>
-      <w:r>
-        <w:rPr>
-          <w:rFonts w:ascii="Verdana" w:hAnsi="Verdana"/>
-          <w:i/>
-          <w:sz w:val="16"/>
-          <w:szCs w:val="16"/>
-          <w:lang w:val="en-US"/>
-        </w:rPr>
-        <w:t xml:space="preserve"> </w:t>
+        <w:t xml:space="preserve">Table : </w:t>
       </w:r>
       <w:r>
         <w:rPr>
@@ -16901,7 +16813,6 @@
                 <w:szCs w:val="16"/>
               </w:rPr>
             </w:pPr>
-            <w:proofErr w:type="gramStart"/>
             <w:r>
               <w:rPr>
                 <w:rFonts w:ascii="Verdana" w:hAnsi="Verdana"/>
@@ -16911,7 +16822,6 @@
               </w:rPr>
               <w:t>NULL ?</w:t>
             </w:r>
-            <w:proofErr w:type="gramEnd"/>
           </w:p>
         </w:tc>
         <w:tc>
@@ -17033,7 +16943,6 @@
               </w:rPr>
             </w:pPr>
             <w:proofErr w:type="spellStart"/>
-            <w:proofErr w:type="gramStart"/>
             <w:r>
               <w:rPr>
                 <w:rFonts w:ascii="Verdana" w:hAnsi="Verdana"/>
@@ -17043,7 +16952,6 @@
               <w:t>smallInt</w:t>
             </w:r>
             <w:proofErr w:type="spellEnd"/>
-            <w:proofErr w:type="gramEnd"/>
           </w:p>
         </w:tc>
         <w:tc>
@@ -17506,23 +17414,13 @@
                 <w:szCs w:val="16"/>
               </w:rPr>
             </w:pPr>
-            <w:proofErr w:type="gramStart"/>
-            <w:r>
-              <w:rPr>
-                <w:rFonts w:ascii="Verdana" w:hAnsi="Verdana"/>
-                <w:sz w:val="16"/>
-                <w:szCs w:val="16"/>
-              </w:rPr>
-              <w:t>Eind datum</w:t>
-            </w:r>
-            <w:proofErr w:type="gramEnd"/>
-            <w:r>
-              <w:rPr>
-                <w:rFonts w:ascii="Verdana" w:hAnsi="Verdana"/>
-                <w:sz w:val="16"/>
-                <w:szCs w:val="16"/>
-              </w:rPr>
-              <w:t xml:space="preserve"> van de promotion</w:t>
+            <w:r>
+              <w:rPr>
+                <w:rFonts w:ascii="Verdana" w:hAnsi="Verdana"/>
+                <w:sz w:val="16"/>
+                <w:szCs w:val="16"/>
+              </w:rPr>
+              <w:t>Eind datum van de promotion</w:t>
             </w:r>
           </w:p>
         </w:tc>
@@ -17585,7 +17483,6 @@
               </w:rPr>
             </w:pPr>
             <w:proofErr w:type="spellStart"/>
-            <w:proofErr w:type="gramStart"/>
             <w:r>
               <w:rPr>
                 <w:rFonts w:ascii="Verdana" w:hAnsi="Verdana"/>
@@ -17595,7 +17492,6 @@
               <w:t>nvarchar</w:t>
             </w:r>
             <w:proofErr w:type="spellEnd"/>
-            <w:proofErr w:type="gramEnd"/>
           </w:p>
         </w:tc>
         <w:tc>
@@ -17619,9 +17515,9 @@
                 <w:szCs w:val="16"/>
                 <w:lang w:val="en-US"/>
               </w:rPr>
-              <w:t xml:space="preserve">Commercial tv, </w:t>
-            </w:r>
-            <w:proofErr w:type="gramStart"/>
+              <w:t xml:space="preserve">Commercial </w:t>
+            </w:r>
+            <w:proofErr w:type="spellStart"/>
             <w:r>
               <w:rPr>
                 <w:rFonts w:ascii="Verdana" w:hAnsi="Verdana"/>
@@ -17629,9 +17525,9 @@
                 <w:szCs w:val="16"/>
                 <w:lang w:val="en-US"/>
               </w:rPr>
-              <w:t>one day</w:t>
-            </w:r>
-            <w:proofErr w:type="gramEnd"/>
+              <w:t>tv</w:t>
+            </w:r>
+            <w:proofErr w:type="spellEnd"/>
             <w:r>
               <w:rPr>
                 <w:rFonts w:ascii="Verdana" w:hAnsi="Verdana"/>
@@ -17639,7 +17535,7 @@
                 <w:szCs w:val="16"/>
                 <w:lang w:val="en-US"/>
               </w:rPr>
-              <w:t xml:space="preserve"> profit, summer sale</w:t>
+              <w:t>, one day profit, summer sale</w:t>
             </w:r>
           </w:p>
         </w:tc>
@@ -17762,7 +17658,6 @@
         </w:rPr>
       </w:pPr>
       <w:proofErr w:type="spellStart"/>
-      <w:proofErr w:type="gramStart"/>
       <w:r>
         <w:rPr>
           <w:rFonts w:ascii="Verdana" w:hAnsi="Verdana"/>
@@ -17780,17 +17675,7 @@
           <w:sz w:val="16"/>
           <w:szCs w:val="16"/>
         </w:rPr>
-        <w:t xml:space="preserve"> :</w:t>
-      </w:r>
-      <w:proofErr w:type="gramEnd"/>
-      <w:r>
-        <w:rPr>
-          <w:rFonts w:ascii="Verdana" w:hAnsi="Verdana"/>
-          <w:i/>
-          <w:sz w:val="16"/>
-          <w:szCs w:val="16"/>
-        </w:rPr>
-        <w:t xml:space="preserve"> </w:t>
+        <w:t xml:space="preserve"> : </w:t>
       </w:r>
       <w:proofErr w:type="spellStart"/>
       <w:r>
@@ -17929,7 +17814,6 @@
                 <w:szCs w:val="16"/>
               </w:rPr>
             </w:pPr>
-            <w:proofErr w:type="gramStart"/>
             <w:r>
               <w:rPr>
                 <w:rFonts w:ascii="Verdana" w:hAnsi="Verdana"/>
@@ -17939,7 +17823,6 @@
               </w:rPr>
               <w:t>NULL ?</w:t>
             </w:r>
-            <w:proofErr w:type="gramEnd"/>
           </w:p>
         </w:tc>
         <w:tc>
@@ -18771,7 +18654,6 @@
         </w:rPr>
       </w:pPr>
       <w:proofErr w:type="spellStart"/>
-      <w:proofErr w:type="gramStart"/>
       <w:r>
         <w:rPr>
           <w:rFonts w:ascii="Verdana" w:hAnsi="Verdana"/>
@@ -18789,17 +18671,7 @@
           <w:sz w:val="16"/>
           <w:szCs w:val="16"/>
         </w:rPr>
-        <w:t xml:space="preserve"> :</w:t>
-      </w:r>
-      <w:proofErr w:type="gramEnd"/>
-      <w:r>
-        <w:rPr>
-          <w:rFonts w:ascii="Verdana" w:hAnsi="Verdana"/>
-          <w:i/>
-          <w:sz w:val="16"/>
-          <w:szCs w:val="16"/>
-        </w:rPr>
-        <w:t xml:space="preserve"> </w:t>
+        <w:t xml:space="preserve"> : </w:t>
       </w:r>
       <w:r>
         <w:rPr>
@@ -18936,7 +18808,6 @@
                 <w:szCs w:val="16"/>
               </w:rPr>
             </w:pPr>
-            <w:proofErr w:type="gramStart"/>
             <w:r>
               <w:rPr>
                 <w:rFonts w:ascii="Verdana" w:hAnsi="Verdana"/>
@@ -18946,7 +18817,6 @@
               </w:rPr>
               <w:t>NULL ?</w:t>
             </w:r>
-            <w:proofErr w:type="gramEnd"/>
           </w:p>
         </w:tc>
         <w:tc>
@@ -20933,7 +20803,6 @@
                 <w:szCs w:val="16"/>
               </w:rPr>
             </w:pPr>
-            <w:proofErr w:type="gramStart"/>
             <w:r>
               <w:rPr>
                 <w:rFonts w:ascii="Verdana" w:hAnsi="Verdana"/>
@@ -20943,7 +20812,6 @@
               </w:rPr>
               <w:t>NULL ?</w:t>
             </w:r>
-            <w:proofErr w:type="gramEnd"/>
           </w:p>
         </w:tc>
         <w:tc>
@@ -21040,23 +20908,13 @@
               </w:rPr>
             </w:pPr>
             <w:proofErr w:type="spellStart"/>
-            <w:proofErr w:type="gramStart"/>
-            <w:r>
-              <w:rPr>
-                <w:rFonts w:ascii="Verdana" w:hAnsi="Verdana"/>
-                <w:sz w:val="16"/>
-                <w:szCs w:val="16"/>
-              </w:rPr>
-              <w:t>PR</w:t>
-            </w:r>
-            <w:proofErr w:type="gramEnd"/>
-            <w:r>
-              <w:rPr>
-                <w:rFonts w:ascii="Verdana" w:hAnsi="Verdana"/>
-                <w:sz w:val="16"/>
-                <w:szCs w:val="16"/>
-              </w:rPr>
-              <w:t>_Number</w:t>
+            <w:r>
+              <w:rPr>
+                <w:rFonts w:ascii="Verdana" w:hAnsi="Verdana"/>
+                <w:sz w:val="16"/>
+                <w:szCs w:val="16"/>
+              </w:rPr>
+              <w:t>PR_Number</w:t>
             </w:r>
             <w:proofErr w:type="spellEnd"/>
           </w:p>
@@ -21172,18 +21030,8 @@
                 <w:sz w:val="16"/>
                 <w:szCs w:val="16"/>
               </w:rPr>
-              <w:t xml:space="preserve">Het nummer van de </w:t>
-            </w:r>
-            <w:proofErr w:type="gramStart"/>
-            <w:r>
-              <w:rPr>
-                <w:rFonts w:ascii="Verdana" w:hAnsi="Verdana"/>
-                <w:sz w:val="16"/>
-                <w:szCs w:val="16"/>
-              </w:rPr>
-              <w:t>PR</w:t>
-            </w:r>
-            <w:proofErr w:type="gramEnd"/>
+              <w:t>Het nummer van de PR</w:t>
+            </w:r>
           </w:p>
         </w:tc>
         <w:tc>
@@ -21446,7 +21294,6 @@
                 <w:szCs w:val="16"/>
               </w:rPr>
             </w:pPr>
-            <w:proofErr w:type="gramStart"/>
             <w:r>
               <w:rPr>
                 <w:rFonts w:ascii="Verdana" w:hAnsi="Verdana"/>
@@ -21455,7 +21302,6 @@
               </w:rPr>
               <w:t>real</w:t>
             </w:r>
-            <w:proofErr w:type="gramEnd"/>
           </w:p>
         </w:tc>
         <w:tc>
@@ -21598,7 +21444,6 @@
         </w:rPr>
       </w:pPr>
       <w:proofErr w:type="spellStart"/>
-      <w:proofErr w:type="gramStart"/>
       <w:r>
         <w:rPr>
           <w:rFonts w:ascii="Verdana" w:hAnsi="Verdana"/>
@@ -21616,17 +21461,7 @@
           <w:sz w:val="16"/>
           <w:szCs w:val="16"/>
         </w:rPr>
-        <w:t xml:space="preserve"> :</w:t>
-      </w:r>
-      <w:proofErr w:type="gramEnd"/>
-      <w:r>
-        <w:rPr>
-          <w:rFonts w:ascii="Verdana" w:hAnsi="Verdana"/>
-          <w:i/>
-          <w:sz w:val="16"/>
-          <w:szCs w:val="16"/>
-        </w:rPr>
-        <w:t xml:space="preserve"> </w:t>
+        <w:t xml:space="preserve"> : </w:t>
       </w:r>
       <w:r>
         <w:rPr>
@@ -21676,7 +21511,7 @@
         </w:trPr>
         <w:tc>
           <w:tcPr>
-            <w:tcW w:w="1820" w:type="dxa"/>
+            <w:tcW w:w="1818" w:type="dxa"/>
           </w:tcPr>
           <w:p>
             <w:pPr>
@@ -21701,7 +21536,7 @@
         </w:tc>
         <w:tc>
           <w:tcPr>
-            <w:tcW w:w="922" w:type="dxa"/>
+            <w:tcW w:w="1031" w:type="dxa"/>
           </w:tcPr>
           <w:p>
             <w:pPr>
@@ -21726,7 +21561,7 @@
         </w:tc>
         <w:tc>
           <w:tcPr>
-            <w:tcW w:w="1742" w:type="dxa"/>
+            <w:tcW w:w="1710" w:type="dxa"/>
           </w:tcPr>
           <w:p>
             <w:pPr>
@@ -21751,19 +21586,18 @@
         </w:tc>
         <w:tc>
           <w:tcPr>
-            <w:tcW w:w="819" w:type="dxa"/>
-          </w:tcPr>
-          <w:p>
-            <w:pPr>
-              <w:pStyle w:val="NoSpacing"/>
-              <w:rPr>
-                <w:rFonts w:ascii="Verdana" w:hAnsi="Verdana"/>
-                <w:b/>
-                <w:sz w:val="16"/>
-                <w:szCs w:val="16"/>
-              </w:rPr>
-            </w:pPr>
-            <w:proofErr w:type="gramStart"/>
+            <w:tcW w:w="839" w:type="dxa"/>
+          </w:tcPr>
+          <w:p>
+            <w:pPr>
+              <w:pStyle w:val="NoSpacing"/>
+              <w:rPr>
+                <w:rFonts w:ascii="Verdana" w:hAnsi="Verdana"/>
+                <w:b/>
+                <w:sz w:val="16"/>
+                <w:szCs w:val="16"/>
+              </w:rPr>
+            </w:pPr>
             <w:r>
               <w:rPr>
                 <w:rFonts w:ascii="Verdana" w:hAnsi="Verdana"/>
@@ -21773,12 +21607,11 @@
               </w:rPr>
               <w:t>NULL ?</w:t>
             </w:r>
-            <w:proofErr w:type="gramEnd"/>
-          </w:p>
-        </w:tc>
-        <w:tc>
-          <w:tcPr>
-            <w:tcW w:w="717" w:type="dxa"/>
+          </w:p>
+        </w:tc>
+        <w:tc>
+          <w:tcPr>
+            <w:tcW w:w="830" w:type="dxa"/>
           </w:tcPr>
           <w:p>
             <w:pPr>
@@ -21803,7 +21636,7 @@
         </w:tc>
         <w:tc>
           <w:tcPr>
-            <w:tcW w:w="1844" w:type="dxa"/>
+            <w:tcW w:w="1797" w:type="dxa"/>
           </w:tcPr>
           <w:p>
             <w:pPr>
@@ -21828,7 +21661,7 @@
         </w:tc>
         <w:tc>
           <w:tcPr>
-            <w:tcW w:w="2459" w:type="dxa"/>
+            <w:tcW w:w="2298" w:type="dxa"/>
           </w:tcPr>
           <w:p>
             <w:pPr>
@@ -21858,7 +21691,7 @@
         </w:trPr>
         <w:tc>
           <w:tcPr>
-            <w:tcW w:w="1820" w:type="dxa"/>
+            <w:tcW w:w="1818" w:type="dxa"/>
           </w:tcPr>
           <w:p>
             <w:pPr>
@@ -21883,7 +21716,7 @@
         </w:tc>
         <w:tc>
           <w:tcPr>
-            <w:tcW w:w="922" w:type="dxa"/>
+            <w:tcW w:w="1031" w:type="dxa"/>
           </w:tcPr>
           <w:p>
             <w:pPr>
@@ -21906,7 +21739,7 @@
         </w:tc>
         <w:tc>
           <w:tcPr>
-            <w:tcW w:w="1742" w:type="dxa"/>
+            <w:tcW w:w="1710" w:type="dxa"/>
           </w:tcPr>
           <w:p>
             <w:pPr>
@@ -21929,7 +21762,7 @@
         </w:tc>
         <w:tc>
           <w:tcPr>
-            <w:tcW w:w="819" w:type="dxa"/>
+            <w:tcW w:w="839" w:type="dxa"/>
           </w:tcPr>
           <w:p>
             <w:pPr>
@@ -21952,7 +21785,7 @@
         </w:tc>
         <w:tc>
           <w:tcPr>
-            <w:tcW w:w="717" w:type="dxa"/>
+            <w:tcW w:w="830" w:type="dxa"/>
           </w:tcPr>
           <w:p>
             <w:pPr>
@@ -21975,7 +21808,7 @@
         </w:tc>
         <w:tc>
           <w:tcPr>
-            <w:tcW w:w="1844" w:type="dxa"/>
+            <w:tcW w:w="1797" w:type="dxa"/>
           </w:tcPr>
           <w:p>
             <w:pPr>
@@ -21998,7 +21831,7 @@
         </w:tc>
         <w:tc>
           <w:tcPr>
-            <w:tcW w:w="2459" w:type="dxa"/>
+            <w:tcW w:w="2298" w:type="dxa"/>
           </w:tcPr>
           <w:p>
             <w:pPr>
@@ -22036,7 +21869,7 @@
         </w:trPr>
         <w:tc>
           <w:tcPr>
-            <w:tcW w:w="1820" w:type="dxa"/>
+            <w:tcW w:w="1818" w:type="dxa"/>
           </w:tcPr>
           <w:p>
             <w:pPr>
@@ -22061,7 +21894,7 @@
         </w:tc>
         <w:tc>
           <w:tcPr>
-            <w:tcW w:w="922" w:type="dxa"/>
+            <w:tcW w:w="1031" w:type="dxa"/>
           </w:tcPr>
           <w:p>
             <w:pPr>
@@ -22086,7 +21919,7 @@
         </w:tc>
         <w:tc>
           <w:tcPr>
-            <w:tcW w:w="1742" w:type="dxa"/>
+            <w:tcW w:w="1710" w:type="dxa"/>
           </w:tcPr>
           <w:p>
             <w:pPr>
@@ -22127,7 +21960,7 @@
         </w:tc>
         <w:tc>
           <w:tcPr>
-            <w:tcW w:w="819" w:type="dxa"/>
+            <w:tcW w:w="839" w:type="dxa"/>
           </w:tcPr>
           <w:p>
             <w:pPr>
@@ -22150,7 +21983,7 @@
         </w:tc>
         <w:tc>
           <w:tcPr>
-            <w:tcW w:w="717" w:type="dxa"/>
+            <w:tcW w:w="830" w:type="dxa"/>
           </w:tcPr>
           <w:p>
             <w:pPr>
@@ -22173,7 +22006,7 @@
         </w:tc>
         <w:tc>
           <w:tcPr>
-            <w:tcW w:w="1844" w:type="dxa"/>
+            <w:tcW w:w="1797" w:type="dxa"/>
           </w:tcPr>
           <w:p>
             <w:pPr>
@@ -22196,7 +22029,7 @@
         </w:tc>
         <w:tc>
           <w:tcPr>
-            <w:tcW w:w="2459" w:type="dxa"/>
+            <w:tcW w:w="2298" w:type="dxa"/>
           </w:tcPr>
           <w:p>
             <w:pPr>
@@ -22224,7 +22057,7 @@
         </w:trPr>
         <w:tc>
           <w:tcPr>
-            <w:tcW w:w="1820" w:type="dxa"/>
+            <w:tcW w:w="1818" w:type="dxa"/>
           </w:tcPr>
           <w:p>
             <w:pPr>
@@ -22249,7 +22082,7 @@
         </w:tc>
         <w:tc>
           <w:tcPr>
-            <w:tcW w:w="922" w:type="dxa"/>
+            <w:tcW w:w="1031" w:type="dxa"/>
           </w:tcPr>
           <w:p>
             <w:pPr>
@@ -22272,7 +22105,7 @@
         </w:tc>
         <w:tc>
           <w:tcPr>
-            <w:tcW w:w="1742" w:type="dxa"/>
+            <w:tcW w:w="1710" w:type="dxa"/>
           </w:tcPr>
           <w:p>
             <w:pPr>
@@ -22295,7 +22128,7 @@
         </w:tc>
         <w:tc>
           <w:tcPr>
-            <w:tcW w:w="819" w:type="dxa"/>
+            <w:tcW w:w="839" w:type="dxa"/>
           </w:tcPr>
           <w:p>
             <w:pPr>
@@ -22318,7 +22151,7 @@
         </w:tc>
         <w:tc>
           <w:tcPr>
-            <w:tcW w:w="717" w:type="dxa"/>
+            <w:tcW w:w="830" w:type="dxa"/>
           </w:tcPr>
           <w:p>
             <w:pPr>
@@ -22341,7 +22174,7 @@
         </w:tc>
         <w:tc>
           <w:tcPr>
-            <w:tcW w:w="1844" w:type="dxa"/>
+            <w:tcW w:w="1797" w:type="dxa"/>
           </w:tcPr>
           <w:p>
             <w:pPr>
@@ -22364,7 +22197,7 @@
         </w:tc>
         <w:tc>
           <w:tcPr>
-            <w:tcW w:w="2459" w:type="dxa"/>
+            <w:tcW w:w="2298" w:type="dxa"/>
           </w:tcPr>
           <w:p>
             <w:pPr>
@@ -22412,7 +22245,7 @@
         </w:trPr>
         <w:tc>
           <w:tcPr>
-            <w:tcW w:w="1820" w:type="dxa"/>
+            <w:tcW w:w="1818" w:type="dxa"/>
           </w:tcPr>
           <w:p>
             <w:pPr>
@@ -22437,7 +22270,7 @@
         </w:tc>
         <w:tc>
           <w:tcPr>
-            <w:tcW w:w="922" w:type="dxa"/>
+            <w:tcW w:w="1031" w:type="dxa"/>
           </w:tcPr>
           <w:p>
             <w:pPr>
@@ -22462,40 +22295,30 @@
         </w:tc>
         <w:tc>
           <w:tcPr>
-            <w:tcW w:w="1742" w:type="dxa"/>
-          </w:tcPr>
-          <w:p>
-            <w:pPr>
-              <w:pStyle w:val="NoSpacing"/>
-              <w:rPr>
-                <w:rFonts w:ascii="Verdana" w:hAnsi="Verdana"/>
-                <w:sz w:val="16"/>
-                <w:szCs w:val="16"/>
-              </w:rPr>
-            </w:pPr>
-            <w:proofErr w:type="gramStart"/>
-            <w:r>
-              <w:rPr>
-                <w:rFonts w:ascii="Verdana" w:hAnsi="Verdana"/>
-                <w:sz w:val="16"/>
-                <w:szCs w:val="16"/>
-              </w:rPr>
-              <w:t>4  9</w:t>
-            </w:r>
-            <w:proofErr w:type="gramEnd"/>
-            <w:r>
-              <w:rPr>
-                <w:rFonts w:ascii="Verdana" w:hAnsi="Verdana"/>
-                <w:sz w:val="16"/>
-                <w:szCs w:val="16"/>
-              </w:rPr>
-              <w:t>,22  15,93</w:t>
-            </w:r>
-          </w:p>
-        </w:tc>
-        <w:tc>
-          <w:tcPr>
-            <w:tcW w:w="819" w:type="dxa"/>
+            <w:tcW w:w="1710" w:type="dxa"/>
+          </w:tcPr>
+          <w:p>
+            <w:pPr>
+              <w:pStyle w:val="NoSpacing"/>
+              <w:rPr>
+                <w:rFonts w:ascii="Verdana" w:hAnsi="Verdana"/>
+                <w:sz w:val="16"/>
+                <w:szCs w:val="16"/>
+              </w:rPr>
+            </w:pPr>
+            <w:r>
+              <w:rPr>
+                <w:rFonts w:ascii="Verdana" w:hAnsi="Verdana"/>
+                <w:sz w:val="16"/>
+                <w:szCs w:val="16"/>
+              </w:rPr>
+              <w:t>4  9,22  15,93</w:t>
+            </w:r>
+          </w:p>
+        </w:tc>
+        <w:tc>
+          <w:tcPr>
+            <w:tcW w:w="839" w:type="dxa"/>
           </w:tcPr>
           <w:p>
             <w:pPr>
@@ -22518,7 +22341,7 @@
         </w:tc>
         <w:tc>
           <w:tcPr>
-            <w:tcW w:w="717" w:type="dxa"/>
+            <w:tcW w:w="830" w:type="dxa"/>
           </w:tcPr>
           <w:p>
             <w:pPr>
@@ -22541,48 +22364,30 @@
         </w:tc>
         <w:tc>
           <w:tcPr>
-            <w:tcW w:w="1844" w:type="dxa"/>
-          </w:tcPr>
-          <w:p>
-            <w:pPr>
-              <w:pStyle w:val="NoSpacing"/>
-              <w:rPr>
-                <w:rFonts w:ascii="Verdana" w:hAnsi="Verdana"/>
-                <w:sz w:val="16"/>
-                <w:szCs w:val="16"/>
-              </w:rPr>
-            </w:pPr>
-            <w:r>
-              <w:rPr>
-                <w:rFonts w:ascii="Verdana" w:hAnsi="Verdana"/>
-                <w:sz w:val="16"/>
-                <w:szCs w:val="16"/>
-              </w:rPr>
-              <w:t xml:space="preserve">Kosten van </w:t>
-            </w:r>
-            <w:proofErr w:type="gramStart"/>
-            <w:r>
-              <w:rPr>
-                <w:rFonts w:ascii="Verdana" w:hAnsi="Verdana"/>
-                <w:sz w:val="16"/>
-                <w:szCs w:val="16"/>
-              </w:rPr>
-              <w:t>het</w:t>
-            </w:r>
-            <w:proofErr w:type="gramEnd"/>
-            <w:r>
-              <w:rPr>
-                <w:rFonts w:ascii="Verdana" w:hAnsi="Verdana"/>
-                <w:sz w:val="16"/>
-                <w:szCs w:val="16"/>
-              </w:rPr>
-              <w:t xml:space="preserve"> productie</w:t>
-            </w:r>
-          </w:p>
-        </w:tc>
-        <w:tc>
-          <w:tcPr>
-            <w:tcW w:w="2459" w:type="dxa"/>
+            <w:tcW w:w="1797" w:type="dxa"/>
+          </w:tcPr>
+          <w:p>
+            <w:pPr>
+              <w:pStyle w:val="NoSpacing"/>
+              <w:rPr>
+                <w:rFonts w:ascii="Verdana" w:hAnsi="Verdana"/>
+                <w:sz w:val="16"/>
+                <w:szCs w:val="16"/>
+              </w:rPr>
+            </w:pPr>
+            <w:r>
+              <w:rPr>
+                <w:rFonts w:ascii="Verdana" w:hAnsi="Verdana"/>
+                <w:sz w:val="16"/>
+                <w:szCs w:val="16"/>
+              </w:rPr>
+              <w:t>Kosten van het productie</w:t>
+            </w:r>
+          </w:p>
+        </w:tc>
+        <w:tc>
+          <w:tcPr>
+            <w:tcW w:w="2298" w:type="dxa"/>
           </w:tcPr>
           <w:p>
             <w:pPr>
@@ -22602,7 +22407,7 @@
         </w:trPr>
         <w:tc>
           <w:tcPr>
-            <w:tcW w:w="1820" w:type="dxa"/>
+            <w:tcW w:w="1818" w:type="dxa"/>
           </w:tcPr>
           <w:p>
             <w:pPr>
@@ -22627,7 +22432,7 @@
         </w:tc>
         <w:tc>
           <w:tcPr>
-            <w:tcW w:w="922" w:type="dxa"/>
+            <w:tcW w:w="1031" w:type="dxa"/>
           </w:tcPr>
           <w:p>
             <w:pPr>
@@ -22652,48 +22457,30 @@
         </w:tc>
         <w:tc>
           <w:tcPr>
-            <w:tcW w:w="1742" w:type="dxa"/>
-          </w:tcPr>
-          <w:p>
-            <w:pPr>
-              <w:pStyle w:val="NoSpacing"/>
-              <w:rPr>
-                <w:rFonts w:ascii="Verdana" w:hAnsi="Verdana"/>
-                <w:sz w:val="16"/>
-                <w:szCs w:val="16"/>
-              </w:rPr>
-            </w:pPr>
-            <w:r>
-              <w:rPr>
-                <w:rFonts w:ascii="Verdana" w:hAnsi="Verdana"/>
-                <w:sz w:val="16"/>
-                <w:szCs w:val="16"/>
-              </w:rPr>
-              <w:t>0,</w:t>
-            </w:r>
-            <w:proofErr w:type="gramStart"/>
-            <w:r>
-              <w:rPr>
-                <w:rFonts w:ascii="Verdana" w:hAnsi="Verdana"/>
-                <w:sz w:val="16"/>
-                <w:szCs w:val="16"/>
-              </w:rPr>
-              <w:t>33  0</w:t>
-            </w:r>
-            <w:proofErr w:type="gramEnd"/>
-            <w:r>
-              <w:rPr>
-                <w:rFonts w:ascii="Verdana" w:hAnsi="Verdana"/>
-                <w:sz w:val="16"/>
-                <w:szCs w:val="16"/>
-              </w:rPr>
-              <w:t>,28  0,23</w:t>
-            </w:r>
-          </w:p>
-        </w:tc>
-        <w:tc>
-          <w:tcPr>
-            <w:tcW w:w="819" w:type="dxa"/>
+            <w:tcW w:w="1710" w:type="dxa"/>
+          </w:tcPr>
+          <w:p>
+            <w:pPr>
+              <w:pStyle w:val="NoSpacing"/>
+              <w:rPr>
+                <w:rFonts w:ascii="Verdana" w:hAnsi="Verdana"/>
+                <w:sz w:val="16"/>
+                <w:szCs w:val="16"/>
+              </w:rPr>
+            </w:pPr>
+            <w:r>
+              <w:rPr>
+                <w:rFonts w:ascii="Verdana" w:hAnsi="Verdana"/>
+                <w:sz w:val="16"/>
+                <w:szCs w:val="16"/>
+              </w:rPr>
+              <w:t>0,33  0,28  0,23</w:t>
+            </w:r>
+          </w:p>
+        </w:tc>
+        <w:tc>
+          <w:tcPr>
+            <w:tcW w:w="839" w:type="dxa"/>
           </w:tcPr>
           <w:p>
             <w:pPr>
@@ -22716,7 +22503,7 @@
         </w:tc>
         <w:tc>
           <w:tcPr>
-            <w:tcW w:w="717" w:type="dxa"/>
+            <w:tcW w:w="830" w:type="dxa"/>
           </w:tcPr>
           <w:p>
             <w:pPr>
@@ -22739,18 +22526,17 @@
         </w:tc>
         <w:tc>
           <w:tcPr>
-            <w:tcW w:w="1844" w:type="dxa"/>
-          </w:tcPr>
-          <w:p>
-            <w:pPr>
-              <w:pStyle w:val="NoSpacing"/>
-              <w:rPr>
-                <w:rFonts w:ascii="Verdana" w:hAnsi="Verdana"/>
-                <w:sz w:val="16"/>
-                <w:szCs w:val="16"/>
-              </w:rPr>
-            </w:pPr>
-            <w:proofErr w:type="gramStart"/>
+            <w:tcW w:w="1797" w:type="dxa"/>
+          </w:tcPr>
+          <w:p>
+            <w:pPr>
+              <w:pStyle w:val="NoSpacing"/>
+              <w:rPr>
+                <w:rFonts w:ascii="Verdana" w:hAnsi="Verdana"/>
+                <w:sz w:val="16"/>
+                <w:szCs w:val="16"/>
+              </w:rPr>
+            </w:pPr>
             <w:r>
               <w:rPr>
                 <w:rFonts w:ascii="Verdana" w:hAnsi="Verdana"/>
@@ -22759,12 +22545,11 @@
               </w:rPr>
               <w:t>Winst marge</w:t>
             </w:r>
-            <w:proofErr w:type="gramEnd"/>
-          </w:p>
-        </w:tc>
-        <w:tc>
-          <w:tcPr>
-            <w:tcW w:w="2459" w:type="dxa"/>
+          </w:p>
+        </w:tc>
+        <w:tc>
+          <w:tcPr>
+            <w:tcW w:w="2298" w:type="dxa"/>
           </w:tcPr>
           <w:p>
             <w:pPr>
@@ -22784,7 +22569,7 @@
         </w:trPr>
         <w:tc>
           <w:tcPr>
-            <w:tcW w:w="1820" w:type="dxa"/>
+            <w:tcW w:w="1818" w:type="dxa"/>
           </w:tcPr>
           <w:p>
             <w:pPr>
@@ -22809,7 +22594,7 @@
         </w:tc>
         <w:tc>
           <w:tcPr>
-            <w:tcW w:w="922" w:type="dxa"/>
+            <w:tcW w:w="1031" w:type="dxa"/>
           </w:tcPr>
           <w:p>
             <w:pPr>
@@ -22842,7 +22627,7 @@
         </w:tc>
         <w:tc>
           <w:tcPr>
-            <w:tcW w:w="1742" w:type="dxa"/>
+            <w:tcW w:w="1710" w:type="dxa"/>
           </w:tcPr>
           <w:p>
             <w:pPr>
@@ -22865,7 +22650,7 @@
         </w:tc>
         <w:tc>
           <w:tcPr>
-            <w:tcW w:w="819" w:type="dxa"/>
+            <w:tcW w:w="839" w:type="dxa"/>
           </w:tcPr>
           <w:p>
             <w:pPr>
@@ -22888,7 +22673,7 @@
         </w:tc>
         <w:tc>
           <w:tcPr>
-            <w:tcW w:w="717" w:type="dxa"/>
+            <w:tcW w:w="830" w:type="dxa"/>
           </w:tcPr>
           <w:p>
             <w:pPr>
@@ -22911,7 +22696,7 @@
         </w:tc>
         <w:tc>
           <w:tcPr>
-            <w:tcW w:w="1844" w:type="dxa"/>
+            <w:tcW w:w="1797" w:type="dxa"/>
           </w:tcPr>
           <w:p>
             <w:pPr>
@@ -22934,7 +22719,7 @@
         </w:tc>
         <w:tc>
           <w:tcPr>
-            <w:tcW w:w="2459" w:type="dxa"/>
+            <w:tcW w:w="2298" w:type="dxa"/>
           </w:tcPr>
           <w:p>
             <w:pPr>
@@ -22954,7 +22739,7 @@
         </w:trPr>
         <w:tc>
           <w:tcPr>
-            <w:tcW w:w="1820" w:type="dxa"/>
+            <w:tcW w:w="1818" w:type="dxa"/>
           </w:tcPr>
           <w:p>
             <w:pPr>
@@ -22979,7 +22764,7 @@
         </w:tc>
         <w:tc>
           <w:tcPr>
-            <w:tcW w:w="922" w:type="dxa"/>
+            <w:tcW w:w="1031" w:type="dxa"/>
           </w:tcPr>
           <w:p>
             <w:pPr>
@@ -23012,7 +22797,7 @@
         </w:tc>
         <w:tc>
           <w:tcPr>
-            <w:tcW w:w="1742" w:type="dxa"/>
+            <w:tcW w:w="1710" w:type="dxa"/>
           </w:tcPr>
           <w:p>
             <w:pPr>
@@ -23048,7 +22833,7 @@
         </w:tc>
         <w:tc>
           <w:tcPr>
-            <w:tcW w:w="819" w:type="dxa"/>
+            <w:tcW w:w="839" w:type="dxa"/>
           </w:tcPr>
           <w:p>
             <w:pPr>
@@ -23071,7 +22856,7 @@
         </w:tc>
         <w:tc>
           <w:tcPr>
-            <w:tcW w:w="717" w:type="dxa"/>
+            <w:tcW w:w="830" w:type="dxa"/>
           </w:tcPr>
           <w:p>
             <w:pPr>
@@ -23094,7 +22879,7 @@
         </w:tc>
         <w:tc>
           <w:tcPr>
-            <w:tcW w:w="1844" w:type="dxa"/>
+            <w:tcW w:w="1797" w:type="dxa"/>
           </w:tcPr>
           <w:p>
             <w:pPr>
@@ -23117,7 +22902,7 @@
         </w:tc>
         <w:tc>
           <w:tcPr>
-            <w:tcW w:w="2459" w:type="dxa"/>
+            <w:tcW w:w="2298" w:type="dxa"/>
           </w:tcPr>
           <w:p>
             <w:pPr>
@@ -23137,7 +22922,7 @@
         </w:trPr>
         <w:tc>
           <w:tcPr>
-            <w:tcW w:w="1820" w:type="dxa"/>
+            <w:tcW w:w="1818" w:type="dxa"/>
           </w:tcPr>
           <w:p>
             <w:pPr>
@@ -23162,7 +22947,7 @@
         </w:tc>
         <w:tc>
           <w:tcPr>
-            <w:tcW w:w="922" w:type="dxa"/>
+            <w:tcW w:w="1031" w:type="dxa"/>
           </w:tcPr>
           <w:p>
             <w:pPr>
@@ -23186,7 +22971,7 @@
         </w:tc>
         <w:tc>
           <w:tcPr>
-            <w:tcW w:w="1742" w:type="dxa"/>
+            <w:tcW w:w="1710" w:type="dxa"/>
           </w:tcPr>
           <w:p>
             <w:pPr>
@@ -23210,7 +22995,7 @@
         </w:tc>
         <w:tc>
           <w:tcPr>
-            <w:tcW w:w="819" w:type="dxa"/>
+            <w:tcW w:w="839" w:type="dxa"/>
           </w:tcPr>
           <w:p>
             <w:pPr>
@@ -23232,7 +23017,7 @@
         </w:tc>
         <w:tc>
           <w:tcPr>
-            <w:tcW w:w="717" w:type="dxa"/>
+            <w:tcW w:w="830" w:type="dxa"/>
           </w:tcPr>
           <w:p>
             <w:pPr>
@@ -23271,7 +23056,7 @@
         </w:tc>
         <w:tc>
           <w:tcPr>
-            <w:tcW w:w="1844" w:type="dxa"/>
+            <w:tcW w:w="1797" w:type="dxa"/>
           </w:tcPr>
           <w:p>
             <w:pPr>
@@ -23293,7 +23078,7 @@
         </w:tc>
         <w:tc>
           <w:tcPr>
-            <w:tcW w:w="2459" w:type="dxa"/>
+            <w:tcW w:w="2298" w:type="dxa"/>
           </w:tcPr>
           <w:p>
             <w:pPr>
@@ -23312,7 +23097,7 @@
         </w:trPr>
         <w:tc>
           <w:tcPr>
-            <w:tcW w:w="1820" w:type="dxa"/>
+            <w:tcW w:w="1818" w:type="dxa"/>
           </w:tcPr>
           <w:p>
             <w:pPr>
@@ -23337,7 +23122,7 @@
         </w:tc>
         <w:tc>
           <w:tcPr>
-            <w:tcW w:w="922" w:type="dxa"/>
+            <w:tcW w:w="1031" w:type="dxa"/>
           </w:tcPr>
           <w:p>
             <w:pPr>
@@ -23362,7 +23147,7 @@
         </w:tc>
         <w:tc>
           <w:tcPr>
-            <w:tcW w:w="1742" w:type="dxa"/>
+            <w:tcW w:w="1710" w:type="dxa"/>
           </w:tcPr>
           <w:p>
             <w:pPr>
@@ -23385,7 +23170,7 @@
         </w:tc>
         <w:tc>
           <w:tcPr>
-            <w:tcW w:w="819" w:type="dxa"/>
+            <w:tcW w:w="839" w:type="dxa"/>
           </w:tcPr>
           <w:p>
             <w:pPr>
@@ -23408,7 +23193,7 @@
         </w:tc>
         <w:tc>
           <w:tcPr>
-            <w:tcW w:w="717" w:type="dxa"/>
+            <w:tcW w:w="830" w:type="dxa"/>
           </w:tcPr>
           <w:p>
             <w:pPr>
@@ -23431,7 +23216,7 @@
         </w:tc>
         <w:tc>
           <w:tcPr>
-            <w:tcW w:w="1844" w:type="dxa"/>
+            <w:tcW w:w="1797" w:type="dxa"/>
           </w:tcPr>
           <w:p>
             <w:pPr>
@@ -23454,7 +23239,7 @@
         </w:tc>
         <w:tc>
           <w:tcPr>
-            <w:tcW w:w="2459" w:type="dxa"/>
+            <w:tcW w:w="2298" w:type="dxa"/>
           </w:tcPr>
           <w:p>
             <w:pPr>
@@ -23467,7 +23252,6 @@
               </w:rPr>
             </w:pPr>
             <w:proofErr w:type="spellStart"/>
-            <w:proofErr w:type="gramStart"/>
             <w:r>
               <w:rPr>
                 <w:rFonts w:ascii="Verdana" w:hAnsi="Verdana"/>
@@ -23485,17 +23269,7 @@
                 <w:szCs w:val="16"/>
                 <w:lang w:val="en-GB"/>
               </w:rPr>
-              <w:t>(</w:t>
-            </w:r>
-            <w:proofErr w:type="gramEnd"/>
-            <w:r>
-              <w:rPr>
-                <w:rFonts w:ascii="Verdana" w:hAnsi="Verdana"/>
-                <w:sz w:val="16"/>
-                <w:szCs w:val="16"/>
-                <w:lang w:val="en-GB"/>
-              </w:rPr>
-              <w:t>‘x-Small’, ‘Small’, ‘Medium’, ‘Large’, ‘x-Large’, ‘xx-Large’, ‘xxx-Large’)</w:t>
+              <w:t>(‘x-Small’, ‘Small’, ‘Medium’, ‘Large’, ‘x-Large’, ‘xx-Large’, ‘xxx-Large’)</w:t>
             </w:r>
           </w:p>
         </w:tc>
@@ -23506,7 +23280,7 @@
         </w:trPr>
         <w:tc>
           <w:tcPr>
-            <w:tcW w:w="1820" w:type="dxa"/>
+            <w:tcW w:w="1818" w:type="dxa"/>
           </w:tcPr>
           <w:p>
             <w:pPr>
@@ -23531,7 +23305,7 @@
         </w:tc>
         <w:tc>
           <w:tcPr>
-            <w:tcW w:w="922" w:type="dxa"/>
+            <w:tcW w:w="1031" w:type="dxa"/>
           </w:tcPr>
           <w:p>
             <w:pPr>
@@ -23566,7 +23340,7 @@
         </w:tc>
         <w:tc>
           <w:tcPr>
-            <w:tcW w:w="1742" w:type="dxa"/>
+            <w:tcW w:w="1710" w:type="dxa"/>
           </w:tcPr>
           <w:p>
             <w:pPr>
@@ -23589,7 +23363,7 @@
         </w:tc>
         <w:tc>
           <w:tcPr>
-            <w:tcW w:w="819" w:type="dxa"/>
+            <w:tcW w:w="839" w:type="dxa"/>
           </w:tcPr>
           <w:p>
             <w:pPr>
@@ -23612,7 +23386,7 @@
         </w:tc>
         <w:tc>
           <w:tcPr>
-            <w:tcW w:w="717" w:type="dxa"/>
+            <w:tcW w:w="830" w:type="dxa"/>
           </w:tcPr>
           <w:p>
             <w:pPr>
@@ -23635,7 +23409,7 @@
         </w:tc>
         <w:tc>
           <w:tcPr>
-            <w:tcW w:w="1844" w:type="dxa"/>
+            <w:tcW w:w="1797" w:type="dxa"/>
           </w:tcPr>
           <w:p>
             <w:pPr>
@@ -23658,7 +23432,7 @@
         </w:tc>
         <w:tc>
           <w:tcPr>
-            <w:tcW w:w="2459" w:type="dxa"/>
+            <w:tcW w:w="2298" w:type="dxa"/>
           </w:tcPr>
           <w:p>
             <w:pPr>
@@ -23677,203 +23451,16 @@
               </w:rPr>
               <w:t>Eerste letter is hoofdletter, kleurnamen zijn in het Engels.</w:t>
             </w:r>
-          </w:p>
-        </w:tc>
-      </w:tr>
-      <w:tr>
-        <w:trPr>
-          <w:trHeight w:val="356"/>
-        </w:trPr>
-        <w:tc>
-          <w:tcPr>
-            <w:tcW w:w="1820" w:type="dxa"/>
-          </w:tcPr>
-          <w:p>
-            <w:pPr>
-              <w:pStyle w:val="NoSpacing"/>
-              <w:rPr>
-                <w:rFonts w:ascii="Verdana" w:hAnsi="Verdana"/>
-                <w:sz w:val="16"/>
-                <w:szCs w:val="16"/>
-              </w:rPr>
-            </w:pPr>
-            <w:proofErr w:type="spellStart"/>
-            <w:r>
-              <w:rPr>
-                <w:rFonts w:ascii="Verdana" w:hAnsi="Verdana"/>
-                <w:sz w:val="16"/>
-                <w:szCs w:val="16"/>
-              </w:rPr>
-              <w:lastRenderedPageBreak/>
-              <w:t>Product_Inventory</w:t>
-            </w:r>
-            <w:proofErr w:type="spellEnd"/>
-          </w:p>
-        </w:tc>
-        <w:tc>
-          <w:tcPr>
-            <w:tcW w:w="922" w:type="dxa"/>
-          </w:tcPr>
-          <w:p>
-            <w:pPr>
-              <w:pStyle w:val="NoSpacing"/>
-              <w:rPr>
-                <w:rFonts w:ascii="Verdana" w:hAnsi="Verdana"/>
-                <w:sz w:val="16"/>
-                <w:szCs w:val="16"/>
-              </w:rPr>
-            </w:pPr>
-            <w:r>
-              <w:rPr>
-                <w:rFonts w:ascii="Verdana" w:hAnsi="Verdana"/>
-                <w:sz w:val="16"/>
-                <w:szCs w:val="16"/>
-              </w:rPr>
-              <w:t>Integer</w:t>
-            </w:r>
-          </w:p>
-        </w:tc>
-        <w:tc>
-          <w:tcPr>
-            <w:tcW w:w="1742" w:type="dxa"/>
-          </w:tcPr>
-          <w:p>
-            <w:pPr>
-              <w:pStyle w:val="NoSpacing"/>
-              <w:rPr>
-                <w:rFonts w:ascii="Verdana" w:hAnsi="Verdana"/>
-                <w:sz w:val="16"/>
-                <w:szCs w:val="16"/>
-              </w:rPr>
-            </w:pPr>
-            <w:r>
-              <w:rPr>
-                <w:rFonts w:ascii="Verdana" w:hAnsi="Verdana"/>
-                <w:sz w:val="16"/>
-                <w:szCs w:val="16"/>
-              </w:rPr>
-              <w:t>39, 18, 18, 22, 95</w:t>
-            </w:r>
-          </w:p>
-        </w:tc>
-        <w:tc>
-          <w:tcPr>
-            <w:tcW w:w="819" w:type="dxa"/>
-          </w:tcPr>
-          <w:p>
-            <w:pPr>
-              <w:pStyle w:val="NoSpacing"/>
-              <w:rPr>
-                <w:rFonts w:ascii="Verdana" w:hAnsi="Verdana"/>
-                <w:sz w:val="16"/>
-                <w:szCs w:val="16"/>
-              </w:rPr>
-            </w:pPr>
-            <w:r>
-              <w:rPr>
-                <w:rFonts w:ascii="Verdana" w:hAnsi="Verdana"/>
-                <w:sz w:val="16"/>
-                <w:szCs w:val="16"/>
-              </w:rPr>
-              <w:t>Y</w:t>
-            </w:r>
-          </w:p>
-        </w:tc>
-        <w:tc>
-          <w:tcPr>
-            <w:tcW w:w="717" w:type="dxa"/>
-          </w:tcPr>
-          <w:p>
-            <w:pPr>
-              <w:pStyle w:val="NoSpacing"/>
-              <w:rPr>
-                <w:rFonts w:ascii="Verdana" w:hAnsi="Verdana"/>
-                <w:sz w:val="16"/>
-                <w:szCs w:val="16"/>
-              </w:rPr>
-            </w:pPr>
-            <w:r>
-              <w:rPr>
-                <w:rFonts w:ascii="Verdana" w:hAnsi="Verdana"/>
-                <w:sz w:val="16"/>
-                <w:szCs w:val="16"/>
-              </w:rPr>
-              <w:t>---</w:t>
-            </w:r>
-          </w:p>
-        </w:tc>
-        <w:tc>
-          <w:tcPr>
-            <w:tcW w:w="1844" w:type="dxa"/>
-          </w:tcPr>
-          <w:p>
-            <w:pPr>
-              <w:pStyle w:val="NoSpacing"/>
-              <w:rPr>
-                <w:rFonts w:ascii="Verdana" w:hAnsi="Verdana"/>
-                <w:sz w:val="16"/>
-                <w:szCs w:val="16"/>
-              </w:rPr>
-            </w:pPr>
-            <w:r>
-              <w:rPr>
-                <w:rFonts w:ascii="Verdana" w:hAnsi="Verdana"/>
-                <w:sz w:val="16"/>
-                <w:szCs w:val="16"/>
-              </w:rPr>
-              <w:t>Aantal eenheden van het product op voorraad.</w:t>
-            </w:r>
-          </w:p>
-        </w:tc>
-        <w:tc>
-          <w:tcPr>
-            <w:tcW w:w="2459" w:type="dxa"/>
-          </w:tcPr>
-          <w:p>
-            <w:pPr>
-              <w:pStyle w:val="NoSpacing"/>
-              <w:rPr>
-                <w:rFonts w:ascii="Verdana" w:hAnsi="Verdana"/>
-                <w:sz w:val="16"/>
-                <w:szCs w:val="16"/>
-              </w:rPr>
-            </w:pPr>
-            <w:proofErr w:type="spellStart"/>
-            <w:r>
-              <w:rPr>
-                <w:rFonts w:ascii="Verdana" w:hAnsi="Verdana"/>
-                <w:sz w:val="16"/>
-                <w:szCs w:val="16"/>
-              </w:rPr>
-              <w:t>Foreign</w:t>
-            </w:r>
-            <w:proofErr w:type="spellEnd"/>
-            <w:r>
-              <w:rPr>
-                <w:rFonts w:ascii="Verdana" w:hAnsi="Verdana"/>
-                <w:sz w:val="16"/>
-                <w:szCs w:val="16"/>
-              </w:rPr>
-              <w:t xml:space="preserve"> </w:t>
-            </w:r>
-            <w:proofErr w:type="spellStart"/>
-            <w:r>
-              <w:rPr>
-                <w:rFonts w:ascii="Verdana" w:hAnsi="Verdana"/>
-                <w:sz w:val="16"/>
-                <w:szCs w:val="16"/>
-              </w:rPr>
-              <w:t>Key</w:t>
-            </w:r>
-            <w:proofErr w:type="spellEnd"/>
           </w:p>
         </w:tc>
       </w:tr>
     </w:tbl>
     <w:p>
       <w:pPr>
+        <w:pStyle w:val="NoSpacing"/>
         <w:rPr>
           <w:rFonts w:ascii="Verdana" w:hAnsi="Verdana"/>
+          <w:i/>
           <w:sz w:val="16"/>
           <w:szCs w:val="16"/>
         </w:rPr>
@@ -23890,7 +23477,6 @@
           <w:lang w:val="en-US"/>
         </w:rPr>
       </w:pPr>
-      <w:proofErr w:type="gramStart"/>
       <w:r>
         <w:rPr>
           <w:rFonts w:ascii="Verdana" w:hAnsi="Verdana"/>
@@ -23899,18 +23485,8 @@
           <w:szCs w:val="16"/>
           <w:lang w:val="en-US"/>
         </w:rPr>
-        <w:t>Table :</w:t>
-      </w:r>
-      <w:proofErr w:type="gramEnd"/>
-      <w:r>
-        <w:rPr>
-          <w:rFonts w:ascii="Verdana" w:hAnsi="Verdana"/>
-          <w:i/>
-          <w:sz w:val="16"/>
-          <w:szCs w:val="16"/>
-          <w:lang w:val="en-US"/>
-        </w:rPr>
-        <w:t xml:space="preserve"> </w:t>
+        <w:lastRenderedPageBreak/>
+        <w:t xml:space="preserve">Table : </w:t>
       </w:r>
       <w:proofErr w:type="spellStart"/>
       <w:r>
@@ -24051,7 +23627,6 @@
                 <w:szCs w:val="16"/>
               </w:rPr>
             </w:pPr>
-            <w:proofErr w:type="gramStart"/>
             <w:r>
               <w:rPr>
                 <w:rFonts w:ascii="Verdana" w:hAnsi="Verdana"/>
@@ -24061,7 +23636,6 @@
               </w:rPr>
               <w:t>NULL ?</w:t>
             </w:r>
-            <w:proofErr w:type="gramEnd"/>
           </w:p>
         </w:tc>
         <w:tc>
@@ -24932,36 +24506,6 @@
                 <w:szCs w:val="16"/>
               </w:rPr>
             </w:pPr>
-            <w:proofErr w:type="spellStart"/>
-            <w:proofErr w:type="gramStart"/>
-            <w:r>
-              <w:rPr>
-                <w:rFonts w:ascii="Verdana" w:hAnsi="Verdana"/>
-                <w:sz w:val="16"/>
-                <w:szCs w:val="16"/>
-              </w:rPr>
-              <w:t>foreign</w:t>
-            </w:r>
-            <w:proofErr w:type="spellEnd"/>
-            <w:proofErr w:type="gramEnd"/>
-            <w:r>
-              <w:rPr>
-                <w:rFonts w:ascii="Verdana" w:hAnsi="Verdana"/>
-                <w:sz w:val="16"/>
-                <w:szCs w:val="16"/>
-              </w:rPr>
-              <w:t xml:space="preserve"> </w:t>
-            </w:r>
-            <w:proofErr w:type="spellStart"/>
-            <w:r>
-              <w:rPr>
-                <w:rFonts w:ascii="Verdana" w:hAnsi="Verdana"/>
-                <w:sz w:val="16"/>
-                <w:szCs w:val="16"/>
-              </w:rPr>
-              <w:t>key</w:t>
-            </w:r>
-            <w:proofErr w:type="spellEnd"/>
           </w:p>
         </w:tc>
       </w:tr>
@@ -25123,7 +24667,6 @@
               </w:rPr>
             </w:pPr>
             <w:proofErr w:type="spellStart"/>
-            <w:proofErr w:type="gramStart"/>
             <w:r>
               <w:rPr>
                 <w:rFonts w:ascii="Verdana" w:hAnsi="Verdana"/>
@@ -25133,7 +24676,6 @@
               <w:t>foreign</w:t>
             </w:r>
             <w:proofErr w:type="spellEnd"/>
-            <w:proofErr w:type="gramEnd"/>
             <w:r>
               <w:rPr>
                 <w:rFonts w:ascii="Verdana" w:hAnsi="Verdana"/>
@@ -25475,7 +25017,6 @@
               </w:rPr>
             </w:pPr>
             <w:proofErr w:type="spellStart"/>
-            <w:proofErr w:type="gramStart"/>
             <w:r>
               <w:rPr>
                 <w:rFonts w:ascii="Verdana" w:hAnsi="Verdana"/>
@@ -25485,7 +25026,6 @@
               <w:t>foreign</w:t>
             </w:r>
             <w:proofErr w:type="spellEnd"/>
-            <w:proofErr w:type="gramEnd"/>
             <w:r>
               <w:rPr>
                 <w:rFonts w:ascii="Verdana" w:hAnsi="Verdana"/>
@@ -25540,7 +25080,6 @@
           <w:lang w:val="en-US"/>
         </w:rPr>
       </w:pPr>
-      <w:proofErr w:type="gramStart"/>
       <w:r>
         <w:rPr>
           <w:rFonts w:ascii="Verdana" w:hAnsi="Verdana"/>
@@ -25549,18 +25088,7 @@
           <w:szCs w:val="16"/>
           <w:lang w:val="en-US"/>
         </w:rPr>
-        <w:t>Table :</w:t>
-      </w:r>
-      <w:proofErr w:type="gramEnd"/>
-      <w:r>
-        <w:rPr>
-          <w:rFonts w:ascii="Verdana" w:hAnsi="Verdana"/>
-          <w:i/>
-          <w:sz w:val="16"/>
-          <w:szCs w:val="16"/>
-          <w:lang w:val="en-US"/>
-        </w:rPr>
-        <w:t xml:space="preserve"> </w:t>
+        <w:t xml:space="preserve">Table : </w:t>
       </w:r>
       <w:proofErr w:type="spellStart"/>
       <w:r>
@@ -25701,7 +25229,6 @@
                 <w:szCs w:val="16"/>
               </w:rPr>
             </w:pPr>
-            <w:proofErr w:type="gramStart"/>
             <w:r>
               <w:rPr>
                 <w:rFonts w:ascii="Verdana" w:hAnsi="Verdana"/>
@@ -25711,7 +25238,6 @@
               </w:rPr>
               <w:t>NULL ?</w:t>
             </w:r>
-            <w:proofErr w:type="gramEnd"/>
           </w:p>
         </w:tc>
         <w:tc>
@@ -26010,7 +25536,6 @@
                 <w:szCs w:val="16"/>
               </w:rPr>
             </w:pPr>
-            <w:proofErr w:type="gramStart"/>
             <w:r>
               <w:rPr>
                 <w:rFonts w:ascii="Verdana" w:hAnsi="Verdana"/>
@@ -26019,7 +25544,6 @@
               </w:rPr>
               <w:t>integer</w:t>
             </w:r>
-            <w:proofErr w:type="gramEnd"/>
           </w:p>
         </w:tc>
         <w:tc>
@@ -26370,7 +25894,6 @@
         </w:rPr>
       </w:pPr>
       <w:proofErr w:type="spellStart"/>
-      <w:proofErr w:type="gramStart"/>
       <w:r>
         <w:rPr>
           <w:rFonts w:ascii="Verdana" w:hAnsi="Verdana"/>
@@ -26388,17 +25911,7 @@
           <w:sz w:val="16"/>
           <w:szCs w:val="16"/>
         </w:rPr>
-        <w:t xml:space="preserve"> :</w:t>
-      </w:r>
-      <w:proofErr w:type="gramEnd"/>
-      <w:r>
-        <w:rPr>
-          <w:rFonts w:ascii="Verdana" w:hAnsi="Verdana"/>
-          <w:i/>
-          <w:sz w:val="16"/>
-          <w:szCs w:val="16"/>
-        </w:rPr>
-        <w:t xml:space="preserve"> </w:t>
+        <w:t xml:space="preserve"> : </w:t>
       </w:r>
       <w:proofErr w:type="spellStart"/>
       <w:r>
@@ -26537,7 +26050,6 @@
                 <w:szCs w:val="16"/>
               </w:rPr>
             </w:pPr>
-            <w:proofErr w:type="gramStart"/>
             <w:r>
               <w:rPr>
                 <w:rFonts w:ascii="Verdana" w:hAnsi="Verdana"/>
@@ -26547,7 +26059,6 @@
               </w:rPr>
               <w:t>NULL ?</w:t>
             </w:r>
-            <w:proofErr w:type="gramEnd"/>
           </w:p>
         </w:tc>
         <w:tc>
@@ -27012,7 +26523,6 @@
         </w:rPr>
       </w:pPr>
       <w:proofErr w:type="spellStart"/>
-      <w:proofErr w:type="gramStart"/>
       <w:r>
         <w:rPr>
           <w:rFonts w:ascii="Verdana" w:hAnsi="Verdana"/>
@@ -27031,17 +26541,7 @@
           <w:sz w:val="16"/>
           <w:szCs w:val="16"/>
         </w:rPr>
-        <w:t xml:space="preserve"> :</w:t>
-      </w:r>
-      <w:proofErr w:type="gramEnd"/>
-      <w:r>
-        <w:rPr>
-          <w:rFonts w:ascii="Verdana" w:hAnsi="Verdana"/>
-          <w:i/>
-          <w:sz w:val="16"/>
-          <w:szCs w:val="16"/>
-        </w:rPr>
-        <w:t xml:space="preserve"> </w:t>
+        <w:t xml:space="preserve"> : </w:t>
       </w:r>
       <w:r>
         <w:rPr>
@@ -27178,7 +26678,6 @@
                 <w:szCs w:val="16"/>
               </w:rPr>
             </w:pPr>
-            <w:proofErr w:type="gramStart"/>
             <w:r>
               <w:rPr>
                 <w:rFonts w:ascii="Verdana" w:hAnsi="Verdana"/>
@@ -27188,7 +26687,6 @@
               </w:rPr>
               <w:t>NULL ?</w:t>
             </w:r>
-            <w:proofErr w:type="gramEnd"/>
           </w:p>
         </w:tc>
         <w:tc>
@@ -28776,7 +28274,6 @@
         </w:rPr>
       </w:pPr>
       <w:proofErr w:type="spellStart"/>
-      <w:proofErr w:type="gramStart"/>
       <w:r>
         <w:rPr>
           <w:rFonts w:ascii="Verdana" w:hAnsi="Verdana"/>
@@ -28794,17 +28291,7 @@
           <w:sz w:val="16"/>
           <w:szCs w:val="16"/>
         </w:rPr>
-        <w:t xml:space="preserve"> :</w:t>
-      </w:r>
-      <w:proofErr w:type="gramEnd"/>
-      <w:r>
-        <w:rPr>
-          <w:rFonts w:ascii="Verdana" w:hAnsi="Verdana"/>
-          <w:i/>
-          <w:sz w:val="16"/>
-          <w:szCs w:val="16"/>
-        </w:rPr>
-        <w:t xml:space="preserve"> </w:t>
+        <w:t xml:space="preserve"> : </w:t>
       </w:r>
       <w:proofErr w:type="spellStart"/>
       <w:r>
@@ -28943,7 +28430,6 @@
                 <w:szCs w:val="16"/>
               </w:rPr>
             </w:pPr>
-            <w:proofErr w:type="gramStart"/>
             <w:r>
               <w:rPr>
                 <w:rFonts w:ascii="Verdana" w:hAnsi="Verdana"/>
@@ -28953,7 +28439,6 @@
               </w:rPr>
               <w:t>NULL ?</w:t>
             </w:r>
-            <w:proofErr w:type="gramEnd"/>
           </w:p>
         </w:tc>
         <w:tc>
@@ -29562,23 +29047,13 @@
                 <w:szCs w:val="16"/>
               </w:rPr>
             </w:pPr>
-            <w:proofErr w:type="gramStart"/>
-            <w:r>
-              <w:rPr>
-                <w:rFonts w:ascii="Verdana" w:hAnsi="Verdana"/>
-                <w:sz w:val="16"/>
-                <w:szCs w:val="16"/>
-              </w:rPr>
-              <w:t>hoeveelheid</w:t>
-            </w:r>
-            <w:proofErr w:type="gramEnd"/>
-            <w:r>
-              <w:rPr>
-                <w:rFonts w:ascii="Verdana" w:hAnsi="Verdana"/>
-                <w:sz w:val="16"/>
-                <w:szCs w:val="16"/>
-              </w:rPr>
-              <w:t xml:space="preserve"> van het product</w:t>
+            <w:r>
+              <w:rPr>
+                <w:rFonts w:ascii="Verdana" w:hAnsi="Verdana"/>
+                <w:sz w:val="16"/>
+                <w:szCs w:val="16"/>
+              </w:rPr>
+              <w:t>hoeveelheid van het product</w:t>
             </w:r>
           </w:p>
         </w:tc>
@@ -29788,7 +29263,6 @@
           <w:lang w:val="en-US"/>
         </w:rPr>
       </w:pPr>
-      <w:proofErr w:type="gramStart"/>
       <w:r>
         <w:rPr>
           <w:rFonts w:ascii="Verdana" w:hAnsi="Verdana"/>
@@ -29797,18 +29271,7 @@
           <w:szCs w:val="16"/>
           <w:lang w:val="en-US"/>
         </w:rPr>
-        <w:t>Table :</w:t>
-      </w:r>
-      <w:proofErr w:type="gramEnd"/>
-      <w:r>
-        <w:rPr>
-          <w:rFonts w:ascii="Verdana" w:hAnsi="Verdana"/>
-          <w:i/>
-          <w:sz w:val="16"/>
-          <w:szCs w:val="16"/>
-          <w:lang w:val="en-US"/>
-        </w:rPr>
-        <w:t xml:space="preserve"> </w:t>
+        <w:t xml:space="preserve">Table : </w:t>
       </w:r>
       <w:proofErr w:type="spellStart"/>
       <w:r>
@@ -29949,7 +29412,6 @@
                 <w:szCs w:val="16"/>
               </w:rPr>
             </w:pPr>
-            <w:proofErr w:type="gramStart"/>
             <w:r>
               <w:rPr>
                 <w:rFonts w:ascii="Verdana" w:hAnsi="Verdana"/>
@@ -29959,7 +29421,6 @@
               </w:rPr>
               <w:t>NULL ?</w:t>
             </w:r>
-            <w:proofErr w:type="gramEnd"/>
           </w:p>
         </w:tc>
         <w:tc>
@@ -30999,7 +30460,20 @@
           <w:lang w:val="en-US"/>
         </w:rPr>
       </w:pPr>
-      <w:proofErr w:type="gramStart"/>
+    </w:p>
+    <w:p>
+      <w:pPr>
+        <w:pStyle w:val="NoSpacing"/>
+        <w:rPr>
+          <w:rFonts w:ascii="Verdana" w:hAnsi="Verdana"/>
+          <w:i/>
+          <w:sz w:val="16"/>
+          <w:szCs w:val="16"/>
+          <w:lang w:val="en-US"/>
+        </w:rPr>
+      </w:pPr>
+      <w:bookmarkStart w:id="2" w:name="_GoBack"/>
+      <w:bookmarkEnd w:id="2"/>
       <w:r>
         <w:rPr>
           <w:rFonts w:ascii="Verdana" w:hAnsi="Verdana"/>
@@ -31008,18 +30482,8 @@
           <w:szCs w:val="16"/>
           <w:lang w:val="en-US"/>
         </w:rPr>
-        <w:t>Table :</w:t>
-      </w:r>
-      <w:proofErr w:type="gramEnd"/>
-      <w:r>
-        <w:rPr>
-          <w:rFonts w:ascii="Verdana" w:hAnsi="Verdana"/>
-          <w:i/>
-          <w:sz w:val="16"/>
-          <w:szCs w:val="16"/>
-          <w:lang w:val="en-US"/>
-        </w:rPr>
-        <w:t xml:space="preserve"> </w:t>
+        <w:lastRenderedPageBreak/>
+        <w:t xml:space="preserve">Table : </w:t>
       </w:r>
       <w:proofErr w:type="spellStart"/>
       <w:r>
@@ -31161,7 +30625,6 @@
                 <w:szCs w:val="16"/>
               </w:rPr>
             </w:pPr>
-            <w:proofErr w:type="gramStart"/>
             <w:r>
               <w:rPr>
                 <w:rFonts w:ascii="Verdana" w:hAnsi="Verdana"/>
@@ -31171,7 +30634,6 @@
               </w:rPr>
               <w:t>NULL ?</w:t>
             </w:r>
-            <w:proofErr w:type="gramEnd"/>
           </w:p>
         </w:tc>
         <w:tc>
@@ -31784,7 +31246,6 @@
                 <w:szCs w:val="16"/>
               </w:rPr>
             </w:pPr>
-            <w:proofErr w:type="gramStart"/>
             <w:r>
               <w:rPr>
                 <w:rFonts w:ascii="Verdana" w:hAnsi="Verdana"/>
@@ -31794,7 +31255,6 @@
               </w:rPr>
               <w:t>NULL ?</w:t>
             </w:r>
-            <w:proofErr w:type="gramEnd"/>
           </w:p>
         </w:tc>
         <w:tc>
@@ -32022,16 +31482,7 @@
                 <w:sz w:val="16"/>
                 <w:szCs w:val="16"/>
               </w:rPr>
-              <w:t xml:space="preserve">Identificatie van </w:t>
-            </w:r>
-            <w:proofErr w:type="gramStart"/>
-            <w:r>
-              <w:rPr>
-                <w:rFonts w:ascii="Verdana" w:hAnsi="Verdana"/>
-                <w:sz w:val="16"/>
-                <w:szCs w:val="16"/>
-              </w:rPr>
-              <w:t xml:space="preserve">een  </w:t>
+              <w:t xml:space="preserve">Identificatie van een  </w:t>
             </w:r>
             <w:proofErr w:type="spellStart"/>
             <w:r>
@@ -32040,16 +31491,7 @@
                 <w:sz w:val="16"/>
                 <w:szCs w:val="16"/>
               </w:rPr>
-              <w:t>Fin</w:t>
-            </w:r>
-            <w:proofErr w:type="gramEnd"/>
-            <w:r>
-              <w:rPr>
-                <w:rFonts w:ascii="Verdana" w:hAnsi="Verdana"/>
-                <w:sz w:val="16"/>
-                <w:szCs w:val="16"/>
-              </w:rPr>
-              <w:t>_code</w:t>
+              <w:t>Fin_code</w:t>
             </w:r>
             <w:proofErr w:type="spellEnd"/>
             <w:r>
@@ -32194,7 +31636,6 @@
               </w:rPr>
             </w:pPr>
             <w:proofErr w:type="spellStart"/>
-            <w:proofErr w:type="gramStart"/>
             <w:r>
               <w:rPr>
                 <w:rFonts w:ascii="Verdana" w:hAnsi="Verdana"/>
@@ -32204,7 +31645,6 @@
               <w:t>expense</w:t>
             </w:r>
             <w:proofErr w:type="spellEnd"/>
-            <w:proofErr w:type="gramEnd"/>
             <w:r>
               <w:rPr>
                 <w:rFonts w:ascii="Verdana" w:hAnsi="Verdana"/>
@@ -32329,24 +31769,14 @@
                 <w:szCs w:val="16"/>
               </w:rPr>
             </w:pPr>
-            <w:bookmarkStart w:id="2" w:name="_Hlk507943134"/>
-            <w:proofErr w:type="gramStart"/>
-            <w:r>
-              <w:rPr>
-                <w:rFonts w:ascii="Verdana" w:hAnsi="Verdana"/>
-                <w:sz w:val="16"/>
-                <w:szCs w:val="16"/>
-              </w:rPr>
-              <w:t>ENUM(</w:t>
-            </w:r>
-            <w:proofErr w:type="gramEnd"/>
-            <w:r>
-              <w:rPr>
-                <w:rFonts w:ascii="Verdana" w:hAnsi="Verdana"/>
-                <w:sz w:val="16"/>
-                <w:szCs w:val="16"/>
-              </w:rPr>
-              <w:t>'</w:t>
+            <w:bookmarkStart w:id="3" w:name="_Hlk507943134"/>
+            <w:r>
+              <w:rPr>
+                <w:rFonts w:ascii="Verdana" w:hAnsi="Verdana"/>
+                <w:sz w:val="16"/>
+                <w:szCs w:val="16"/>
+              </w:rPr>
+              <w:t>ENUM('</w:t>
             </w:r>
             <w:proofErr w:type="spellStart"/>
             <w:r>
@@ -32384,7 +31814,7 @@
               </w:rPr>
               <w:t>’)</w:t>
             </w:r>
-            <w:bookmarkEnd w:id="2"/>
+            <w:bookmarkEnd w:id="3"/>
           </w:p>
         </w:tc>
       </w:tr>
@@ -32425,7 +31855,6 @@
               </w:rPr>
             </w:pPr>
             <w:proofErr w:type="spellStart"/>
-            <w:proofErr w:type="gramStart"/>
             <w:r>
               <w:rPr>
                 <w:rFonts w:ascii="Verdana" w:hAnsi="Verdana"/>
@@ -32435,7 +31864,6 @@
               <w:t>description</w:t>
             </w:r>
             <w:proofErr w:type="spellEnd"/>
-            <w:proofErr w:type="gramEnd"/>
           </w:p>
         </w:tc>
         <w:tc>
@@ -32611,7 +32039,6 @@
           <w:lang w:val="en-US"/>
         </w:rPr>
       </w:pPr>
-      <w:proofErr w:type="gramStart"/>
       <w:r>
         <w:rPr>
           <w:rFonts w:ascii="Verdana" w:hAnsi="Verdana"/>
@@ -32620,18 +32047,7 @@
           <w:szCs w:val="16"/>
           <w:lang w:val="en-US"/>
         </w:rPr>
-        <w:t>Table :</w:t>
-      </w:r>
-      <w:proofErr w:type="gramEnd"/>
-      <w:r>
-        <w:rPr>
-          <w:rFonts w:ascii="Verdana" w:hAnsi="Verdana"/>
-          <w:i/>
-          <w:sz w:val="16"/>
-          <w:szCs w:val="16"/>
-          <w:lang w:val="en-US"/>
-        </w:rPr>
-        <w:t xml:space="preserve"> </w:t>
+        <w:t xml:space="preserve">Table : </w:t>
       </w:r>
       <w:r>
         <w:rPr>
@@ -32770,7 +32186,6 @@
                 <w:szCs w:val="16"/>
               </w:rPr>
             </w:pPr>
-            <w:proofErr w:type="gramStart"/>
             <w:r>
               <w:rPr>
                 <w:rFonts w:ascii="Verdana" w:hAnsi="Verdana"/>
@@ -32780,7 +32195,6 @@
               </w:rPr>
               <w:t>NULL ?</w:t>
             </w:r>
-            <w:proofErr w:type="gramEnd"/>
           </w:p>
         </w:tc>
         <w:tc>
@@ -33171,23 +32585,13 @@
                 <w:szCs w:val="16"/>
               </w:rPr>
             </w:pPr>
-            <w:proofErr w:type="gramStart"/>
-            <w:r>
-              <w:rPr>
-                <w:rFonts w:ascii="Verdana" w:hAnsi="Verdana"/>
-                <w:sz w:val="16"/>
-                <w:szCs w:val="16"/>
-              </w:rPr>
-              <w:t>Code  van</w:t>
-            </w:r>
-            <w:proofErr w:type="gramEnd"/>
-            <w:r>
-              <w:rPr>
-                <w:rFonts w:ascii="Verdana" w:hAnsi="Verdana"/>
-                <w:sz w:val="16"/>
-                <w:szCs w:val="16"/>
-              </w:rPr>
-              <w:t xml:space="preserve"> de MR retailer</w:t>
+            <w:r>
+              <w:rPr>
+                <w:rFonts w:ascii="Verdana" w:hAnsi="Verdana"/>
+                <w:sz w:val="16"/>
+                <w:szCs w:val="16"/>
+              </w:rPr>
+              <w:t>Code  van de MR retailer</w:t>
             </w:r>
           </w:p>
         </w:tc>
@@ -33710,7 +33114,6 @@
           <w:lang w:val="en-US"/>
         </w:rPr>
       </w:pPr>
-      <w:proofErr w:type="gramStart"/>
       <w:r>
         <w:rPr>
           <w:rFonts w:ascii="Verdana" w:hAnsi="Verdana"/>
@@ -33719,18 +33122,7 @@
           <w:szCs w:val="16"/>
           <w:lang w:val="en-US"/>
         </w:rPr>
-        <w:t>Table :</w:t>
-      </w:r>
-      <w:proofErr w:type="gramEnd"/>
-      <w:r>
-        <w:rPr>
-          <w:rFonts w:ascii="Verdana" w:hAnsi="Verdana"/>
-          <w:i/>
-          <w:sz w:val="16"/>
-          <w:szCs w:val="16"/>
-          <w:lang w:val="en-US"/>
-        </w:rPr>
-        <w:t xml:space="preserve"> </w:t>
+        <w:t xml:space="preserve">Table : </w:t>
       </w:r>
       <w:proofErr w:type="spellStart"/>
       <w:r>
@@ -33871,7 +33263,6 @@
                 <w:szCs w:val="16"/>
               </w:rPr>
             </w:pPr>
-            <w:proofErr w:type="gramStart"/>
             <w:r>
               <w:rPr>
                 <w:rFonts w:ascii="Verdana" w:hAnsi="Verdana"/>
@@ -33881,7 +33272,6 @@
               </w:rPr>
               <w:t>NULL ?</w:t>
             </w:r>
-            <w:proofErr w:type="gramEnd"/>
           </w:p>
         </w:tc>
         <w:tc>
@@ -34341,7 +33731,6 @@
           <w:szCs w:val="16"/>
         </w:rPr>
       </w:pPr>
-      <w:proofErr w:type="gramStart"/>
       <w:r>
         <w:rPr>
           <w:rFonts w:ascii="Verdana" w:hAnsi="Verdana"/>
@@ -34351,18 +33740,7 @@
           <w:lang w:val="en-US"/>
         </w:rPr>
         <w:lastRenderedPageBreak/>
-        <w:t>Table :</w:t>
-      </w:r>
-      <w:proofErr w:type="gramEnd"/>
-      <w:r>
-        <w:rPr>
-          <w:rFonts w:ascii="Verdana" w:hAnsi="Verdana"/>
-          <w:i/>
-          <w:sz w:val="16"/>
-          <w:szCs w:val="16"/>
-          <w:lang w:val="en-US"/>
-        </w:rPr>
-        <w:t xml:space="preserve"> </w:t>
+        <w:t xml:space="preserve">Table : </w:t>
       </w:r>
       <w:proofErr w:type="spellStart"/>
       <w:r>
@@ -34503,7 +33881,6 @@
                 <w:szCs w:val="16"/>
               </w:rPr>
             </w:pPr>
-            <w:proofErr w:type="gramStart"/>
             <w:r>
               <w:rPr>
                 <w:rFonts w:ascii="Verdana" w:hAnsi="Verdana"/>
@@ -34513,7 +33890,6 @@
               </w:rPr>
               <w:t>NULL ?</w:t>
             </w:r>
-            <w:proofErr w:type="gramEnd"/>
           </w:p>
         </w:tc>
         <w:tc>
@@ -34904,23 +34280,13 @@
                 <w:szCs w:val="16"/>
               </w:rPr>
             </w:pPr>
-            <w:proofErr w:type="gramStart"/>
-            <w:r>
-              <w:rPr>
-                <w:rFonts w:ascii="Verdana" w:hAnsi="Verdana"/>
-                <w:sz w:val="16"/>
-                <w:szCs w:val="16"/>
-              </w:rPr>
-              <w:t>Code  van</w:t>
-            </w:r>
-            <w:proofErr w:type="gramEnd"/>
-            <w:r>
-              <w:rPr>
-                <w:rFonts w:ascii="Verdana" w:hAnsi="Verdana"/>
-                <w:sz w:val="16"/>
-                <w:szCs w:val="16"/>
-              </w:rPr>
-              <w:t xml:space="preserve"> de retailer</w:t>
+            <w:r>
+              <w:rPr>
+                <w:rFonts w:ascii="Verdana" w:hAnsi="Verdana"/>
+                <w:sz w:val="16"/>
+                <w:szCs w:val="16"/>
+              </w:rPr>
+              <w:t>Code  van de retailer</w:t>
             </w:r>
           </w:p>
         </w:tc>
@@ -36390,7 +35756,6 @@
                 <w:szCs w:val="16"/>
               </w:rPr>
             </w:pPr>
-            <w:proofErr w:type="gramStart"/>
             <w:r>
               <w:rPr>
                 <w:rFonts w:ascii="Verdana" w:hAnsi="Verdana"/>
@@ -36400,7 +35765,6 @@
               </w:rPr>
               <w:t>NULL ?</w:t>
             </w:r>
-            <w:proofErr w:type="gramEnd"/>
           </w:p>
         </w:tc>
         <w:tc>
@@ -36498,7 +35862,6 @@
               </w:rPr>
             </w:pPr>
             <w:proofErr w:type="spellStart"/>
-            <w:proofErr w:type="gramStart"/>
             <w:r>
               <w:rPr>
                 <w:rFonts w:ascii="Verdana" w:hAnsi="Verdana"/>
@@ -36508,7 +35871,6 @@
               <w:t>id</w:t>
             </w:r>
             <w:proofErr w:type="spellEnd"/>
-            <w:proofErr w:type="gramEnd"/>
           </w:p>
         </w:tc>
         <w:tc>
@@ -36661,18 +36023,8 @@
                 <w:sz w:val="16"/>
                 <w:szCs w:val="16"/>
               </w:rPr>
-              <w:t xml:space="preserve"> </w:t>
-            </w:r>
-            <w:proofErr w:type="gramStart"/>
-            <w:r>
-              <w:rPr>
-                <w:rFonts w:ascii="Verdana" w:hAnsi="Verdana"/>
-                <w:sz w:val="16"/>
-                <w:szCs w:val="16"/>
-              </w:rPr>
-              <w:t>PK</w:t>
-            </w:r>
-            <w:proofErr w:type="gramEnd"/>
+              <w:t xml:space="preserve"> PK</w:t>
+            </w:r>
           </w:p>
         </w:tc>
         <w:tc>
@@ -36736,7 +36088,6 @@
               </w:rPr>
             </w:pPr>
             <w:proofErr w:type="spellStart"/>
-            <w:proofErr w:type="gramStart"/>
             <w:r>
               <w:rPr>
                 <w:rFonts w:ascii="Verdana" w:hAnsi="Verdana"/>
@@ -36746,7 +36097,6 @@
               <w:t>fname</w:t>
             </w:r>
             <w:proofErr w:type="spellEnd"/>
-            <w:proofErr w:type="gramEnd"/>
           </w:p>
         </w:tc>
         <w:tc>
@@ -36764,7 +36114,6 @@
               </w:rPr>
             </w:pPr>
             <w:proofErr w:type="spellStart"/>
-            <w:proofErr w:type="gramStart"/>
             <w:r>
               <w:rPr>
                 <w:rFonts w:ascii="Verdana" w:hAnsi="Verdana"/>
@@ -36774,7 +36123,6 @@
               <w:t>varchar</w:t>
             </w:r>
             <w:proofErr w:type="spellEnd"/>
-            <w:proofErr w:type="gramEnd"/>
           </w:p>
         </w:tc>
         <w:tc>
@@ -36934,7 +36282,6 @@
               </w:rPr>
             </w:pPr>
             <w:proofErr w:type="spellStart"/>
-            <w:proofErr w:type="gramStart"/>
             <w:r>
               <w:rPr>
                 <w:rFonts w:ascii="Verdana" w:hAnsi="Verdana"/>
@@ -36944,7 +36291,6 @@
               <w:t>lname</w:t>
             </w:r>
             <w:proofErr w:type="spellEnd"/>
-            <w:proofErr w:type="gramEnd"/>
           </w:p>
         </w:tc>
         <w:tc>
@@ -36962,7 +36308,6 @@
               </w:rPr>
             </w:pPr>
             <w:proofErr w:type="spellStart"/>
-            <w:proofErr w:type="gramStart"/>
             <w:r>
               <w:rPr>
                 <w:rFonts w:ascii="Verdana" w:hAnsi="Verdana"/>
@@ -36972,7 +36317,6 @@
               <w:t>varchar</w:t>
             </w:r>
             <w:proofErr w:type="spellEnd"/>
-            <w:proofErr w:type="gramEnd"/>
           </w:p>
         </w:tc>
         <w:tc>
@@ -37132,7 +36476,6 @@
               </w:rPr>
             </w:pPr>
             <w:proofErr w:type="spellStart"/>
-            <w:proofErr w:type="gramStart"/>
             <w:r>
               <w:rPr>
                 <w:rFonts w:ascii="Verdana" w:hAnsi="Verdana"/>
@@ -37142,7 +36485,6 @@
               <w:t>adress</w:t>
             </w:r>
             <w:proofErr w:type="spellEnd"/>
-            <w:proofErr w:type="gramEnd"/>
           </w:p>
           <w:p>
             <w:pPr>
@@ -37170,7 +36512,6 @@
               </w:rPr>
             </w:pPr>
             <w:proofErr w:type="spellStart"/>
-            <w:proofErr w:type="gramStart"/>
             <w:r>
               <w:rPr>
                 <w:rFonts w:ascii="Verdana" w:hAnsi="Verdana"/>
@@ -37180,7 +36521,6 @@
               <w:t>varchar</w:t>
             </w:r>
             <w:proofErr w:type="spellEnd"/>
-            <w:proofErr w:type="gramEnd"/>
           </w:p>
         </w:tc>
         <w:tc>
@@ -37378,7 +36718,6 @@
               </w:rPr>
             </w:pPr>
             <w:proofErr w:type="spellStart"/>
-            <w:proofErr w:type="gramStart"/>
             <w:r>
               <w:rPr>
                 <w:rFonts w:ascii="Verdana" w:hAnsi="Verdana"/>
@@ -37388,7 +36727,6 @@
               <w:t>varchar</w:t>
             </w:r>
             <w:proofErr w:type="spellEnd"/>
-            <w:proofErr w:type="gramEnd"/>
           </w:p>
           <w:p>
             <w:pPr>
@@ -37530,7 +36868,6 @@
                 <w:szCs w:val="16"/>
               </w:rPr>
             </w:pPr>
-            <w:proofErr w:type="gramStart"/>
             <w:r>
               <w:rPr>
                 <w:rFonts w:ascii="Verdana" w:hAnsi="Verdana"/>
@@ -37539,7 +36876,6 @@
               </w:rPr>
               <w:t>state</w:t>
             </w:r>
-            <w:proofErr w:type="gramEnd"/>
           </w:p>
         </w:tc>
         <w:tc>
@@ -37696,7 +37032,6 @@
                 <w:szCs w:val="16"/>
               </w:rPr>
             </w:pPr>
-            <w:proofErr w:type="gramStart"/>
             <w:r>
               <w:rPr>
                 <w:rFonts w:ascii="Verdana" w:hAnsi="Verdana"/>
@@ -37705,7 +37040,6 @@
               </w:rPr>
               <w:t>zip</w:t>
             </w:r>
-            <w:proofErr w:type="gramEnd"/>
           </w:p>
         </w:tc>
         <w:tc>
@@ -38690,7 +38024,6 @@
                 <w:szCs w:val="16"/>
               </w:rPr>
             </w:pPr>
-            <w:proofErr w:type="gramStart"/>
             <w:r>
               <w:rPr>
                 <w:rFonts w:ascii="Verdana" w:hAnsi="Verdana"/>
@@ -38699,7 +38032,6 @@
               </w:rPr>
               <w:t>int</w:t>
             </w:r>
-            <w:proofErr w:type="gramEnd"/>
           </w:p>
         </w:tc>
         <w:tc>
@@ -38794,25 +38126,7 @@
                 <w:sz w:val="16"/>
                 <w:szCs w:val="16"/>
               </w:rPr>
-              <w:t xml:space="preserve">Maximaal aantal artikelen dat de customer mag </w:t>
-            </w:r>
-            <w:proofErr w:type="gramStart"/>
-            <w:r>
-              <w:rPr>
-                <w:rFonts w:ascii="Verdana" w:hAnsi="Verdana"/>
-                <w:sz w:val="16"/>
-                <w:szCs w:val="16"/>
-              </w:rPr>
-              <w:t>bestellen /</w:t>
-            </w:r>
-            <w:proofErr w:type="gramEnd"/>
-            <w:r>
-              <w:rPr>
-                <w:rFonts w:ascii="Verdana" w:hAnsi="Verdana"/>
-                <w:sz w:val="16"/>
-                <w:szCs w:val="16"/>
-              </w:rPr>
-              <w:t xml:space="preserve"> kopen</w:t>
+              <w:t>Maximaal aantal artikelen dat de customer mag bestellen / kopen</w:t>
             </w:r>
           </w:p>
         </w:tc>
@@ -39075,7 +38389,6 @@
                 <w:szCs w:val="16"/>
               </w:rPr>
             </w:pPr>
-            <w:proofErr w:type="gramStart"/>
             <w:r>
               <w:rPr>
                 <w:rFonts w:ascii="Verdana" w:hAnsi="Verdana"/>
@@ -39085,7 +38398,6 @@
               </w:rPr>
               <w:t>NULL ?</w:t>
             </w:r>
-            <w:proofErr w:type="gramEnd"/>
           </w:p>
         </w:tc>
         <w:tc>
@@ -40451,7 +39763,6 @@
                 <w:szCs w:val="16"/>
               </w:rPr>
             </w:pPr>
-            <w:proofErr w:type="gramStart"/>
             <w:r>
               <w:rPr>
                 <w:rFonts w:ascii="Verdana" w:hAnsi="Verdana"/>
@@ -40461,7 +39772,6 @@
               </w:rPr>
               <w:t>NULL ?</w:t>
             </w:r>
-            <w:proofErr w:type="gramEnd"/>
           </w:p>
         </w:tc>
         <w:tc>
@@ -41569,7 +40879,7 @@
           <w:szCs w:val="16"/>
         </w:rPr>
       </w:pPr>
-      <w:bookmarkStart w:id="3" w:name="_Hlk507944104"/>
+      <w:bookmarkStart w:id="4" w:name="_Hlk507944104"/>
       <w:r>
         <w:rPr>
           <w:rFonts w:ascii="Verdana" w:hAnsi="Verdana"/>
@@ -41668,7 +40978,7 @@
         </w:rPr>
         <w:t xml:space="preserve"> is.</w:t>
       </w:r>
-      <w:bookmarkEnd w:id="3"/>
+      <w:bookmarkEnd w:id="4"/>
     </w:p>
     <w:p>
       <w:pPr>
@@ -41835,7 +41145,6 @@
                 <w:szCs w:val="16"/>
               </w:rPr>
             </w:pPr>
-            <w:proofErr w:type="gramStart"/>
             <w:r>
               <w:rPr>
                 <w:rFonts w:ascii="Verdana" w:hAnsi="Verdana"/>
@@ -41845,7 +41154,6 @@
               </w:rPr>
               <w:t>NULL ?</w:t>
             </w:r>
-            <w:proofErr w:type="gramEnd"/>
           </w:p>
         </w:tc>
         <w:tc>
@@ -43084,7 +42392,6 @@
                 <w:szCs w:val="16"/>
               </w:rPr>
             </w:pPr>
-            <w:proofErr w:type="gramStart"/>
             <w:r>
               <w:rPr>
                 <w:rFonts w:ascii="Verdana" w:hAnsi="Verdana"/>
@@ -43094,7 +42401,6 @@
               </w:rPr>
               <w:t>NULL ?</w:t>
             </w:r>
-            <w:proofErr w:type="gramEnd"/>
           </w:p>
         </w:tc>
         <w:tc>
@@ -44176,7 +43482,6 @@
                 <w:szCs w:val="16"/>
               </w:rPr>
             </w:pPr>
-            <w:proofErr w:type="gramStart"/>
             <w:r>
               <w:rPr>
                 <w:rFonts w:ascii="Verdana" w:hAnsi="Verdana"/>
@@ -44186,7 +43491,6 @@
               </w:rPr>
               <w:t>NULL ?</w:t>
             </w:r>
-            <w:proofErr w:type="gramEnd"/>
           </w:p>
         </w:tc>
         <w:tc>
@@ -44788,7 +44092,6 @@
                 <w:szCs w:val="16"/>
               </w:rPr>
             </w:pPr>
-            <w:proofErr w:type="gramStart"/>
             <w:r>
               <w:rPr>
                 <w:rFonts w:ascii="Verdana" w:hAnsi="Verdana"/>
@@ -44798,7 +44101,6 @@
               </w:rPr>
               <w:t>NULL ?</w:t>
             </w:r>
-            <w:proofErr w:type="gramEnd"/>
           </w:p>
         </w:tc>
         <w:tc>
@@ -45166,8 +44468,6 @@
               </w:rPr>
               <w:t>40</w:t>
             </w:r>
-            <w:bookmarkStart w:id="4" w:name="_GoBack"/>
-            <w:bookmarkEnd w:id="4"/>
           </w:p>
         </w:tc>
         <w:tc>
@@ -45412,7 +44712,7 @@
 </file>
 
 <file path=word/numbering.xml><?xml version="1.0" encoding="utf-8"?>
-<w:numbering xmlns:wpc="http://schemas.microsoft.com/office/word/2010/wordprocessingCanvas" xmlns:cx="http://schemas.microsoft.com/office/drawing/2014/chartex" xmlns:cx1="http://schemas.microsoft.com/office/drawing/2015/9/8/chartex" xmlns:cx2="http://schemas.microsoft.com/office/drawing/2015/10/21/chartex" xmlns:cx3="http://schemas.microsoft.com/office/drawing/2016/5/9/chartex" xmlns:cx4="http://schemas.microsoft.com/office/drawing/2016/5/10/chartex" xmlns:cx5="http://schemas.microsoft.com/office/drawing/2016/5/11/chartex" xmlns:cx6="http://schemas.microsoft.com/office/drawing/2016/5/12/chartex" xmlns:cx7="http://schemas.microsoft.com/office/drawing/2016/5/13/chartex" xmlns:cx8="http://schemas.microsoft.com/office/drawing/2016/5/14/chartex" xmlns:mc="http://schemas.openxmlformats.org/markup-compatibility/2006" xmlns:aink="http://schemas.microsoft.com/office/drawing/2016/ink" xmlns:am3d="http://schemas.microsoft.com/office/drawing/2017/model3d" xmlns:o="urn:schemas-microsoft-com:office:office" xmlns:r="http://schemas.openxmlformats.org/officeDocument/2006/relationships" xmlns:m="http://schemas.openxmlformats.org/officeDocument/2006/math" xmlns:v="urn:schemas-microsoft-com:vml" xmlns:wp14="http://schemas.microsoft.com/office/word/2010/wordprocessingDrawing" xmlns:wp="http://schemas.openxmlformats.org/drawingml/2006/wordprocessingDrawing" xmlns:w10="urn:schemas-microsoft-com:office:word" xmlns:w="http://schemas.openxmlformats.org/wordprocessingml/2006/main" xmlns:w14="http://schemas.microsoft.com/office/word/2010/wordml" xmlns:w15="http://schemas.microsoft.com/office/word/2012/wordml" xmlns:w16cid="http://schemas.microsoft.com/office/word/2016/wordml/cid" xmlns:w16se="http://schemas.microsoft.com/office/word/2015/wordml/symex" xmlns:wpg="http://schemas.microsoft.com/office/word/2010/wordprocessingGroup" xmlns:wpi="http://schemas.microsoft.com/office/word/2010/wordprocessingInk" xmlns:wne="http://schemas.microsoft.com/office/word/2006/wordml" xmlns:wps="http://schemas.microsoft.com/office/word/2010/wordprocessingShape" mc:Ignorable="w14 w15 w16se w16cid wp14">
+<w:numbering xmlns:wpc="http://schemas.microsoft.com/office/word/2010/wordprocessingCanvas" xmlns:mc="http://schemas.openxmlformats.org/markup-compatibility/2006" xmlns:o="urn:schemas-microsoft-com:office:office" xmlns:r="http://schemas.openxmlformats.org/officeDocument/2006/relationships" xmlns:m="http://schemas.openxmlformats.org/officeDocument/2006/math" xmlns:v="urn:schemas-microsoft-com:vml" xmlns:wp14="http://schemas.microsoft.com/office/word/2010/wordprocessingDrawing" xmlns:wp="http://schemas.openxmlformats.org/drawingml/2006/wordprocessingDrawing" xmlns:w10="urn:schemas-microsoft-com:office:word" xmlns:w="http://schemas.openxmlformats.org/wordprocessingml/2006/main" xmlns:w14="http://schemas.microsoft.com/office/word/2010/wordml" xmlns:w15="http://schemas.microsoft.com/office/word/2012/wordml" xmlns:wpg="http://schemas.microsoft.com/office/word/2010/wordprocessingGroup" xmlns:wpi="http://schemas.microsoft.com/office/word/2010/wordprocessingInk" xmlns:wne="http://schemas.microsoft.com/office/word/2006/wordml" xmlns:wps="http://schemas.microsoft.com/office/word/2010/wordprocessingShape" mc:Ignorable="w14 w15 wp14">
   <w:abstractNum w:abstractNumId="0" w15:restartNumberingAfterBreak="0">
     <w:nsid w:val="65F36729"/>
     <w:multiLevelType w:val="hybridMultilevel"/>
@@ -45509,7 +44809,7 @@
 </file>
 
 <file path=word/styles.xml><?xml version="1.0" encoding="utf-8"?>
-<w:styles xmlns:mc="http://schemas.openxmlformats.org/markup-compatibility/2006" xmlns:r="http://schemas.openxmlformats.org/officeDocument/2006/relationships" xmlns:w="http://schemas.openxmlformats.org/wordprocessingml/2006/main" xmlns:w14="http://schemas.microsoft.com/office/word/2010/wordml" xmlns:w15="http://schemas.microsoft.com/office/word/2012/wordml" xmlns:w16cid="http://schemas.microsoft.com/office/word/2016/wordml/cid" xmlns:w16se="http://schemas.microsoft.com/office/word/2015/wordml/symex" mc:Ignorable="w14 w15 w16se w16cid">
+<w:styles xmlns:mc="http://schemas.openxmlformats.org/markup-compatibility/2006" xmlns:r="http://schemas.openxmlformats.org/officeDocument/2006/relationships" xmlns:w="http://schemas.openxmlformats.org/wordprocessingml/2006/main" xmlns:w14="http://schemas.microsoft.com/office/word/2010/wordml" xmlns:w15="http://schemas.microsoft.com/office/word/2012/wordml" mc:Ignorable="w14 w15">
   <w:docDefaults>
     <w:rPrDefault>
       <w:rPr>
@@ -45525,7 +44825,7 @@
       </w:pPr>
     </w:pPrDefault>
   </w:docDefaults>
-  <w:latentStyles w:defLockedState="0" w:defUIPriority="99" w:defSemiHidden="0" w:defUnhideWhenUsed="0" w:defQFormat="0" w:count="375">
+  <w:latentStyles w:defLockedState="0" w:defUIPriority="99" w:defSemiHidden="0" w:defUnhideWhenUsed="0" w:defQFormat="0" w:count="371">
     <w:lsdException w:name="Normal" w:uiPriority="0" w:qFormat="1"/>
     <w:lsdException w:name="heading 1" w:uiPriority="9" w:qFormat="1"/>
     <w:lsdException w:name="heading 2" w:semiHidden="1" w:uiPriority="9" w:unhideWhenUsed="1" w:qFormat="1"/>
@@ -45897,10 +45197,6 @@
     <w:lsdException w:name="List Table 5 Dark Accent 6" w:uiPriority="50"/>
     <w:lsdException w:name="List Table 6 Colorful Accent 6" w:uiPriority="51"/>
     <w:lsdException w:name="List Table 7 Colorful Accent 6" w:uiPriority="52"/>
-    <w:lsdException w:name="Mention" w:semiHidden="1" w:unhideWhenUsed="1"/>
-    <w:lsdException w:name="Smart Hyperlink" w:semiHidden="1" w:unhideWhenUsed="1"/>
-    <w:lsdException w:name="Hashtag" w:semiHidden="1" w:unhideWhenUsed="1"/>
-    <w:lsdException w:name="Unresolved Mention" w:semiHidden="1" w:unhideWhenUsed="1"/>
   </w:latentStyles>
   <w:style w:type="paragraph" w:default="1" w:styleId="Normal">
     <w:name w:val="Normal"/>
@@ -46312,7 +45608,7 @@
 </file>
 
 <file path=customXml/itemProps1.xml><?xml version="1.0" encoding="utf-8"?>
-<ds:datastoreItem xmlns:ds="http://schemas.openxmlformats.org/officeDocument/2006/customXml" ds:itemID="{C0C5077E-CC58-430D-9B32-9FD6DC2D8668}">
+<ds:datastoreItem xmlns:ds="http://schemas.openxmlformats.org/officeDocument/2006/customXml" ds:itemID="{3D32B6C9-21BE-48AD-8B54-694FA10C74A1}">
   <ds:schemaRefs>
     <ds:schemaRef ds:uri="http://schemas.openxmlformats.org/officeDocument/2006/bibliography"/>
   </ds:schemaRefs>

</xml_diff>

<commit_message>
Aanpassingen in de datadictionary en klassendiagram
.
</commit_message>
<xml_diff>
--- a/Gewenste situatie/DataDictionary (Gewenste situatie)/Datadictionary Outdoor Paradise.docx
+++ b/Gewenste situatie/DataDictionary (Gewenste situatie)/Datadictionary Outdoor Paradise.docx
@@ -3626,7 +3626,1551 @@
           </w:p>
         </w:tc>
       </w:tr>
+      <w:tr>
+        <w:trPr>
+          <w:trHeight w:val="236"/>
+        </w:trPr>
+        <w:tc>
+          <w:tcPr>
+            <w:tcW w:w="1836" w:type="dxa"/>
+            <w:tcBorders>
+              <w:top w:val="single" w:sz="4" w:space="0" w:color="000000"/>
+              <w:left w:val="single" w:sz="4" w:space="0" w:color="000000"/>
+              <w:bottom w:val="single" w:sz="4" w:space="0" w:color="000000"/>
+              <w:right w:val="single" w:sz="4" w:space="0" w:color="000000"/>
+            </w:tcBorders>
+          </w:tcPr>
+          <w:p>
+            <w:pPr>
+              <w:pStyle w:val="NoSpacing"/>
+              <w:rPr>
+                <w:rFonts w:ascii="Verdana" w:hAnsi="Verdana"/>
+                <w:b/>
+                <w:sz w:val="16"/>
+                <w:szCs w:val="16"/>
+              </w:rPr>
+            </w:pPr>
+            <w:proofErr w:type="spellStart"/>
+            <w:r>
+              <w:rPr>
+                <w:rFonts w:ascii="Verdana" w:hAnsi="Verdana"/>
+                <w:b/>
+                <w:sz w:val="16"/>
+                <w:szCs w:val="16"/>
+              </w:rPr>
+              <w:t>Pos_Numb</w:t>
+            </w:r>
+            <w:proofErr w:type="spellEnd"/>
+          </w:p>
+        </w:tc>
+        <w:tc>
+          <w:tcPr>
+            <w:tcW w:w="930" w:type="dxa"/>
+            <w:tcBorders>
+              <w:top w:val="single" w:sz="4" w:space="0" w:color="000000"/>
+              <w:left w:val="single" w:sz="4" w:space="0" w:color="000000"/>
+              <w:bottom w:val="single" w:sz="4" w:space="0" w:color="000000"/>
+              <w:right w:val="single" w:sz="4" w:space="0" w:color="000000"/>
+            </w:tcBorders>
+          </w:tcPr>
+          <w:p>
+            <w:pPr>
+              <w:pStyle w:val="NoSpacing"/>
+              <w:rPr>
+                <w:rFonts w:ascii="Verdana" w:hAnsi="Verdana"/>
+                <w:sz w:val="16"/>
+                <w:szCs w:val="16"/>
+              </w:rPr>
+            </w:pPr>
+            <w:r>
+              <w:rPr>
+                <w:rFonts w:ascii="Verdana" w:hAnsi="Verdana"/>
+                <w:sz w:val="16"/>
+                <w:szCs w:val="16"/>
+              </w:rPr>
+              <w:t>Integer</w:t>
+            </w:r>
+          </w:p>
+        </w:tc>
+        <w:tc>
+          <w:tcPr>
+            <w:tcW w:w="1757" w:type="dxa"/>
+            <w:tcBorders>
+              <w:top w:val="single" w:sz="4" w:space="0" w:color="000000"/>
+              <w:left w:val="single" w:sz="4" w:space="0" w:color="000000"/>
+              <w:bottom w:val="single" w:sz="4" w:space="0" w:color="000000"/>
+              <w:right w:val="single" w:sz="4" w:space="0" w:color="000000"/>
+            </w:tcBorders>
+          </w:tcPr>
+          <w:p>
+            <w:pPr>
+              <w:pStyle w:val="NoSpacing"/>
+              <w:rPr>
+                <w:rFonts w:ascii="Verdana" w:hAnsi="Verdana"/>
+                <w:sz w:val="16"/>
+                <w:szCs w:val="16"/>
+              </w:rPr>
+            </w:pPr>
+            <w:r>
+              <w:rPr>
+                <w:rFonts w:ascii="Verdana" w:hAnsi="Verdana"/>
+                <w:sz w:val="16"/>
+                <w:szCs w:val="16"/>
+              </w:rPr>
+              <w:t>1, 2, 3, 4</w:t>
+            </w:r>
+          </w:p>
+        </w:tc>
+        <w:tc>
+          <w:tcPr>
+            <w:tcW w:w="827" w:type="dxa"/>
+            <w:tcBorders>
+              <w:top w:val="single" w:sz="4" w:space="0" w:color="000000"/>
+              <w:left w:val="single" w:sz="4" w:space="0" w:color="000000"/>
+              <w:bottom w:val="single" w:sz="4" w:space="0" w:color="000000"/>
+              <w:right w:val="single" w:sz="4" w:space="0" w:color="000000"/>
+            </w:tcBorders>
+          </w:tcPr>
+          <w:p>
+            <w:pPr>
+              <w:pStyle w:val="NoSpacing"/>
+              <w:rPr>
+                <w:rFonts w:ascii="Verdana" w:hAnsi="Verdana"/>
+                <w:sz w:val="16"/>
+                <w:szCs w:val="16"/>
+              </w:rPr>
+            </w:pPr>
+            <w:r>
+              <w:rPr>
+                <w:rFonts w:ascii="Verdana" w:hAnsi="Verdana"/>
+                <w:sz w:val="16"/>
+                <w:szCs w:val="16"/>
+              </w:rPr>
+              <w:t>Y</w:t>
+            </w:r>
+          </w:p>
+        </w:tc>
+        <w:tc>
+          <w:tcPr>
+            <w:tcW w:w="723" w:type="dxa"/>
+            <w:tcBorders>
+              <w:top w:val="single" w:sz="4" w:space="0" w:color="000000"/>
+              <w:left w:val="single" w:sz="4" w:space="0" w:color="000000"/>
+              <w:bottom w:val="single" w:sz="4" w:space="0" w:color="000000"/>
+              <w:right w:val="single" w:sz="4" w:space="0" w:color="000000"/>
+            </w:tcBorders>
+          </w:tcPr>
+          <w:p>
+            <w:pPr>
+              <w:pStyle w:val="NoSpacing"/>
+              <w:rPr>
+                <w:rFonts w:ascii="Verdana" w:hAnsi="Verdana"/>
+                <w:sz w:val="16"/>
+                <w:szCs w:val="16"/>
+              </w:rPr>
+            </w:pPr>
+            <w:r>
+              <w:rPr>
+                <w:rFonts w:ascii="Verdana" w:hAnsi="Verdana"/>
+                <w:sz w:val="16"/>
+                <w:szCs w:val="16"/>
+              </w:rPr>
+              <w:t>---</w:t>
+            </w:r>
+          </w:p>
+        </w:tc>
+        <w:tc>
+          <w:tcPr>
+            <w:tcW w:w="1860" w:type="dxa"/>
+            <w:tcBorders>
+              <w:top w:val="single" w:sz="4" w:space="0" w:color="000000"/>
+              <w:left w:val="single" w:sz="4" w:space="0" w:color="000000"/>
+              <w:bottom w:val="single" w:sz="4" w:space="0" w:color="000000"/>
+              <w:right w:val="single" w:sz="4" w:space="0" w:color="000000"/>
+            </w:tcBorders>
+          </w:tcPr>
+          <w:p>
+            <w:pPr>
+              <w:pStyle w:val="NoSpacing"/>
+              <w:rPr>
+                <w:rFonts w:ascii="Verdana" w:hAnsi="Verdana"/>
+                <w:sz w:val="16"/>
+                <w:szCs w:val="16"/>
+              </w:rPr>
+            </w:pPr>
+            <w:r>
+              <w:rPr>
+                <w:rFonts w:ascii="Verdana" w:hAnsi="Verdana"/>
+                <w:sz w:val="16"/>
+                <w:szCs w:val="16"/>
+              </w:rPr>
+              <w:t>Het nummer van een positie</w:t>
+            </w:r>
+          </w:p>
+        </w:tc>
+        <w:tc>
+          <w:tcPr>
+            <w:tcW w:w="2481" w:type="dxa"/>
+            <w:tcBorders>
+              <w:top w:val="single" w:sz="4" w:space="0" w:color="000000"/>
+              <w:left w:val="single" w:sz="4" w:space="0" w:color="000000"/>
+              <w:bottom w:val="single" w:sz="4" w:space="0" w:color="000000"/>
+              <w:right w:val="single" w:sz="4" w:space="0" w:color="000000"/>
+            </w:tcBorders>
+          </w:tcPr>
+          <w:p>
+            <w:pPr>
+              <w:pStyle w:val="NoSpacing"/>
+              <w:rPr>
+                <w:rFonts w:ascii="Verdana" w:hAnsi="Verdana"/>
+                <w:sz w:val="16"/>
+                <w:szCs w:val="16"/>
+                <w:lang w:val="en-US"/>
+              </w:rPr>
+            </w:pPr>
+            <w:r>
+              <w:rPr>
+                <w:rFonts w:ascii="Verdana" w:hAnsi="Verdana"/>
+                <w:sz w:val="16"/>
+                <w:szCs w:val="16"/>
+                <w:lang w:val="en-US"/>
+              </w:rPr>
+              <w:t xml:space="preserve">Foreign key </w:t>
+            </w:r>
+            <w:proofErr w:type="spellStart"/>
+            <w:r>
+              <w:rPr>
+                <w:rFonts w:ascii="Verdana" w:hAnsi="Verdana"/>
+                <w:sz w:val="16"/>
+                <w:szCs w:val="16"/>
+                <w:lang w:val="en-US"/>
+              </w:rPr>
+              <w:t>uit</w:t>
+            </w:r>
+            <w:proofErr w:type="spellEnd"/>
+            <w:r>
+              <w:rPr>
+                <w:rFonts w:ascii="Verdana" w:hAnsi="Verdana"/>
+                <w:sz w:val="16"/>
+                <w:szCs w:val="16"/>
+                <w:lang w:val="en-US"/>
+              </w:rPr>
+              <w:t xml:space="preserve"> </w:t>
+            </w:r>
+            <w:proofErr w:type="spellStart"/>
+            <w:r>
+              <w:rPr>
+                <w:rFonts w:ascii="Verdana" w:hAnsi="Verdana"/>
+                <w:sz w:val="16"/>
+                <w:szCs w:val="16"/>
+                <w:lang w:val="en-US"/>
+              </w:rPr>
+              <w:t>tabel</w:t>
+            </w:r>
+            <w:proofErr w:type="spellEnd"/>
+            <w:r>
+              <w:rPr>
+                <w:rFonts w:ascii="Verdana" w:hAnsi="Verdana"/>
+                <w:sz w:val="16"/>
+                <w:szCs w:val="16"/>
+                <w:lang w:val="en-US"/>
+              </w:rPr>
+              <w:t xml:space="preserve"> Position</w:t>
+            </w:r>
+          </w:p>
+        </w:tc>
+      </w:tr>
     </w:tbl>
+    <w:p>
+      <w:pPr>
+        <w:rPr>
+          <w:sz w:val="16"/>
+          <w:szCs w:val="16"/>
+          <w:lang w:val="en-US"/>
+        </w:rPr>
+      </w:pPr>
+    </w:p>
+    <w:p>
+      <w:pPr>
+        <w:pStyle w:val="NoSpacing"/>
+        <w:rPr>
+          <w:rFonts w:ascii="Verdana" w:hAnsi="Verdana"/>
+          <w:b/>
+          <w:sz w:val="16"/>
+          <w:szCs w:val="16"/>
+        </w:rPr>
+      </w:pPr>
+      <w:proofErr w:type="spellStart"/>
+      <w:r>
+        <w:rPr>
+          <w:rFonts w:ascii="Verdana" w:hAnsi="Verdana"/>
+          <w:sz w:val="16"/>
+          <w:szCs w:val="16"/>
+        </w:rPr>
+        <w:t>Table</w:t>
+      </w:r>
+      <w:proofErr w:type="spellEnd"/>
+      <w:r>
+        <w:rPr>
+          <w:rFonts w:ascii="Verdana" w:hAnsi="Verdana"/>
+          <w:sz w:val="16"/>
+          <w:szCs w:val="16"/>
+        </w:rPr>
+        <w:t xml:space="preserve">: </w:t>
+      </w:r>
+      <w:proofErr w:type="spellStart"/>
+      <w:r>
+        <w:rPr>
+          <w:rFonts w:ascii="Verdana" w:hAnsi="Verdana"/>
+          <w:b/>
+          <w:sz w:val="16"/>
+          <w:szCs w:val="16"/>
+        </w:rPr>
+        <w:t>Volgt_Training</w:t>
+      </w:r>
+      <w:proofErr w:type="spellEnd"/>
+    </w:p>
+    <w:p>
+      <w:pPr>
+        <w:pStyle w:val="NoSpacing"/>
+        <w:rPr>
+          <w:rFonts w:ascii="Verdana" w:hAnsi="Verdana"/>
+          <w:b/>
+          <w:sz w:val="16"/>
+          <w:szCs w:val="16"/>
+        </w:rPr>
+      </w:pPr>
+    </w:p>
+    <w:tbl>
+      <w:tblPr>
+        <w:tblW w:w="10414" w:type="dxa"/>
+        <w:tblBorders>
+          <w:top w:val="single" w:sz="4" w:space="0" w:color="000000"/>
+          <w:left w:val="single" w:sz="4" w:space="0" w:color="000000"/>
+          <w:bottom w:val="single" w:sz="4" w:space="0" w:color="000000"/>
+          <w:right w:val="single" w:sz="4" w:space="0" w:color="000000"/>
+          <w:insideH w:val="single" w:sz="4" w:space="0" w:color="000000"/>
+          <w:insideV w:val="single" w:sz="4" w:space="0" w:color="000000"/>
+        </w:tblBorders>
+        <w:tblLook w:val="04A0" w:firstRow="1" w:lastRow="0" w:firstColumn="1" w:lastColumn="0" w:noHBand="0" w:noVBand="1"/>
+      </w:tblPr>
+      <w:tblGrid>
+        <w:gridCol w:w="1790"/>
+        <w:gridCol w:w="1031"/>
+        <w:gridCol w:w="1723"/>
+        <w:gridCol w:w="839"/>
+        <w:gridCol w:w="830"/>
+        <w:gridCol w:w="1808"/>
+        <w:gridCol w:w="2393"/>
+      </w:tblGrid>
+      <w:tr>
+        <w:trPr>
+          <w:trHeight w:val="256"/>
+        </w:trPr>
+        <w:tc>
+          <w:tcPr>
+            <w:tcW w:w="1836" w:type="dxa"/>
+            <w:tcBorders>
+              <w:top w:val="single" w:sz="4" w:space="0" w:color="000000"/>
+              <w:left w:val="single" w:sz="4" w:space="0" w:color="000000"/>
+              <w:bottom w:val="single" w:sz="4" w:space="0" w:color="000000"/>
+              <w:right w:val="single" w:sz="4" w:space="0" w:color="000000"/>
+            </w:tcBorders>
+            <w:hideMark/>
+          </w:tcPr>
+          <w:p>
+            <w:pPr>
+              <w:pStyle w:val="NoSpacing"/>
+              <w:rPr>
+                <w:rFonts w:ascii="Verdana" w:hAnsi="Verdana"/>
+                <w:sz w:val="16"/>
+                <w:szCs w:val="16"/>
+              </w:rPr>
+            </w:pPr>
+            <w:r>
+              <w:rPr>
+                <w:rFonts w:ascii="Verdana" w:hAnsi="Verdana"/>
+                <w:b/>
+                <w:sz w:val="16"/>
+                <w:szCs w:val="16"/>
+              </w:rPr>
+              <w:t>Kolomnaam</w:t>
+            </w:r>
+          </w:p>
+        </w:tc>
+        <w:tc>
+          <w:tcPr>
+            <w:tcW w:w="930" w:type="dxa"/>
+            <w:tcBorders>
+              <w:top w:val="single" w:sz="4" w:space="0" w:color="000000"/>
+              <w:left w:val="single" w:sz="4" w:space="0" w:color="000000"/>
+              <w:bottom w:val="single" w:sz="4" w:space="0" w:color="000000"/>
+              <w:right w:val="single" w:sz="4" w:space="0" w:color="000000"/>
+            </w:tcBorders>
+            <w:hideMark/>
+          </w:tcPr>
+          <w:p>
+            <w:pPr>
+              <w:pStyle w:val="NoSpacing"/>
+              <w:rPr>
+                <w:rFonts w:ascii="Verdana" w:hAnsi="Verdana"/>
+                <w:sz w:val="16"/>
+                <w:szCs w:val="16"/>
+              </w:rPr>
+            </w:pPr>
+            <w:r>
+              <w:rPr>
+                <w:rFonts w:ascii="Verdana" w:hAnsi="Verdana"/>
+                <w:b/>
+                <w:sz w:val="16"/>
+                <w:szCs w:val="16"/>
+              </w:rPr>
+              <w:t>Datatype</w:t>
+            </w:r>
+          </w:p>
+        </w:tc>
+        <w:tc>
+          <w:tcPr>
+            <w:tcW w:w="1757" w:type="dxa"/>
+            <w:tcBorders>
+              <w:top w:val="single" w:sz="4" w:space="0" w:color="000000"/>
+              <w:left w:val="single" w:sz="4" w:space="0" w:color="000000"/>
+              <w:bottom w:val="single" w:sz="4" w:space="0" w:color="000000"/>
+              <w:right w:val="single" w:sz="4" w:space="0" w:color="000000"/>
+            </w:tcBorders>
+            <w:hideMark/>
+          </w:tcPr>
+          <w:p>
+            <w:pPr>
+              <w:pStyle w:val="NoSpacing"/>
+              <w:rPr>
+                <w:rFonts w:ascii="Verdana" w:hAnsi="Verdana"/>
+                <w:sz w:val="16"/>
+                <w:szCs w:val="16"/>
+              </w:rPr>
+            </w:pPr>
+            <w:r>
+              <w:rPr>
+                <w:rFonts w:ascii="Verdana" w:hAnsi="Verdana"/>
+                <w:b/>
+                <w:sz w:val="16"/>
+                <w:szCs w:val="16"/>
+              </w:rPr>
+              <w:t>Voorbeelden van inhoud</w:t>
+            </w:r>
+          </w:p>
+        </w:tc>
+        <w:tc>
+          <w:tcPr>
+            <w:tcW w:w="827" w:type="dxa"/>
+            <w:tcBorders>
+              <w:top w:val="single" w:sz="4" w:space="0" w:color="000000"/>
+              <w:left w:val="single" w:sz="4" w:space="0" w:color="000000"/>
+              <w:bottom w:val="single" w:sz="4" w:space="0" w:color="000000"/>
+              <w:right w:val="single" w:sz="4" w:space="0" w:color="000000"/>
+            </w:tcBorders>
+            <w:hideMark/>
+          </w:tcPr>
+          <w:p>
+            <w:pPr>
+              <w:pStyle w:val="NoSpacing"/>
+              <w:rPr>
+                <w:rFonts w:ascii="Verdana" w:hAnsi="Verdana"/>
+                <w:sz w:val="16"/>
+                <w:szCs w:val="16"/>
+              </w:rPr>
+            </w:pPr>
+            <w:r>
+              <w:rPr>
+                <w:rFonts w:ascii="Verdana" w:hAnsi="Verdana"/>
+                <w:b/>
+                <w:sz w:val="16"/>
+                <w:szCs w:val="16"/>
+              </w:rPr>
+              <w:t>NULL ?</w:t>
+            </w:r>
+          </w:p>
+        </w:tc>
+        <w:tc>
+          <w:tcPr>
+            <w:tcW w:w="723" w:type="dxa"/>
+            <w:tcBorders>
+              <w:top w:val="single" w:sz="4" w:space="0" w:color="000000"/>
+              <w:left w:val="single" w:sz="4" w:space="0" w:color="000000"/>
+              <w:bottom w:val="single" w:sz="4" w:space="0" w:color="000000"/>
+              <w:right w:val="single" w:sz="4" w:space="0" w:color="000000"/>
+            </w:tcBorders>
+            <w:hideMark/>
+          </w:tcPr>
+          <w:p>
+            <w:pPr>
+              <w:pStyle w:val="NoSpacing"/>
+              <w:rPr>
+                <w:rFonts w:ascii="Verdana" w:hAnsi="Verdana"/>
+                <w:sz w:val="16"/>
+                <w:szCs w:val="16"/>
+              </w:rPr>
+            </w:pPr>
+            <w:r>
+              <w:rPr>
+                <w:rFonts w:ascii="Verdana" w:hAnsi="Verdana"/>
+                <w:b/>
+                <w:sz w:val="16"/>
+                <w:szCs w:val="16"/>
+              </w:rPr>
+              <w:t>Lengte</w:t>
+            </w:r>
+          </w:p>
+        </w:tc>
+        <w:tc>
+          <w:tcPr>
+            <w:tcW w:w="1860" w:type="dxa"/>
+            <w:tcBorders>
+              <w:top w:val="single" w:sz="4" w:space="0" w:color="000000"/>
+              <w:left w:val="single" w:sz="4" w:space="0" w:color="000000"/>
+              <w:bottom w:val="single" w:sz="4" w:space="0" w:color="000000"/>
+              <w:right w:val="single" w:sz="4" w:space="0" w:color="000000"/>
+            </w:tcBorders>
+            <w:hideMark/>
+          </w:tcPr>
+          <w:p>
+            <w:pPr>
+              <w:pStyle w:val="NoSpacing"/>
+              <w:rPr>
+                <w:rFonts w:ascii="Verdana" w:hAnsi="Verdana"/>
+                <w:sz w:val="16"/>
+                <w:szCs w:val="16"/>
+              </w:rPr>
+            </w:pPr>
+            <w:r>
+              <w:rPr>
+                <w:rFonts w:ascii="Verdana" w:hAnsi="Verdana"/>
+                <w:b/>
+                <w:sz w:val="16"/>
+                <w:szCs w:val="16"/>
+              </w:rPr>
+              <w:t>Betekenis</w:t>
+            </w:r>
+          </w:p>
+        </w:tc>
+        <w:tc>
+          <w:tcPr>
+            <w:tcW w:w="2481" w:type="dxa"/>
+            <w:tcBorders>
+              <w:top w:val="single" w:sz="4" w:space="0" w:color="000000"/>
+              <w:left w:val="single" w:sz="4" w:space="0" w:color="000000"/>
+              <w:bottom w:val="single" w:sz="4" w:space="0" w:color="000000"/>
+              <w:right w:val="single" w:sz="4" w:space="0" w:color="000000"/>
+            </w:tcBorders>
+            <w:hideMark/>
+          </w:tcPr>
+          <w:p>
+            <w:pPr>
+              <w:pStyle w:val="NoSpacing"/>
+              <w:rPr>
+                <w:rFonts w:ascii="Verdana" w:hAnsi="Verdana"/>
+                <w:sz w:val="16"/>
+                <w:szCs w:val="16"/>
+              </w:rPr>
+            </w:pPr>
+            <w:r>
+              <w:rPr>
+                <w:rFonts w:ascii="Verdana" w:hAnsi="Verdana"/>
+                <w:b/>
+                <w:sz w:val="16"/>
+                <w:szCs w:val="16"/>
+              </w:rPr>
+              <w:t>Opmerkingen</w:t>
+            </w:r>
+          </w:p>
+        </w:tc>
+      </w:tr>
+      <w:tr>
+        <w:trPr>
+          <w:trHeight w:val="492"/>
+        </w:trPr>
+        <w:tc>
+          <w:tcPr>
+            <w:tcW w:w="1836" w:type="dxa"/>
+            <w:tcBorders>
+              <w:top w:val="single" w:sz="4" w:space="0" w:color="000000"/>
+              <w:left w:val="single" w:sz="4" w:space="0" w:color="000000"/>
+              <w:bottom w:val="single" w:sz="4" w:space="0" w:color="000000"/>
+              <w:right w:val="single" w:sz="4" w:space="0" w:color="000000"/>
+            </w:tcBorders>
+            <w:hideMark/>
+          </w:tcPr>
+          <w:p>
+            <w:pPr>
+              <w:pStyle w:val="NoSpacing"/>
+              <w:rPr>
+                <w:rFonts w:ascii="Verdana" w:hAnsi="Verdana"/>
+                <w:b/>
+                <w:sz w:val="16"/>
+                <w:szCs w:val="16"/>
+              </w:rPr>
+            </w:pPr>
+            <w:proofErr w:type="spellStart"/>
+            <w:r>
+              <w:rPr>
+                <w:rFonts w:ascii="Verdana" w:hAnsi="Verdana"/>
+                <w:b/>
+                <w:sz w:val="16"/>
+                <w:szCs w:val="16"/>
+              </w:rPr>
+              <w:t>Year</w:t>
+            </w:r>
+            <w:proofErr w:type="spellEnd"/>
+          </w:p>
+        </w:tc>
+        <w:tc>
+          <w:tcPr>
+            <w:tcW w:w="930" w:type="dxa"/>
+            <w:tcBorders>
+              <w:top w:val="single" w:sz="4" w:space="0" w:color="000000"/>
+              <w:left w:val="single" w:sz="4" w:space="0" w:color="000000"/>
+              <w:bottom w:val="single" w:sz="4" w:space="0" w:color="000000"/>
+              <w:right w:val="single" w:sz="4" w:space="0" w:color="000000"/>
+            </w:tcBorders>
+            <w:hideMark/>
+          </w:tcPr>
+          <w:p>
+            <w:pPr>
+              <w:pStyle w:val="NoSpacing"/>
+              <w:rPr>
+                <w:rFonts w:ascii="Verdana" w:hAnsi="Verdana"/>
+                <w:sz w:val="16"/>
+                <w:szCs w:val="16"/>
+              </w:rPr>
+            </w:pPr>
+            <w:proofErr w:type="spellStart"/>
+            <w:r>
+              <w:rPr>
+                <w:rFonts w:ascii="Verdana" w:hAnsi="Verdana"/>
+                <w:sz w:val="16"/>
+                <w:szCs w:val="16"/>
+              </w:rPr>
+              <w:t>SmallInt</w:t>
+            </w:r>
+            <w:proofErr w:type="spellEnd"/>
+          </w:p>
+        </w:tc>
+        <w:tc>
+          <w:tcPr>
+            <w:tcW w:w="1757" w:type="dxa"/>
+            <w:tcBorders>
+              <w:top w:val="single" w:sz="4" w:space="0" w:color="000000"/>
+              <w:left w:val="single" w:sz="4" w:space="0" w:color="000000"/>
+              <w:bottom w:val="single" w:sz="4" w:space="0" w:color="000000"/>
+              <w:right w:val="single" w:sz="4" w:space="0" w:color="000000"/>
+            </w:tcBorders>
+            <w:hideMark/>
+          </w:tcPr>
+          <w:p>
+            <w:pPr>
+              <w:pStyle w:val="NoSpacing"/>
+              <w:rPr>
+                <w:rFonts w:ascii="Verdana" w:hAnsi="Verdana"/>
+                <w:sz w:val="16"/>
+                <w:szCs w:val="16"/>
+              </w:rPr>
+            </w:pPr>
+            <w:r>
+              <w:rPr>
+                <w:rFonts w:ascii="Verdana" w:hAnsi="Verdana"/>
+                <w:sz w:val="16"/>
+                <w:szCs w:val="16"/>
+              </w:rPr>
+              <w:t xml:space="preserve">1996, </w:t>
+            </w:r>
+            <w:r>
+              <w:rPr>
+                <w:rFonts w:ascii="Verdana" w:hAnsi="Verdana"/>
+                <w:sz w:val="16"/>
+                <w:szCs w:val="16"/>
+              </w:rPr>
+              <w:t>1997</w:t>
+            </w:r>
+          </w:p>
+        </w:tc>
+        <w:tc>
+          <w:tcPr>
+            <w:tcW w:w="827" w:type="dxa"/>
+            <w:tcBorders>
+              <w:top w:val="single" w:sz="4" w:space="0" w:color="000000"/>
+              <w:left w:val="single" w:sz="4" w:space="0" w:color="000000"/>
+              <w:bottom w:val="single" w:sz="4" w:space="0" w:color="000000"/>
+              <w:right w:val="single" w:sz="4" w:space="0" w:color="000000"/>
+            </w:tcBorders>
+            <w:hideMark/>
+          </w:tcPr>
+          <w:p>
+            <w:pPr>
+              <w:pStyle w:val="NoSpacing"/>
+              <w:rPr>
+                <w:rFonts w:ascii="Verdana" w:hAnsi="Verdana"/>
+                <w:sz w:val="16"/>
+                <w:szCs w:val="16"/>
+              </w:rPr>
+            </w:pPr>
+            <w:r>
+              <w:rPr>
+                <w:rFonts w:ascii="Verdana" w:hAnsi="Verdana"/>
+                <w:sz w:val="16"/>
+                <w:szCs w:val="16"/>
+              </w:rPr>
+              <w:t>N</w:t>
+            </w:r>
+          </w:p>
+        </w:tc>
+        <w:tc>
+          <w:tcPr>
+            <w:tcW w:w="723" w:type="dxa"/>
+            <w:tcBorders>
+              <w:top w:val="single" w:sz="4" w:space="0" w:color="000000"/>
+              <w:left w:val="single" w:sz="4" w:space="0" w:color="000000"/>
+              <w:bottom w:val="single" w:sz="4" w:space="0" w:color="000000"/>
+              <w:right w:val="single" w:sz="4" w:space="0" w:color="000000"/>
+            </w:tcBorders>
+            <w:hideMark/>
+          </w:tcPr>
+          <w:p>
+            <w:pPr>
+              <w:pStyle w:val="NoSpacing"/>
+              <w:rPr>
+                <w:rFonts w:ascii="Verdana" w:hAnsi="Verdana"/>
+                <w:sz w:val="16"/>
+                <w:szCs w:val="16"/>
+              </w:rPr>
+            </w:pPr>
+            <w:r>
+              <w:rPr>
+                <w:rFonts w:ascii="Verdana" w:hAnsi="Verdana"/>
+                <w:sz w:val="16"/>
+                <w:szCs w:val="16"/>
+              </w:rPr>
+              <w:t>---</w:t>
+            </w:r>
+          </w:p>
+        </w:tc>
+        <w:tc>
+          <w:tcPr>
+            <w:tcW w:w="1860" w:type="dxa"/>
+            <w:tcBorders>
+              <w:top w:val="single" w:sz="4" w:space="0" w:color="000000"/>
+              <w:left w:val="single" w:sz="4" w:space="0" w:color="000000"/>
+              <w:bottom w:val="single" w:sz="4" w:space="0" w:color="000000"/>
+              <w:right w:val="single" w:sz="4" w:space="0" w:color="000000"/>
+            </w:tcBorders>
+            <w:hideMark/>
+          </w:tcPr>
+          <w:p>
+            <w:pPr>
+              <w:pStyle w:val="NoSpacing"/>
+              <w:rPr>
+                <w:rFonts w:ascii="Verdana" w:hAnsi="Verdana"/>
+                <w:sz w:val="16"/>
+                <w:szCs w:val="16"/>
+              </w:rPr>
+            </w:pPr>
+            <w:r>
+              <w:rPr>
+                <w:rFonts w:ascii="Verdana" w:hAnsi="Verdana"/>
+                <w:sz w:val="16"/>
+                <w:szCs w:val="16"/>
+              </w:rPr>
+              <w:t>Datum van de gegeven training</w:t>
+            </w:r>
+          </w:p>
+        </w:tc>
+        <w:tc>
+          <w:tcPr>
+            <w:tcW w:w="2481" w:type="dxa"/>
+            <w:tcBorders>
+              <w:top w:val="single" w:sz="4" w:space="0" w:color="000000"/>
+              <w:left w:val="single" w:sz="4" w:space="0" w:color="000000"/>
+              <w:bottom w:val="single" w:sz="4" w:space="0" w:color="000000"/>
+              <w:right w:val="single" w:sz="4" w:space="0" w:color="000000"/>
+            </w:tcBorders>
+            <w:hideMark/>
+          </w:tcPr>
+          <w:p>
+            <w:pPr>
+              <w:pStyle w:val="NoSpacing"/>
+              <w:rPr>
+                <w:rFonts w:ascii="Verdana" w:hAnsi="Verdana"/>
+                <w:sz w:val="16"/>
+                <w:szCs w:val="16"/>
+              </w:rPr>
+            </w:pPr>
+            <w:r>
+              <w:rPr>
+                <w:rFonts w:ascii="Verdana" w:hAnsi="Verdana"/>
+                <w:sz w:val="16"/>
+                <w:szCs w:val="16"/>
+              </w:rPr>
+              <w:t xml:space="preserve">Primaire </w:t>
+            </w:r>
+            <w:proofErr w:type="spellStart"/>
+            <w:r>
+              <w:rPr>
+                <w:rFonts w:ascii="Verdana" w:hAnsi="Verdana"/>
+                <w:sz w:val="16"/>
+                <w:szCs w:val="16"/>
+              </w:rPr>
+              <w:t>key</w:t>
+            </w:r>
+            <w:proofErr w:type="spellEnd"/>
+          </w:p>
+        </w:tc>
+      </w:tr>
+      <w:tr>
+        <w:trPr>
+          <w:trHeight w:val="256"/>
+        </w:trPr>
+        <w:tc>
+          <w:tcPr>
+            <w:tcW w:w="1836" w:type="dxa"/>
+            <w:tcBorders>
+              <w:top w:val="single" w:sz="4" w:space="0" w:color="000000"/>
+              <w:left w:val="single" w:sz="4" w:space="0" w:color="000000"/>
+              <w:bottom w:val="single" w:sz="4" w:space="0" w:color="000000"/>
+              <w:right w:val="single" w:sz="4" w:space="0" w:color="000000"/>
+            </w:tcBorders>
+            <w:hideMark/>
+          </w:tcPr>
+          <w:p>
+            <w:pPr>
+              <w:pStyle w:val="NoSpacing"/>
+              <w:rPr>
+                <w:rFonts w:ascii="Verdana" w:hAnsi="Verdana"/>
+                <w:b/>
+                <w:sz w:val="16"/>
+                <w:szCs w:val="16"/>
+              </w:rPr>
+            </w:pPr>
+            <w:r>
+              <w:rPr>
+                <w:rFonts w:ascii="Verdana" w:hAnsi="Verdana"/>
+                <w:b/>
+                <w:sz w:val="16"/>
+                <w:szCs w:val="16"/>
+              </w:rPr>
+              <w:t>Course</w:t>
+            </w:r>
+          </w:p>
+        </w:tc>
+        <w:tc>
+          <w:tcPr>
+            <w:tcW w:w="930" w:type="dxa"/>
+            <w:tcBorders>
+              <w:top w:val="single" w:sz="4" w:space="0" w:color="000000"/>
+              <w:left w:val="single" w:sz="4" w:space="0" w:color="000000"/>
+              <w:bottom w:val="single" w:sz="4" w:space="0" w:color="000000"/>
+              <w:right w:val="single" w:sz="4" w:space="0" w:color="000000"/>
+            </w:tcBorders>
+            <w:hideMark/>
+          </w:tcPr>
+          <w:p>
+            <w:pPr>
+              <w:pStyle w:val="NoSpacing"/>
+              <w:rPr>
+                <w:rFonts w:ascii="Verdana" w:hAnsi="Verdana"/>
+                <w:sz w:val="16"/>
+                <w:szCs w:val="16"/>
+              </w:rPr>
+            </w:pPr>
+            <w:proofErr w:type="spellStart"/>
+            <w:r>
+              <w:rPr>
+                <w:rFonts w:ascii="Verdana" w:hAnsi="Verdana"/>
+                <w:sz w:val="16"/>
+                <w:szCs w:val="16"/>
+              </w:rPr>
+              <w:t>Varchar</w:t>
+            </w:r>
+            <w:proofErr w:type="spellEnd"/>
+          </w:p>
+        </w:tc>
+        <w:tc>
+          <w:tcPr>
+            <w:tcW w:w="1757" w:type="dxa"/>
+            <w:tcBorders>
+              <w:top w:val="single" w:sz="4" w:space="0" w:color="000000"/>
+              <w:left w:val="single" w:sz="4" w:space="0" w:color="000000"/>
+              <w:bottom w:val="single" w:sz="4" w:space="0" w:color="000000"/>
+              <w:right w:val="single" w:sz="4" w:space="0" w:color="000000"/>
+            </w:tcBorders>
+            <w:hideMark/>
+          </w:tcPr>
+          <w:p>
+            <w:pPr>
+              <w:pStyle w:val="NoSpacing"/>
+              <w:rPr>
+                <w:rFonts w:ascii="Verdana" w:hAnsi="Verdana"/>
+                <w:sz w:val="16"/>
+                <w:szCs w:val="16"/>
+              </w:rPr>
+            </w:pPr>
+            <w:r>
+              <w:rPr>
+                <w:rFonts w:ascii="Verdana" w:hAnsi="Verdana"/>
+                <w:sz w:val="16"/>
+                <w:szCs w:val="16"/>
+              </w:rPr>
+              <w:t xml:space="preserve">Financies, Import </w:t>
+            </w:r>
+          </w:p>
+        </w:tc>
+        <w:tc>
+          <w:tcPr>
+            <w:tcW w:w="827" w:type="dxa"/>
+            <w:tcBorders>
+              <w:top w:val="single" w:sz="4" w:space="0" w:color="000000"/>
+              <w:left w:val="single" w:sz="4" w:space="0" w:color="000000"/>
+              <w:bottom w:val="single" w:sz="4" w:space="0" w:color="000000"/>
+              <w:right w:val="single" w:sz="4" w:space="0" w:color="000000"/>
+            </w:tcBorders>
+            <w:hideMark/>
+          </w:tcPr>
+          <w:p>
+            <w:pPr>
+              <w:pStyle w:val="NoSpacing"/>
+              <w:rPr>
+                <w:rFonts w:ascii="Verdana" w:hAnsi="Verdana"/>
+                <w:sz w:val="16"/>
+                <w:szCs w:val="16"/>
+              </w:rPr>
+            </w:pPr>
+            <w:r>
+              <w:rPr>
+                <w:rFonts w:ascii="Verdana" w:hAnsi="Verdana"/>
+                <w:sz w:val="16"/>
+                <w:szCs w:val="16"/>
+              </w:rPr>
+              <w:t>N</w:t>
+            </w:r>
+          </w:p>
+        </w:tc>
+        <w:tc>
+          <w:tcPr>
+            <w:tcW w:w="723" w:type="dxa"/>
+            <w:tcBorders>
+              <w:top w:val="single" w:sz="4" w:space="0" w:color="000000"/>
+              <w:left w:val="single" w:sz="4" w:space="0" w:color="000000"/>
+              <w:bottom w:val="single" w:sz="4" w:space="0" w:color="000000"/>
+              <w:right w:val="single" w:sz="4" w:space="0" w:color="000000"/>
+            </w:tcBorders>
+            <w:hideMark/>
+          </w:tcPr>
+          <w:p>
+            <w:pPr>
+              <w:pStyle w:val="NoSpacing"/>
+              <w:rPr>
+                <w:rFonts w:ascii="Verdana" w:hAnsi="Verdana"/>
+                <w:sz w:val="16"/>
+                <w:szCs w:val="16"/>
+              </w:rPr>
+            </w:pPr>
+            <w:r>
+              <w:rPr>
+                <w:rFonts w:ascii="Verdana" w:hAnsi="Verdana"/>
+                <w:sz w:val="16"/>
+                <w:szCs w:val="16"/>
+              </w:rPr>
+              <w:t>50</w:t>
+            </w:r>
+          </w:p>
+        </w:tc>
+        <w:tc>
+          <w:tcPr>
+            <w:tcW w:w="1860" w:type="dxa"/>
+            <w:tcBorders>
+              <w:top w:val="single" w:sz="4" w:space="0" w:color="000000"/>
+              <w:left w:val="single" w:sz="4" w:space="0" w:color="000000"/>
+              <w:bottom w:val="single" w:sz="4" w:space="0" w:color="000000"/>
+              <w:right w:val="single" w:sz="4" w:space="0" w:color="000000"/>
+            </w:tcBorders>
+            <w:hideMark/>
+          </w:tcPr>
+          <w:p>
+            <w:pPr>
+              <w:pStyle w:val="NoSpacing"/>
+              <w:rPr>
+                <w:rFonts w:ascii="Verdana" w:hAnsi="Verdana"/>
+                <w:sz w:val="16"/>
+                <w:szCs w:val="16"/>
+              </w:rPr>
+            </w:pPr>
+            <w:r>
+              <w:rPr>
+                <w:rFonts w:ascii="Verdana" w:hAnsi="Verdana"/>
+                <w:sz w:val="16"/>
+                <w:szCs w:val="16"/>
+              </w:rPr>
+              <w:t xml:space="preserve">De </w:t>
+            </w:r>
+            <w:proofErr w:type="spellStart"/>
+            <w:r>
+              <w:rPr>
+                <w:rFonts w:ascii="Verdana" w:hAnsi="Verdana"/>
+                <w:sz w:val="16"/>
+                <w:szCs w:val="16"/>
+              </w:rPr>
+              <w:t>CourseNaam</w:t>
+            </w:r>
+            <w:proofErr w:type="spellEnd"/>
+            <w:r>
+              <w:rPr>
+                <w:rFonts w:ascii="Verdana" w:hAnsi="Verdana"/>
+                <w:sz w:val="16"/>
+                <w:szCs w:val="16"/>
+              </w:rPr>
+              <w:t xml:space="preserve"> van de training</w:t>
+            </w:r>
+          </w:p>
+        </w:tc>
+        <w:tc>
+          <w:tcPr>
+            <w:tcW w:w="2481" w:type="dxa"/>
+            <w:tcBorders>
+              <w:top w:val="single" w:sz="4" w:space="0" w:color="000000"/>
+              <w:left w:val="single" w:sz="4" w:space="0" w:color="000000"/>
+              <w:bottom w:val="single" w:sz="4" w:space="0" w:color="000000"/>
+              <w:right w:val="single" w:sz="4" w:space="0" w:color="000000"/>
+            </w:tcBorders>
+          </w:tcPr>
+          <w:p>
+            <w:pPr>
+              <w:pStyle w:val="NoSpacing"/>
+              <w:rPr>
+                <w:rFonts w:ascii="Verdana" w:hAnsi="Verdana"/>
+                <w:sz w:val="16"/>
+                <w:szCs w:val="16"/>
+              </w:rPr>
+            </w:pPr>
+            <w:r>
+              <w:rPr>
+                <w:rFonts w:ascii="Verdana" w:hAnsi="Verdana"/>
+                <w:sz w:val="16"/>
+                <w:szCs w:val="16"/>
+              </w:rPr>
+              <w:t xml:space="preserve">Primaire </w:t>
+            </w:r>
+            <w:proofErr w:type="spellStart"/>
+            <w:r>
+              <w:rPr>
+                <w:rFonts w:ascii="Verdana" w:hAnsi="Verdana"/>
+                <w:sz w:val="16"/>
+                <w:szCs w:val="16"/>
+              </w:rPr>
+              <w:t>key</w:t>
+            </w:r>
+            <w:proofErr w:type="spellEnd"/>
+          </w:p>
+        </w:tc>
+      </w:tr>
+      <w:tr>
+        <w:trPr>
+          <w:trHeight w:val="256"/>
+        </w:trPr>
+        <w:tc>
+          <w:tcPr>
+            <w:tcW w:w="1836" w:type="dxa"/>
+            <w:tcBorders>
+              <w:top w:val="single" w:sz="4" w:space="0" w:color="000000"/>
+              <w:left w:val="single" w:sz="4" w:space="0" w:color="000000"/>
+              <w:bottom w:val="single" w:sz="4" w:space="0" w:color="000000"/>
+              <w:right w:val="single" w:sz="4" w:space="0" w:color="000000"/>
+            </w:tcBorders>
+          </w:tcPr>
+          <w:p>
+            <w:pPr>
+              <w:pStyle w:val="NoSpacing"/>
+              <w:rPr>
+                <w:rFonts w:ascii="Verdana" w:hAnsi="Verdana"/>
+                <w:b/>
+                <w:sz w:val="16"/>
+                <w:szCs w:val="16"/>
+              </w:rPr>
+            </w:pPr>
+            <w:r>
+              <w:rPr>
+                <w:rFonts w:ascii="Verdana" w:hAnsi="Verdana"/>
+                <w:b/>
+                <w:sz w:val="16"/>
+                <w:szCs w:val="16"/>
+              </w:rPr>
+              <w:t>Datum</w:t>
+            </w:r>
+          </w:p>
+        </w:tc>
+        <w:tc>
+          <w:tcPr>
+            <w:tcW w:w="930" w:type="dxa"/>
+            <w:tcBorders>
+              <w:top w:val="single" w:sz="4" w:space="0" w:color="000000"/>
+              <w:left w:val="single" w:sz="4" w:space="0" w:color="000000"/>
+              <w:bottom w:val="single" w:sz="4" w:space="0" w:color="000000"/>
+              <w:right w:val="single" w:sz="4" w:space="0" w:color="000000"/>
+            </w:tcBorders>
+          </w:tcPr>
+          <w:p>
+            <w:pPr>
+              <w:pStyle w:val="NoSpacing"/>
+              <w:rPr>
+                <w:rFonts w:ascii="Verdana" w:hAnsi="Verdana"/>
+                <w:sz w:val="16"/>
+                <w:szCs w:val="16"/>
+              </w:rPr>
+            </w:pPr>
+            <w:r>
+              <w:rPr>
+                <w:rFonts w:ascii="Verdana" w:hAnsi="Verdana"/>
+                <w:sz w:val="16"/>
+                <w:szCs w:val="16"/>
+              </w:rPr>
+              <w:t>Date</w:t>
+            </w:r>
+          </w:p>
+        </w:tc>
+        <w:tc>
+          <w:tcPr>
+            <w:tcW w:w="1757" w:type="dxa"/>
+            <w:tcBorders>
+              <w:top w:val="single" w:sz="4" w:space="0" w:color="000000"/>
+              <w:left w:val="single" w:sz="4" w:space="0" w:color="000000"/>
+              <w:bottom w:val="single" w:sz="4" w:space="0" w:color="000000"/>
+              <w:right w:val="single" w:sz="4" w:space="0" w:color="000000"/>
+            </w:tcBorders>
+          </w:tcPr>
+          <w:p>
+            <w:pPr>
+              <w:pStyle w:val="NoSpacing"/>
+              <w:rPr>
+                <w:rFonts w:ascii="Verdana" w:hAnsi="Verdana"/>
+                <w:sz w:val="16"/>
+                <w:szCs w:val="16"/>
+              </w:rPr>
+            </w:pPr>
+            <w:r>
+              <w:rPr>
+                <w:rFonts w:ascii="Verdana" w:hAnsi="Verdana"/>
+                <w:sz w:val="16"/>
+                <w:szCs w:val="16"/>
+              </w:rPr>
+              <w:t>11-11-1996</w:t>
+            </w:r>
+          </w:p>
+        </w:tc>
+        <w:tc>
+          <w:tcPr>
+            <w:tcW w:w="827" w:type="dxa"/>
+            <w:tcBorders>
+              <w:top w:val="single" w:sz="4" w:space="0" w:color="000000"/>
+              <w:left w:val="single" w:sz="4" w:space="0" w:color="000000"/>
+              <w:bottom w:val="single" w:sz="4" w:space="0" w:color="000000"/>
+              <w:right w:val="single" w:sz="4" w:space="0" w:color="000000"/>
+            </w:tcBorders>
+          </w:tcPr>
+          <w:p>
+            <w:pPr>
+              <w:pStyle w:val="NoSpacing"/>
+              <w:rPr>
+                <w:rFonts w:ascii="Verdana" w:hAnsi="Verdana"/>
+                <w:sz w:val="16"/>
+                <w:szCs w:val="16"/>
+              </w:rPr>
+            </w:pPr>
+            <w:r>
+              <w:rPr>
+                <w:rFonts w:ascii="Verdana" w:hAnsi="Verdana"/>
+                <w:sz w:val="16"/>
+                <w:szCs w:val="16"/>
+              </w:rPr>
+              <w:t>N</w:t>
+            </w:r>
+          </w:p>
+        </w:tc>
+        <w:tc>
+          <w:tcPr>
+            <w:tcW w:w="723" w:type="dxa"/>
+            <w:tcBorders>
+              <w:top w:val="single" w:sz="4" w:space="0" w:color="000000"/>
+              <w:left w:val="single" w:sz="4" w:space="0" w:color="000000"/>
+              <w:bottom w:val="single" w:sz="4" w:space="0" w:color="000000"/>
+              <w:right w:val="single" w:sz="4" w:space="0" w:color="000000"/>
+            </w:tcBorders>
+          </w:tcPr>
+          <w:p>
+            <w:pPr>
+              <w:pStyle w:val="NoSpacing"/>
+              <w:rPr>
+                <w:rFonts w:ascii="Verdana" w:hAnsi="Verdana"/>
+                <w:sz w:val="16"/>
+                <w:szCs w:val="16"/>
+              </w:rPr>
+            </w:pPr>
+            <w:r>
+              <w:rPr>
+                <w:rFonts w:ascii="Verdana" w:hAnsi="Verdana"/>
+                <w:sz w:val="16"/>
+                <w:szCs w:val="16"/>
+              </w:rPr>
+              <w:t>---</w:t>
+            </w:r>
+          </w:p>
+        </w:tc>
+        <w:tc>
+          <w:tcPr>
+            <w:tcW w:w="1860" w:type="dxa"/>
+            <w:tcBorders>
+              <w:top w:val="single" w:sz="4" w:space="0" w:color="000000"/>
+              <w:left w:val="single" w:sz="4" w:space="0" w:color="000000"/>
+              <w:bottom w:val="single" w:sz="4" w:space="0" w:color="000000"/>
+              <w:right w:val="single" w:sz="4" w:space="0" w:color="000000"/>
+            </w:tcBorders>
+          </w:tcPr>
+          <w:p>
+            <w:pPr>
+              <w:pStyle w:val="NoSpacing"/>
+              <w:rPr>
+                <w:rFonts w:ascii="Verdana" w:hAnsi="Verdana"/>
+                <w:sz w:val="16"/>
+                <w:szCs w:val="16"/>
+              </w:rPr>
+            </w:pPr>
+            <w:r>
+              <w:rPr>
+                <w:rFonts w:ascii="Verdana" w:hAnsi="Verdana"/>
+                <w:sz w:val="16"/>
+                <w:szCs w:val="16"/>
+              </w:rPr>
+              <w:t>De datum van de gegeven training</w:t>
+            </w:r>
+          </w:p>
+        </w:tc>
+        <w:tc>
+          <w:tcPr>
+            <w:tcW w:w="2481" w:type="dxa"/>
+            <w:tcBorders>
+              <w:top w:val="single" w:sz="4" w:space="0" w:color="000000"/>
+              <w:left w:val="single" w:sz="4" w:space="0" w:color="000000"/>
+              <w:bottom w:val="single" w:sz="4" w:space="0" w:color="000000"/>
+              <w:right w:val="single" w:sz="4" w:space="0" w:color="000000"/>
+            </w:tcBorders>
+          </w:tcPr>
+          <w:p>
+            <w:pPr>
+              <w:pStyle w:val="NoSpacing"/>
+              <w:rPr>
+                <w:rFonts w:ascii="Verdana" w:hAnsi="Verdana"/>
+                <w:sz w:val="16"/>
+                <w:szCs w:val="16"/>
+              </w:rPr>
+            </w:pPr>
+          </w:p>
+        </w:tc>
+      </w:tr>
+      <w:tr>
+        <w:trPr>
+          <w:trHeight w:val="236"/>
+        </w:trPr>
+        <w:tc>
+          <w:tcPr>
+            <w:tcW w:w="1836" w:type="dxa"/>
+            <w:tcBorders>
+              <w:top w:val="single" w:sz="4" w:space="0" w:color="000000"/>
+              <w:left w:val="single" w:sz="4" w:space="0" w:color="000000"/>
+              <w:bottom w:val="single" w:sz="4" w:space="0" w:color="000000"/>
+              <w:right w:val="single" w:sz="4" w:space="0" w:color="000000"/>
+            </w:tcBorders>
+            <w:hideMark/>
+          </w:tcPr>
+          <w:p>
+            <w:pPr>
+              <w:pStyle w:val="NoSpacing"/>
+              <w:rPr>
+                <w:rFonts w:ascii="Verdana" w:hAnsi="Verdana"/>
+                <w:b/>
+                <w:sz w:val="16"/>
+                <w:szCs w:val="16"/>
+              </w:rPr>
+            </w:pPr>
+            <w:proofErr w:type="spellStart"/>
+            <w:r>
+              <w:rPr>
+                <w:rFonts w:ascii="Verdana" w:hAnsi="Verdana"/>
+                <w:b/>
+                <w:sz w:val="16"/>
+                <w:szCs w:val="16"/>
+              </w:rPr>
+              <w:t>Emp_id</w:t>
+            </w:r>
+            <w:proofErr w:type="spellEnd"/>
+          </w:p>
+        </w:tc>
+        <w:tc>
+          <w:tcPr>
+            <w:tcW w:w="930" w:type="dxa"/>
+            <w:tcBorders>
+              <w:top w:val="single" w:sz="4" w:space="0" w:color="000000"/>
+              <w:left w:val="single" w:sz="4" w:space="0" w:color="000000"/>
+              <w:bottom w:val="single" w:sz="4" w:space="0" w:color="000000"/>
+              <w:right w:val="single" w:sz="4" w:space="0" w:color="000000"/>
+            </w:tcBorders>
+            <w:hideMark/>
+          </w:tcPr>
+          <w:p>
+            <w:pPr>
+              <w:pStyle w:val="NoSpacing"/>
+              <w:rPr>
+                <w:rFonts w:ascii="Verdana" w:hAnsi="Verdana"/>
+                <w:sz w:val="16"/>
+                <w:szCs w:val="16"/>
+              </w:rPr>
+            </w:pPr>
+            <w:r>
+              <w:rPr>
+                <w:rFonts w:ascii="Verdana" w:hAnsi="Verdana"/>
+                <w:sz w:val="16"/>
+                <w:szCs w:val="16"/>
+              </w:rPr>
+              <w:t>Integer</w:t>
+            </w:r>
+          </w:p>
+        </w:tc>
+        <w:tc>
+          <w:tcPr>
+            <w:tcW w:w="1757" w:type="dxa"/>
+            <w:tcBorders>
+              <w:top w:val="single" w:sz="4" w:space="0" w:color="000000"/>
+              <w:left w:val="single" w:sz="4" w:space="0" w:color="000000"/>
+              <w:bottom w:val="single" w:sz="4" w:space="0" w:color="000000"/>
+              <w:right w:val="single" w:sz="4" w:space="0" w:color="000000"/>
+            </w:tcBorders>
+            <w:hideMark/>
+          </w:tcPr>
+          <w:p>
+            <w:pPr>
+              <w:pStyle w:val="NoSpacing"/>
+              <w:rPr>
+                <w:rFonts w:ascii="Verdana" w:hAnsi="Verdana"/>
+                <w:sz w:val="16"/>
+                <w:szCs w:val="16"/>
+              </w:rPr>
+            </w:pPr>
+            <w:r>
+              <w:rPr>
+                <w:rFonts w:ascii="Verdana" w:hAnsi="Verdana"/>
+                <w:sz w:val="16"/>
+                <w:szCs w:val="16"/>
+              </w:rPr>
+              <w:t>129, 195, 299</w:t>
+            </w:r>
+          </w:p>
+        </w:tc>
+        <w:tc>
+          <w:tcPr>
+            <w:tcW w:w="827" w:type="dxa"/>
+            <w:tcBorders>
+              <w:top w:val="single" w:sz="4" w:space="0" w:color="000000"/>
+              <w:left w:val="single" w:sz="4" w:space="0" w:color="000000"/>
+              <w:bottom w:val="single" w:sz="4" w:space="0" w:color="000000"/>
+              <w:right w:val="single" w:sz="4" w:space="0" w:color="000000"/>
+            </w:tcBorders>
+            <w:hideMark/>
+          </w:tcPr>
+          <w:p>
+            <w:pPr>
+              <w:pStyle w:val="NoSpacing"/>
+              <w:rPr>
+                <w:rFonts w:ascii="Verdana" w:hAnsi="Verdana"/>
+                <w:sz w:val="16"/>
+                <w:szCs w:val="16"/>
+              </w:rPr>
+            </w:pPr>
+            <w:r>
+              <w:rPr>
+                <w:rFonts w:ascii="Verdana" w:hAnsi="Verdana"/>
+                <w:sz w:val="16"/>
+                <w:szCs w:val="16"/>
+              </w:rPr>
+              <w:t>N</w:t>
+            </w:r>
+          </w:p>
+        </w:tc>
+        <w:tc>
+          <w:tcPr>
+            <w:tcW w:w="723" w:type="dxa"/>
+            <w:tcBorders>
+              <w:top w:val="single" w:sz="4" w:space="0" w:color="000000"/>
+              <w:left w:val="single" w:sz="4" w:space="0" w:color="000000"/>
+              <w:bottom w:val="single" w:sz="4" w:space="0" w:color="000000"/>
+              <w:right w:val="single" w:sz="4" w:space="0" w:color="000000"/>
+            </w:tcBorders>
+            <w:hideMark/>
+          </w:tcPr>
+          <w:p>
+            <w:pPr>
+              <w:pStyle w:val="NoSpacing"/>
+              <w:rPr>
+                <w:rFonts w:ascii="Verdana" w:hAnsi="Verdana"/>
+                <w:sz w:val="16"/>
+                <w:szCs w:val="16"/>
+              </w:rPr>
+            </w:pPr>
+            <w:r>
+              <w:rPr>
+                <w:rFonts w:ascii="Verdana" w:hAnsi="Verdana"/>
+                <w:sz w:val="16"/>
+                <w:szCs w:val="16"/>
+              </w:rPr>
+              <w:t>---</w:t>
+            </w:r>
+          </w:p>
+        </w:tc>
+        <w:tc>
+          <w:tcPr>
+            <w:tcW w:w="1860" w:type="dxa"/>
+            <w:tcBorders>
+              <w:top w:val="single" w:sz="4" w:space="0" w:color="000000"/>
+              <w:left w:val="single" w:sz="4" w:space="0" w:color="000000"/>
+              <w:bottom w:val="single" w:sz="4" w:space="0" w:color="000000"/>
+              <w:right w:val="single" w:sz="4" w:space="0" w:color="000000"/>
+            </w:tcBorders>
+            <w:hideMark/>
+          </w:tcPr>
+          <w:p>
+            <w:pPr>
+              <w:pStyle w:val="NoSpacing"/>
+              <w:rPr>
+                <w:rFonts w:ascii="Verdana" w:hAnsi="Verdana"/>
+                <w:sz w:val="16"/>
+                <w:szCs w:val="16"/>
+              </w:rPr>
+            </w:pPr>
+            <w:r>
+              <w:rPr>
+                <w:rFonts w:ascii="Verdana" w:hAnsi="Verdana"/>
+                <w:sz w:val="16"/>
+                <w:szCs w:val="16"/>
+              </w:rPr>
+              <w:t xml:space="preserve">De </w:t>
+            </w:r>
+            <w:proofErr w:type="spellStart"/>
+            <w:r>
+              <w:rPr>
+                <w:rFonts w:ascii="Verdana" w:hAnsi="Verdana"/>
+                <w:sz w:val="16"/>
+                <w:szCs w:val="16"/>
+              </w:rPr>
+              <w:t>id</w:t>
+            </w:r>
+            <w:proofErr w:type="spellEnd"/>
+            <w:r>
+              <w:rPr>
+                <w:rFonts w:ascii="Verdana" w:hAnsi="Verdana"/>
+                <w:sz w:val="16"/>
+                <w:szCs w:val="16"/>
+              </w:rPr>
+              <w:t xml:space="preserve"> van de employee</w:t>
+            </w:r>
+          </w:p>
+        </w:tc>
+        <w:tc>
+          <w:tcPr>
+            <w:tcW w:w="2481" w:type="dxa"/>
+            <w:tcBorders>
+              <w:top w:val="single" w:sz="4" w:space="0" w:color="000000"/>
+              <w:left w:val="single" w:sz="4" w:space="0" w:color="000000"/>
+              <w:bottom w:val="single" w:sz="4" w:space="0" w:color="000000"/>
+              <w:right w:val="single" w:sz="4" w:space="0" w:color="000000"/>
+            </w:tcBorders>
+          </w:tcPr>
+          <w:p>
+            <w:pPr>
+              <w:pStyle w:val="NoSpacing"/>
+              <w:rPr>
+                <w:rFonts w:ascii="Verdana" w:hAnsi="Verdana"/>
+                <w:sz w:val="16"/>
+                <w:szCs w:val="16"/>
+                <w:lang w:val="en-US"/>
+              </w:rPr>
+            </w:pPr>
+            <w:proofErr w:type="spellStart"/>
+            <w:r>
+              <w:rPr>
+                <w:rFonts w:ascii="Verdana" w:hAnsi="Verdana"/>
+                <w:sz w:val="16"/>
+                <w:szCs w:val="16"/>
+                <w:lang w:val="en-US"/>
+              </w:rPr>
+              <w:t>Primaire</w:t>
+            </w:r>
+            <w:proofErr w:type="spellEnd"/>
+            <w:r>
+              <w:rPr>
+                <w:rFonts w:ascii="Verdana" w:hAnsi="Verdana"/>
+                <w:sz w:val="16"/>
+                <w:szCs w:val="16"/>
+                <w:lang w:val="en-US"/>
+              </w:rPr>
+              <w:t xml:space="preserve"> key, Foreign Key </w:t>
+            </w:r>
+            <w:proofErr w:type="spellStart"/>
+            <w:r>
+              <w:rPr>
+                <w:rFonts w:ascii="Verdana" w:hAnsi="Verdana"/>
+                <w:sz w:val="16"/>
+                <w:szCs w:val="16"/>
+                <w:lang w:val="en-US"/>
+              </w:rPr>
+              <w:t>uit</w:t>
+            </w:r>
+            <w:proofErr w:type="spellEnd"/>
+            <w:r>
+              <w:rPr>
+                <w:rFonts w:ascii="Verdana" w:hAnsi="Verdana"/>
+                <w:sz w:val="16"/>
+                <w:szCs w:val="16"/>
+                <w:lang w:val="en-US"/>
+              </w:rPr>
+              <w:t xml:space="preserve"> </w:t>
+            </w:r>
+            <w:proofErr w:type="spellStart"/>
+            <w:r>
+              <w:rPr>
+                <w:rFonts w:ascii="Verdana" w:hAnsi="Verdana"/>
+                <w:sz w:val="16"/>
+                <w:szCs w:val="16"/>
+                <w:lang w:val="en-US"/>
+              </w:rPr>
+              <w:t>tabel</w:t>
+            </w:r>
+            <w:proofErr w:type="spellEnd"/>
+            <w:r>
+              <w:rPr>
+                <w:rFonts w:ascii="Verdana" w:hAnsi="Verdana"/>
+                <w:sz w:val="16"/>
+                <w:szCs w:val="16"/>
+                <w:lang w:val="en-US"/>
+              </w:rPr>
+              <w:t xml:space="preserve"> Employee</w:t>
+            </w:r>
+          </w:p>
+        </w:tc>
+      </w:tr>
+    </w:tbl>
+    <w:p>
+      <w:pPr>
+        <w:rPr>
+          <w:sz w:val="16"/>
+          <w:szCs w:val="16"/>
+          <w:lang w:val="en-US"/>
+        </w:rPr>
+      </w:pPr>
+    </w:p>
     <w:p>
       <w:pPr>
         <w:rPr>
@@ -8662,6 +10206,7 @@
                 <w:sz w:val="16"/>
                 <w:szCs w:val="16"/>
               </w:rPr>
+              <w:lastRenderedPageBreak/>
               <w:t>Termination_Date</w:t>
             </w:r>
             <w:proofErr w:type="spellEnd"/>
@@ -9909,7 +11454,6 @@
                 <w:sz w:val="16"/>
                 <w:szCs w:val="16"/>
               </w:rPr>
-              <w:lastRenderedPageBreak/>
               <w:t>Salary</w:t>
             </w:r>
             <w:proofErr w:type="spellEnd"/>
@@ -13590,6 +15134,26 @@
         <w:pStyle w:val="NoSpacing"/>
         <w:rPr>
           <w:rFonts w:ascii="Verdana" w:hAnsi="Verdana"/>
+          <w:sz w:val="16"/>
+          <w:szCs w:val="16"/>
+        </w:rPr>
+      </w:pPr>
+    </w:p>
+    <w:p>
+      <w:pPr>
+        <w:pStyle w:val="NoSpacing"/>
+        <w:rPr>
+          <w:rFonts w:ascii="Verdana" w:hAnsi="Verdana"/>
+          <w:sz w:val="16"/>
+          <w:szCs w:val="16"/>
+        </w:rPr>
+      </w:pPr>
+    </w:p>
+    <w:p>
+      <w:pPr>
+        <w:pStyle w:val="NoSpacing"/>
+        <w:rPr>
+          <w:rFonts w:ascii="Verdana" w:hAnsi="Verdana"/>
           <w:b/>
           <w:sz w:val="16"/>
           <w:szCs w:val="16"/>
@@ -13602,6 +15166,7 @@
           <w:sz w:val="16"/>
           <w:szCs w:val="16"/>
         </w:rPr>
+        <w:lastRenderedPageBreak/>
         <w:t>Table</w:t>
       </w:r>
       <w:proofErr w:type="spellEnd"/>
@@ -15482,7 +17047,6 @@
                 <w:sz w:val="16"/>
                 <w:szCs w:val="16"/>
               </w:rPr>
-              <w:lastRenderedPageBreak/>
               <w:t>Country_Code</w:t>
             </w:r>
             <w:proofErr w:type="spellEnd"/>
@@ -22757,6 +24321,7 @@
                 <w:sz w:val="16"/>
                 <w:szCs w:val="16"/>
               </w:rPr>
+              <w:lastRenderedPageBreak/>
               <w:t>Product_name</w:t>
             </w:r>
             <w:proofErr w:type="spellEnd"/>
@@ -23485,7 +25050,6 @@
           <w:szCs w:val="16"/>
           <w:lang w:val="en-US"/>
         </w:rPr>
-        <w:lastRenderedPageBreak/>
         <w:t xml:space="preserve">Table : </w:t>
       </w:r>
       <w:proofErr w:type="spellStart"/>
@@ -26504,13 +28068,6 @@
           <w:szCs w:val="16"/>
         </w:rPr>
       </w:pPr>
-      <w:r>
-        <w:rPr>
-          <w:sz w:val="16"/>
-          <w:szCs w:val="16"/>
-        </w:rPr>
-        <w:br w:type="page"/>
-      </w:r>
     </w:p>
     <w:p>
       <w:pPr>
@@ -26530,7 +28087,6 @@
           <w:sz w:val="16"/>
           <w:szCs w:val="16"/>
         </w:rPr>
-        <w:lastRenderedPageBreak/>
         <w:t>Table</w:t>
       </w:r>
       <w:proofErr w:type="spellEnd"/>
@@ -30398,6 +31954,7 @@
           <w:sz w:val="16"/>
           <w:szCs w:val="16"/>
         </w:rPr>
+        <w:lastRenderedPageBreak/>
         <w:t>//</w:t>
       </w:r>
       <w:proofErr w:type="spellStart"/>
@@ -30457,7 +32014,6 @@
           <w:i/>
           <w:sz w:val="16"/>
           <w:szCs w:val="16"/>
-          <w:lang w:val="en-US"/>
         </w:rPr>
       </w:pPr>
     </w:p>
@@ -30472,8 +32028,6 @@
           <w:lang w:val="en-US"/>
         </w:rPr>
       </w:pPr>
-      <w:bookmarkStart w:id="2" w:name="_GoBack"/>
-      <w:bookmarkEnd w:id="2"/>
       <w:r>
         <w:rPr>
           <w:rFonts w:ascii="Verdana" w:hAnsi="Verdana"/>
@@ -30482,7 +32036,6 @@
           <w:szCs w:val="16"/>
           <w:lang w:val="en-US"/>
         </w:rPr>
-        <w:lastRenderedPageBreak/>
         <w:t xml:space="preserve">Table : </w:t>
       </w:r>
       <w:proofErr w:type="spellStart"/>
@@ -31769,7 +33322,7 @@
                 <w:szCs w:val="16"/>
               </w:rPr>
             </w:pPr>
-            <w:bookmarkStart w:id="3" w:name="_Hlk507943134"/>
+            <w:bookmarkStart w:id="2" w:name="_Hlk507943134"/>
             <w:r>
               <w:rPr>
                 <w:rFonts w:ascii="Verdana" w:hAnsi="Verdana"/>
@@ -31814,7 +33367,7 @@
               </w:rPr>
               <w:t>’)</w:t>
             </w:r>
-            <w:bookmarkEnd w:id="3"/>
+            <w:bookmarkEnd w:id="2"/>
           </w:p>
         </w:tc>
       </w:tr>
@@ -32099,7 +33652,7 @@
         </w:trPr>
         <w:tc>
           <w:tcPr>
-            <w:tcW w:w="1783" w:type="dxa"/>
+            <w:tcW w:w="1829" w:type="dxa"/>
           </w:tcPr>
           <w:p>
             <w:pPr>
@@ -32124,7 +33677,7 @@
         </w:tc>
         <w:tc>
           <w:tcPr>
-            <w:tcW w:w="903" w:type="dxa"/>
+            <w:tcW w:w="1031" w:type="dxa"/>
           </w:tcPr>
           <w:p>
             <w:pPr>
@@ -32149,7 +33702,7 @@
         </w:tc>
         <w:tc>
           <w:tcPr>
-            <w:tcW w:w="1707" w:type="dxa"/>
+            <w:tcW w:w="1624" w:type="dxa"/>
           </w:tcPr>
           <w:p>
             <w:pPr>
@@ -32174,7 +33727,7 @@
         </w:tc>
         <w:tc>
           <w:tcPr>
-            <w:tcW w:w="803" w:type="dxa"/>
+            <w:tcW w:w="839" w:type="dxa"/>
           </w:tcPr>
           <w:p>
             <w:pPr>
@@ -32199,7 +33752,7 @@
         </w:tc>
         <w:tc>
           <w:tcPr>
-            <w:tcW w:w="702" w:type="dxa"/>
+            <w:tcW w:w="830" w:type="dxa"/>
           </w:tcPr>
           <w:p>
             <w:pPr>
@@ -32224,7 +33777,7 @@
         </w:tc>
         <w:tc>
           <w:tcPr>
-            <w:tcW w:w="1806" w:type="dxa"/>
+            <w:tcW w:w="1643" w:type="dxa"/>
           </w:tcPr>
           <w:p>
             <w:pPr>
@@ -32249,7 +33802,7 @@
         </w:tc>
         <w:tc>
           <w:tcPr>
-            <w:tcW w:w="2409" w:type="dxa"/>
+            <w:tcW w:w="2317" w:type="dxa"/>
           </w:tcPr>
           <w:p>
             <w:pPr>
@@ -32279,7 +33832,7 @@
         </w:trPr>
         <w:tc>
           <w:tcPr>
-            <w:tcW w:w="1783" w:type="dxa"/>
+            <w:tcW w:w="1829" w:type="dxa"/>
           </w:tcPr>
           <w:p>
             <w:pPr>
@@ -32304,7 +33857,7 @@
         </w:tc>
         <w:tc>
           <w:tcPr>
-            <w:tcW w:w="903" w:type="dxa"/>
+            <w:tcW w:w="1031" w:type="dxa"/>
           </w:tcPr>
           <w:p>
             <w:pPr>
@@ -32327,7 +33880,7 @@
         </w:tc>
         <w:tc>
           <w:tcPr>
-            <w:tcW w:w="1707" w:type="dxa"/>
+            <w:tcW w:w="1624" w:type="dxa"/>
           </w:tcPr>
           <w:p>
             <w:pPr>
@@ -32350,7 +33903,7 @@
         </w:tc>
         <w:tc>
           <w:tcPr>
-            <w:tcW w:w="803" w:type="dxa"/>
+            <w:tcW w:w="839" w:type="dxa"/>
           </w:tcPr>
           <w:p>
             <w:pPr>
@@ -32373,7 +33926,7 @@
         </w:tc>
         <w:tc>
           <w:tcPr>
-            <w:tcW w:w="702" w:type="dxa"/>
+            <w:tcW w:w="830" w:type="dxa"/>
           </w:tcPr>
           <w:p>
             <w:pPr>
@@ -32396,7 +33949,7 @@
         </w:tc>
         <w:tc>
           <w:tcPr>
-            <w:tcW w:w="1806" w:type="dxa"/>
+            <w:tcW w:w="1643" w:type="dxa"/>
           </w:tcPr>
           <w:p>
             <w:pPr>
@@ -32419,7 +33972,7 @@
         </w:tc>
         <w:tc>
           <w:tcPr>
-            <w:tcW w:w="2409" w:type="dxa"/>
+            <w:tcW w:w="2317" w:type="dxa"/>
           </w:tcPr>
           <w:p>
             <w:pPr>
@@ -32446,216 +33999,6 @@
                 <w:szCs w:val="16"/>
               </w:rPr>
               <w:t>key</w:t>
-            </w:r>
-            <w:proofErr w:type="spellEnd"/>
-          </w:p>
-        </w:tc>
-      </w:tr>
-      <w:tr>
-        <w:trPr>
-          <w:trHeight w:val="257"/>
-        </w:trPr>
-        <w:tc>
-          <w:tcPr>
-            <w:tcW w:w="1783" w:type="dxa"/>
-          </w:tcPr>
-          <w:p>
-            <w:pPr>
-              <w:pStyle w:val="NoSpacing"/>
-              <w:rPr>
-                <w:rFonts w:ascii="Verdana" w:hAnsi="Verdana"/>
-                <w:sz w:val="16"/>
-                <w:szCs w:val="16"/>
-              </w:rPr>
-            </w:pPr>
-            <w:proofErr w:type="spellStart"/>
-            <w:r>
-              <w:rPr>
-                <w:rFonts w:ascii="Verdana" w:hAnsi="Verdana"/>
-                <w:sz w:val="16"/>
-                <w:szCs w:val="16"/>
-              </w:rPr>
-              <w:t>Retailer_CodeMR</w:t>
-            </w:r>
-            <w:proofErr w:type="spellEnd"/>
-          </w:p>
-        </w:tc>
-        <w:tc>
-          <w:tcPr>
-            <w:tcW w:w="903" w:type="dxa"/>
-          </w:tcPr>
-          <w:p>
-            <w:pPr>
-              <w:pStyle w:val="NoSpacing"/>
-              <w:rPr>
-                <w:rFonts w:ascii="Verdana" w:hAnsi="Verdana"/>
-                <w:sz w:val="16"/>
-                <w:szCs w:val="16"/>
-              </w:rPr>
-            </w:pPr>
-            <w:r>
-              <w:rPr>
-                <w:rFonts w:ascii="Verdana" w:hAnsi="Verdana"/>
-                <w:sz w:val="16"/>
-                <w:szCs w:val="16"/>
-              </w:rPr>
-              <w:t>Integer</w:t>
-            </w:r>
-          </w:p>
-        </w:tc>
-        <w:tc>
-          <w:tcPr>
-            <w:tcW w:w="1707" w:type="dxa"/>
-          </w:tcPr>
-          <w:p>
-            <w:pPr>
-              <w:pStyle w:val="NoSpacing"/>
-              <w:rPr>
-                <w:rFonts w:ascii="Verdana" w:hAnsi="Verdana"/>
-                <w:sz w:val="16"/>
-                <w:szCs w:val="16"/>
-              </w:rPr>
-            </w:pPr>
-            <w:r>
-              <w:rPr>
-                <w:rFonts w:ascii="Verdana" w:hAnsi="Verdana"/>
-                <w:sz w:val="16"/>
-                <w:szCs w:val="16"/>
-              </w:rPr>
-              <w:t>234, 229, 230, NULL</w:t>
-            </w:r>
-          </w:p>
-        </w:tc>
-        <w:tc>
-          <w:tcPr>
-            <w:tcW w:w="803" w:type="dxa"/>
-          </w:tcPr>
-          <w:p>
-            <w:pPr>
-              <w:pStyle w:val="NoSpacing"/>
-              <w:rPr>
-                <w:rFonts w:ascii="Verdana" w:hAnsi="Verdana"/>
-                <w:sz w:val="16"/>
-                <w:szCs w:val="16"/>
-              </w:rPr>
-            </w:pPr>
-            <w:r>
-              <w:rPr>
-                <w:rFonts w:ascii="Verdana" w:hAnsi="Verdana"/>
-                <w:sz w:val="16"/>
-                <w:szCs w:val="16"/>
-              </w:rPr>
-              <w:t>Y</w:t>
-            </w:r>
-          </w:p>
-        </w:tc>
-        <w:tc>
-          <w:tcPr>
-            <w:tcW w:w="702" w:type="dxa"/>
-          </w:tcPr>
-          <w:p>
-            <w:pPr>
-              <w:pStyle w:val="NoSpacing"/>
-              <w:rPr>
-                <w:rFonts w:ascii="Verdana" w:hAnsi="Verdana"/>
-                <w:sz w:val="16"/>
-                <w:szCs w:val="16"/>
-              </w:rPr>
-            </w:pPr>
-            <w:r>
-              <w:rPr>
-                <w:rFonts w:ascii="Verdana" w:hAnsi="Verdana"/>
-                <w:sz w:val="16"/>
-                <w:szCs w:val="16"/>
-              </w:rPr>
-              <w:t>---</w:t>
-            </w:r>
-          </w:p>
-        </w:tc>
-        <w:tc>
-          <w:tcPr>
-            <w:tcW w:w="1806" w:type="dxa"/>
-          </w:tcPr>
-          <w:p>
-            <w:pPr>
-              <w:pStyle w:val="NoSpacing"/>
-              <w:rPr>
-                <w:rFonts w:ascii="Verdana" w:hAnsi="Verdana"/>
-                <w:sz w:val="16"/>
-                <w:szCs w:val="16"/>
-              </w:rPr>
-            </w:pPr>
-            <w:r>
-              <w:rPr>
-                <w:rFonts w:ascii="Verdana" w:hAnsi="Verdana"/>
-                <w:sz w:val="16"/>
-                <w:szCs w:val="16"/>
-              </w:rPr>
-              <w:t>Code  van de MR retailer</w:t>
-            </w:r>
-          </w:p>
-        </w:tc>
-        <w:tc>
-          <w:tcPr>
-            <w:tcW w:w="2409" w:type="dxa"/>
-          </w:tcPr>
-          <w:p>
-            <w:pPr>
-              <w:pStyle w:val="NoSpacing"/>
-              <w:rPr>
-                <w:rFonts w:ascii="Verdana" w:hAnsi="Verdana"/>
-                <w:sz w:val="16"/>
-                <w:szCs w:val="16"/>
-                <w:lang w:val="en-GB"/>
-              </w:rPr>
-            </w:pPr>
-            <w:r>
-              <w:rPr>
-                <w:rFonts w:ascii="Verdana" w:hAnsi="Verdana"/>
-                <w:sz w:val="16"/>
-                <w:szCs w:val="16"/>
-                <w:lang w:val="en-GB"/>
-              </w:rPr>
-              <w:t>Foreign key</w:t>
-            </w:r>
-            <w:r>
-              <w:rPr>
-                <w:rFonts w:ascii="Verdana" w:hAnsi="Verdana"/>
-                <w:sz w:val="16"/>
-                <w:szCs w:val="16"/>
-                <w:lang w:val="en-GB"/>
-              </w:rPr>
-              <w:t xml:space="preserve"> </w:t>
-            </w:r>
-            <w:proofErr w:type="spellStart"/>
-            <w:r>
-              <w:rPr>
-                <w:rFonts w:ascii="Verdana" w:hAnsi="Verdana"/>
-                <w:sz w:val="16"/>
-                <w:szCs w:val="16"/>
-                <w:lang w:val="en-GB"/>
-              </w:rPr>
-              <w:t>naar</w:t>
-            </w:r>
-            <w:proofErr w:type="spellEnd"/>
-            <w:r>
-              <w:rPr>
-                <w:rFonts w:ascii="Verdana" w:hAnsi="Verdana"/>
-                <w:sz w:val="16"/>
-                <w:szCs w:val="16"/>
-                <w:lang w:val="en-GB"/>
-              </w:rPr>
-              <w:t xml:space="preserve"> </w:t>
-            </w:r>
-            <w:proofErr w:type="spellStart"/>
-            <w:r>
-              <w:rPr>
-                <w:rFonts w:ascii="Verdana" w:hAnsi="Verdana"/>
-                <w:sz w:val="16"/>
-                <w:szCs w:val="16"/>
-                <w:lang w:val="en-GB"/>
-              </w:rPr>
-              <w:t>Retailer.Retailer_Code</w:t>
             </w:r>
             <w:proofErr w:type="spellEnd"/>
           </w:p>
@@ -32667,20 +34010,22 @@
         </w:trPr>
         <w:tc>
           <w:tcPr>
-            <w:tcW w:w="1783" w:type="dxa"/>
-            <w:tcBorders>
-              <w:bottom w:val="single" w:sz="4" w:space="0" w:color="000000"/>
-            </w:tcBorders>
-          </w:tcPr>
-          <w:p>
-            <w:pPr>
-              <w:pStyle w:val="NoSpacing"/>
-              <w:rPr>
-                <w:rFonts w:ascii="Verdana" w:hAnsi="Verdana"/>
-                <w:sz w:val="16"/>
-                <w:szCs w:val="16"/>
-              </w:rPr>
-            </w:pPr>
+            <w:tcW w:w="1829" w:type="dxa"/>
+            <w:tcBorders>
+              <w:bottom w:val="single" w:sz="4" w:space="0" w:color="000000"/>
+            </w:tcBorders>
+          </w:tcPr>
+          <w:p>
+            <w:pPr>
+              <w:pStyle w:val="NoSpacing"/>
+              <w:rPr>
+                <w:rFonts w:ascii="Verdana" w:hAnsi="Verdana"/>
+                <w:sz w:val="16"/>
+                <w:szCs w:val="16"/>
+              </w:rPr>
+            </w:pPr>
+            <w:bookmarkStart w:id="3" w:name="_GoBack"/>
+            <w:bookmarkEnd w:id="3"/>
             <w:proofErr w:type="spellStart"/>
             <w:r>
               <w:rPr>
@@ -32695,7 +34040,7 @@
         </w:tc>
         <w:tc>
           <w:tcPr>
-            <w:tcW w:w="903" w:type="dxa"/>
+            <w:tcW w:w="1031" w:type="dxa"/>
             <w:tcBorders>
               <w:bottom w:val="single" w:sz="4" w:space="0" w:color="000000"/>
             </w:tcBorders>
@@ -32731,7 +34076,7 @@
         </w:tc>
         <w:tc>
           <w:tcPr>
-            <w:tcW w:w="1707" w:type="dxa"/>
+            <w:tcW w:w="1624" w:type="dxa"/>
             <w:tcBorders>
               <w:bottom w:val="single" w:sz="4" w:space="0" w:color="000000"/>
             </w:tcBorders>
@@ -32777,7 +34122,7 @@
         </w:tc>
         <w:tc>
           <w:tcPr>
-            <w:tcW w:w="803" w:type="dxa"/>
+            <w:tcW w:w="839" w:type="dxa"/>
             <w:tcBorders>
               <w:bottom w:val="single" w:sz="4" w:space="0" w:color="000000"/>
             </w:tcBorders>
@@ -32803,7 +34148,7 @@
         </w:tc>
         <w:tc>
           <w:tcPr>
-            <w:tcW w:w="702" w:type="dxa"/>
+            <w:tcW w:w="830" w:type="dxa"/>
             <w:tcBorders>
               <w:bottom w:val="single" w:sz="4" w:space="0" w:color="000000"/>
             </w:tcBorders>
@@ -32829,7 +34174,7 @@
         </w:tc>
         <w:tc>
           <w:tcPr>
-            <w:tcW w:w="1806" w:type="dxa"/>
+            <w:tcW w:w="1643" w:type="dxa"/>
             <w:tcBorders>
               <w:bottom w:val="single" w:sz="4" w:space="0" w:color="000000"/>
             </w:tcBorders>
@@ -32855,7 +34200,7 @@
         </w:tc>
         <w:tc>
           <w:tcPr>
-            <w:tcW w:w="2409" w:type="dxa"/>
+            <w:tcW w:w="2317" w:type="dxa"/>
             <w:tcBorders>
               <w:bottom w:val="single" w:sz="4" w:space="0" w:color="000000"/>
             </w:tcBorders>
@@ -32878,7 +34223,7 @@
         </w:trPr>
         <w:tc>
           <w:tcPr>
-            <w:tcW w:w="1783" w:type="dxa"/>
+            <w:tcW w:w="1829" w:type="dxa"/>
             <w:tcBorders>
               <w:bottom w:val="single" w:sz="4" w:space="0" w:color="auto"/>
             </w:tcBorders>
@@ -32906,7 +34251,7 @@
         </w:tc>
         <w:tc>
           <w:tcPr>
-            <w:tcW w:w="903" w:type="dxa"/>
+            <w:tcW w:w="1031" w:type="dxa"/>
             <w:tcBorders>
               <w:bottom w:val="single" w:sz="4" w:space="0" w:color="auto"/>
             </w:tcBorders>
@@ -32932,7 +34277,7 @@
         </w:tc>
         <w:tc>
           <w:tcPr>
-            <w:tcW w:w="1707" w:type="dxa"/>
+            <w:tcW w:w="1624" w:type="dxa"/>
             <w:tcBorders>
               <w:bottom w:val="single" w:sz="4" w:space="0" w:color="auto"/>
             </w:tcBorders>
@@ -32958,7 +34303,7 @@
         </w:tc>
         <w:tc>
           <w:tcPr>
-            <w:tcW w:w="803" w:type="dxa"/>
+            <w:tcW w:w="839" w:type="dxa"/>
             <w:tcBorders>
               <w:bottom w:val="single" w:sz="4" w:space="0" w:color="auto"/>
             </w:tcBorders>
@@ -32984,7 +34329,7 @@
         </w:tc>
         <w:tc>
           <w:tcPr>
-            <w:tcW w:w="702" w:type="dxa"/>
+            <w:tcW w:w="830" w:type="dxa"/>
             <w:tcBorders>
               <w:bottom w:val="single" w:sz="4" w:space="0" w:color="auto"/>
             </w:tcBorders>
@@ -33010,7 +34355,7 @@
         </w:tc>
         <w:tc>
           <w:tcPr>
-            <w:tcW w:w="1806" w:type="dxa"/>
+            <w:tcW w:w="1643" w:type="dxa"/>
             <w:tcBorders>
               <w:bottom w:val="single" w:sz="4" w:space="0" w:color="auto"/>
             </w:tcBorders>
@@ -33036,7 +34381,7 @@
         </w:tc>
         <w:tc>
           <w:tcPr>
-            <w:tcW w:w="2409" w:type="dxa"/>
+            <w:tcW w:w="2317" w:type="dxa"/>
             <w:tcBorders>
               <w:bottom w:val="single" w:sz="4" w:space="0" w:color="auto"/>
             </w:tcBorders>
@@ -38643,216 +39988,6 @@
               <w:t>key</w:t>
             </w:r>
             <w:proofErr w:type="spellEnd"/>
-          </w:p>
-        </w:tc>
-      </w:tr>
-      <w:tr>
-        <w:trPr>
-          <w:trHeight w:val="216"/>
-        </w:trPr>
-        <w:tc>
-          <w:tcPr>
-            <w:tcW w:w="1734" w:type="dxa"/>
-          </w:tcPr>
-          <w:p>
-            <w:pPr>
-              <w:pStyle w:val="NoSpacing"/>
-              <w:rPr>
-                <w:rFonts w:ascii="Verdana" w:hAnsi="Verdana"/>
-                <w:sz w:val="16"/>
-                <w:szCs w:val="16"/>
-              </w:rPr>
-            </w:pPr>
-            <w:r>
-              <w:rPr>
-                <w:rFonts w:ascii="Verdana" w:hAnsi="Verdana"/>
-                <w:sz w:val="16"/>
-                <w:szCs w:val="16"/>
-              </w:rPr>
-              <w:t>Price</w:t>
-            </w:r>
-          </w:p>
-        </w:tc>
-        <w:tc>
-          <w:tcPr>
-            <w:tcW w:w="1031" w:type="dxa"/>
-          </w:tcPr>
-          <w:p>
-            <w:pPr>
-              <w:pStyle w:val="NoSpacing"/>
-              <w:rPr>
-                <w:rFonts w:ascii="Verdana" w:hAnsi="Verdana"/>
-                <w:sz w:val="16"/>
-                <w:szCs w:val="16"/>
-              </w:rPr>
-            </w:pPr>
-            <w:r>
-              <w:rPr>
-                <w:rFonts w:ascii="Verdana" w:hAnsi="Verdana"/>
-                <w:sz w:val="16"/>
-                <w:szCs w:val="16"/>
-              </w:rPr>
-              <w:t>Double</w:t>
-            </w:r>
-          </w:p>
-        </w:tc>
-        <w:tc>
-          <w:tcPr>
-            <w:tcW w:w="1643" w:type="dxa"/>
-          </w:tcPr>
-          <w:p>
-            <w:pPr>
-              <w:pStyle w:val="NoSpacing"/>
-              <w:rPr>
-                <w:rFonts w:ascii="Verdana" w:hAnsi="Verdana"/>
-                <w:sz w:val="16"/>
-                <w:szCs w:val="16"/>
-              </w:rPr>
-            </w:pPr>
-            <w:r>
-              <w:rPr>
-                <w:rFonts w:ascii="Verdana" w:hAnsi="Verdana"/>
-                <w:sz w:val="16"/>
-                <w:szCs w:val="16"/>
-              </w:rPr>
-              <w:t>89, 90, 91</w:t>
-            </w:r>
-          </w:p>
-        </w:tc>
-        <w:tc>
-          <w:tcPr>
-            <w:tcW w:w="839" w:type="dxa"/>
-          </w:tcPr>
-          <w:p>
-            <w:pPr>
-              <w:pStyle w:val="NoSpacing"/>
-              <w:rPr>
-                <w:rFonts w:ascii="Verdana" w:hAnsi="Verdana"/>
-                <w:sz w:val="16"/>
-                <w:szCs w:val="16"/>
-              </w:rPr>
-            </w:pPr>
-            <w:r>
-              <w:rPr>
-                <w:rFonts w:ascii="Verdana" w:hAnsi="Verdana"/>
-                <w:sz w:val="16"/>
-                <w:szCs w:val="16"/>
-              </w:rPr>
-              <w:t>N</w:t>
-            </w:r>
-          </w:p>
-        </w:tc>
-        <w:tc>
-          <w:tcPr>
-            <w:tcW w:w="830" w:type="dxa"/>
-          </w:tcPr>
-          <w:p>
-            <w:pPr>
-              <w:pStyle w:val="NoSpacing"/>
-              <w:rPr>
-                <w:rFonts w:ascii="Verdana" w:hAnsi="Verdana"/>
-                <w:sz w:val="16"/>
-                <w:szCs w:val="16"/>
-              </w:rPr>
-            </w:pPr>
-            <w:r>
-              <w:rPr>
-                <w:rFonts w:ascii="Verdana" w:hAnsi="Verdana"/>
-                <w:sz w:val="16"/>
-                <w:szCs w:val="16"/>
-              </w:rPr>
-              <w:t>10,5</w:t>
-            </w:r>
-          </w:p>
-        </w:tc>
-        <w:tc>
-          <w:tcPr>
-            <w:tcW w:w="1693" w:type="dxa"/>
-          </w:tcPr>
-          <w:p>
-            <w:pPr>
-              <w:pStyle w:val="NoSpacing"/>
-              <w:rPr>
-                <w:rFonts w:ascii="Verdana" w:hAnsi="Verdana"/>
-                <w:sz w:val="16"/>
-                <w:szCs w:val="16"/>
-                <w:lang w:val="en-GB"/>
-              </w:rPr>
-            </w:pPr>
-            <w:proofErr w:type="spellStart"/>
-            <w:r>
-              <w:rPr>
-                <w:rFonts w:ascii="Verdana" w:hAnsi="Verdana"/>
-                <w:sz w:val="16"/>
-                <w:szCs w:val="16"/>
-                <w:lang w:val="en-GB"/>
-              </w:rPr>
-              <w:t>Prijs</w:t>
-            </w:r>
-            <w:proofErr w:type="spellEnd"/>
-            <w:r>
-              <w:rPr>
-                <w:rFonts w:ascii="Verdana" w:hAnsi="Verdana"/>
-                <w:sz w:val="16"/>
-                <w:szCs w:val="16"/>
-                <w:lang w:val="en-GB"/>
-              </w:rPr>
-              <w:t xml:space="preserve"> </w:t>
-            </w:r>
-            <w:proofErr w:type="spellStart"/>
-            <w:r>
-              <w:rPr>
-                <w:rFonts w:ascii="Verdana" w:hAnsi="Verdana"/>
-                <w:sz w:val="16"/>
-                <w:szCs w:val="16"/>
-                <w:lang w:val="en-GB"/>
-              </w:rPr>
-              <w:t>v.d</w:t>
-            </w:r>
-            <w:proofErr w:type="spellEnd"/>
-            <w:r>
-              <w:rPr>
-                <w:rFonts w:ascii="Verdana" w:hAnsi="Verdana"/>
-                <w:sz w:val="16"/>
-                <w:szCs w:val="16"/>
-                <w:lang w:val="en-GB"/>
-              </w:rPr>
-              <w:t xml:space="preserve">. </w:t>
-            </w:r>
-            <w:r>
-              <w:rPr>
-                <w:rFonts w:ascii="Verdana" w:hAnsi="Verdana"/>
-                <w:sz w:val="16"/>
-                <w:szCs w:val="16"/>
-                <w:lang w:val="en-GB"/>
-              </w:rPr>
-              <w:t>booking</w:t>
-            </w:r>
-          </w:p>
-        </w:tc>
-        <w:tc>
-          <w:tcPr>
-            <w:tcW w:w="2253" w:type="dxa"/>
-          </w:tcPr>
-          <w:p>
-            <w:pPr>
-              <w:pStyle w:val="NoSpacing"/>
-              <w:rPr>
-                <w:rFonts w:ascii="Verdana" w:hAnsi="Verdana"/>
-                <w:sz w:val="16"/>
-                <w:szCs w:val="16"/>
-                <w:lang w:val="en-GB"/>
-              </w:rPr>
-            </w:pPr>
-            <w:r>
-              <w:rPr>
-                <w:rFonts w:ascii="Verdana" w:hAnsi="Verdana"/>
-                <w:sz w:val="16"/>
-                <w:szCs w:val="16"/>
-                <w:lang w:val="en-GB"/>
-              </w:rPr>
-              <w:t>In American Dollar</w:t>
-            </w:r>
           </w:p>
         </w:tc>
       </w:tr>
@@ -42230,6 +43365,172 @@
           </w:p>
         </w:tc>
       </w:tr>
+      <w:tr>
+        <w:trPr>
+          <w:trHeight w:val="138"/>
+        </w:trPr>
+        <w:tc>
+          <w:tcPr>
+            <w:tcW w:w="1734" w:type="dxa"/>
+          </w:tcPr>
+          <w:p>
+            <w:pPr>
+              <w:pStyle w:val="NoSpacing"/>
+              <w:rPr>
+                <w:rFonts w:ascii="Verdana" w:hAnsi="Verdana"/>
+                <w:sz w:val="16"/>
+                <w:szCs w:val="16"/>
+              </w:rPr>
+            </w:pPr>
+            <w:r>
+              <w:rPr>
+                <w:rFonts w:ascii="Verdana" w:hAnsi="Verdana"/>
+                <w:sz w:val="16"/>
+                <w:szCs w:val="16"/>
+              </w:rPr>
+              <w:t>Price</w:t>
+            </w:r>
+          </w:p>
+        </w:tc>
+        <w:tc>
+          <w:tcPr>
+            <w:tcW w:w="1031" w:type="dxa"/>
+          </w:tcPr>
+          <w:p>
+            <w:pPr>
+              <w:pStyle w:val="NoSpacing"/>
+              <w:rPr>
+                <w:rFonts w:ascii="Verdana" w:hAnsi="Verdana"/>
+                <w:sz w:val="16"/>
+                <w:szCs w:val="16"/>
+              </w:rPr>
+            </w:pPr>
+            <w:r>
+              <w:rPr>
+                <w:rFonts w:ascii="Verdana" w:hAnsi="Verdana"/>
+                <w:sz w:val="16"/>
+                <w:szCs w:val="16"/>
+              </w:rPr>
+              <w:t>Double</w:t>
+            </w:r>
+          </w:p>
+        </w:tc>
+        <w:tc>
+          <w:tcPr>
+            <w:tcW w:w="1643" w:type="dxa"/>
+          </w:tcPr>
+          <w:p>
+            <w:pPr>
+              <w:pStyle w:val="NoSpacing"/>
+              <w:rPr>
+                <w:rFonts w:ascii="Verdana" w:hAnsi="Verdana"/>
+                <w:sz w:val="16"/>
+                <w:szCs w:val="16"/>
+              </w:rPr>
+            </w:pPr>
+            <w:r>
+              <w:rPr>
+                <w:rFonts w:ascii="Verdana" w:hAnsi="Verdana"/>
+                <w:sz w:val="16"/>
+                <w:szCs w:val="16"/>
+              </w:rPr>
+              <w:t>89, 90 ,91</w:t>
+            </w:r>
+          </w:p>
+        </w:tc>
+        <w:tc>
+          <w:tcPr>
+            <w:tcW w:w="839" w:type="dxa"/>
+          </w:tcPr>
+          <w:p>
+            <w:pPr>
+              <w:pStyle w:val="NoSpacing"/>
+              <w:rPr>
+                <w:rFonts w:ascii="Verdana" w:hAnsi="Verdana"/>
+                <w:sz w:val="16"/>
+                <w:szCs w:val="16"/>
+              </w:rPr>
+            </w:pPr>
+            <w:r>
+              <w:rPr>
+                <w:rFonts w:ascii="Verdana" w:hAnsi="Verdana"/>
+                <w:sz w:val="16"/>
+                <w:szCs w:val="16"/>
+              </w:rPr>
+              <w:t>N</w:t>
+            </w:r>
+          </w:p>
+        </w:tc>
+        <w:tc>
+          <w:tcPr>
+            <w:tcW w:w="830" w:type="dxa"/>
+          </w:tcPr>
+          <w:p>
+            <w:pPr>
+              <w:pStyle w:val="NoSpacing"/>
+              <w:rPr>
+                <w:rFonts w:ascii="Verdana" w:hAnsi="Verdana"/>
+                <w:sz w:val="16"/>
+                <w:szCs w:val="16"/>
+              </w:rPr>
+            </w:pPr>
+            <w:r>
+              <w:rPr>
+                <w:rFonts w:ascii="Verdana" w:hAnsi="Verdana"/>
+                <w:sz w:val="16"/>
+                <w:szCs w:val="16"/>
+              </w:rPr>
+              <w:t>10,5</w:t>
+            </w:r>
+          </w:p>
+        </w:tc>
+        <w:tc>
+          <w:tcPr>
+            <w:tcW w:w="1693" w:type="dxa"/>
+          </w:tcPr>
+          <w:p>
+            <w:pPr>
+              <w:pStyle w:val="NoSpacing"/>
+              <w:rPr>
+                <w:rFonts w:ascii="Verdana" w:hAnsi="Verdana"/>
+                <w:sz w:val="16"/>
+                <w:szCs w:val="16"/>
+              </w:rPr>
+            </w:pPr>
+            <w:r>
+              <w:rPr>
+                <w:rFonts w:ascii="Verdana" w:hAnsi="Verdana"/>
+                <w:sz w:val="16"/>
+                <w:szCs w:val="16"/>
+              </w:rPr>
+              <w:t>De prijs van de vakantie</w:t>
+            </w:r>
+          </w:p>
+        </w:tc>
+        <w:tc>
+          <w:tcPr>
+            <w:tcW w:w="2253" w:type="dxa"/>
+          </w:tcPr>
+          <w:p>
+            <w:pPr>
+              <w:pStyle w:val="NoSpacing"/>
+              <w:rPr>
+                <w:rFonts w:ascii="Verdana" w:hAnsi="Verdana"/>
+                <w:sz w:val="16"/>
+                <w:szCs w:val="16"/>
+              </w:rPr>
+            </w:pPr>
+            <w:r>
+              <w:rPr>
+                <w:rFonts w:ascii="Verdana" w:hAnsi="Verdana"/>
+                <w:sz w:val="16"/>
+                <w:szCs w:val="16"/>
+              </w:rPr>
+              <w:t>In American Dollars</w:t>
+            </w:r>
+          </w:p>
+        </w:tc>
+      </w:tr>
     </w:tbl>
     <w:p>
       <w:pPr>
@@ -43338,7 +44639,6 @@
       <w:pPr>
         <w:rPr>
           <w:rFonts w:ascii="Verdana" w:hAnsi="Verdana"/>
-          <w:b/>
           <w:sz w:val="16"/>
           <w:szCs w:val="16"/>
           <w:lang w:val="en-GB"/>
@@ -43363,7 +44663,7 @@
           <w:szCs w:val="16"/>
           <w:lang w:val="en-GB"/>
         </w:rPr>
-        <w:t>Acc_vac</w:t>
+        <w:t>Excursie</w:t>
       </w:r>
       <w:proofErr w:type="spellEnd"/>
     </w:p>
@@ -43593,7 +44893,7 @@
                 <w:sz w:val="16"/>
                 <w:szCs w:val="16"/>
               </w:rPr>
-              <w:t>Acc_id</w:t>
+              <w:t>Ex_id</w:t>
             </w:r>
             <w:proofErr w:type="spellEnd"/>
           </w:p>
@@ -43640,7 +44940,7 @@
                 <w:sz w:val="16"/>
                 <w:szCs w:val="16"/>
               </w:rPr>
-              <w:t>1, 15, 23, 32</w:t>
+              <w:t>1, 2, 3, 4</w:t>
             </w:r>
           </w:p>
         </w:tc>
@@ -43703,6 +45003,24 @@
                 <w:szCs w:val="16"/>
               </w:rPr>
             </w:pPr>
+            <w:proofErr w:type="spellStart"/>
+            <w:r>
+              <w:rPr>
+                <w:rFonts w:ascii="Verdana" w:hAnsi="Verdana"/>
+                <w:sz w:val="16"/>
+                <w:szCs w:val="16"/>
+              </w:rPr>
+              <w:t>Id</w:t>
+            </w:r>
+            <w:proofErr w:type="spellEnd"/>
+            <w:r>
+              <w:rPr>
+                <w:rFonts w:ascii="Verdana" w:hAnsi="Verdana"/>
+                <w:sz w:val="16"/>
+                <w:szCs w:val="16"/>
+              </w:rPr>
+              <w:t xml:space="preserve"> van de excursie</w:t>
+            </w:r>
           </w:p>
         </w:tc>
         <w:tc>
@@ -43724,7 +45042,7 @@
                 <w:sz w:val="16"/>
                 <w:szCs w:val="16"/>
               </w:rPr>
-              <w:t xml:space="preserve">Primaire en </w:t>
+              <w:t xml:space="preserve">Primaire </w:t>
             </w:r>
             <w:proofErr w:type="spellStart"/>
             <w:r>
@@ -43733,25 +45051,7 @@
                 <w:sz w:val="16"/>
                 <w:szCs w:val="16"/>
               </w:rPr>
-              <w:t>Foreign</w:t>
-            </w:r>
-            <w:proofErr w:type="spellEnd"/>
-            <w:r>
-              <w:rPr>
-                <w:rFonts w:ascii="Verdana" w:hAnsi="Verdana"/>
-                <w:sz w:val="16"/>
-                <w:szCs w:val="16"/>
-              </w:rPr>
-              <w:t xml:space="preserve"> </w:t>
-            </w:r>
-            <w:proofErr w:type="spellStart"/>
-            <w:r>
-              <w:rPr>
-                <w:rFonts w:ascii="Verdana" w:hAnsi="Verdana"/>
-                <w:sz w:val="16"/>
-                <w:szCs w:val="16"/>
-              </w:rPr>
-              <w:t>Key</w:t>
+              <w:t>key</w:t>
             </w:r>
             <w:proofErr w:type="spellEnd"/>
           </w:p>
@@ -43781,6 +45081,694 @@
                 <w:sz w:val="16"/>
                 <w:szCs w:val="16"/>
               </w:rPr>
+              <w:t>Description</w:t>
+            </w:r>
+            <w:proofErr w:type="spellEnd"/>
+          </w:p>
+        </w:tc>
+        <w:tc>
+          <w:tcPr>
+            <w:tcW w:w="1031" w:type="dxa"/>
+          </w:tcPr>
+          <w:p>
+            <w:pPr>
+              <w:pStyle w:val="NoSpacing"/>
+              <w:rPr>
+                <w:rFonts w:ascii="Verdana" w:hAnsi="Verdana"/>
+                <w:sz w:val="16"/>
+                <w:szCs w:val="16"/>
+              </w:rPr>
+            </w:pPr>
+            <w:proofErr w:type="spellStart"/>
+            <w:r>
+              <w:rPr>
+                <w:rFonts w:ascii="Verdana" w:hAnsi="Verdana"/>
+                <w:sz w:val="16"/>
+                <w:szCs w:val="16"/>
+              </w:rPr>
+              <w:t>Varchar</w:t>
+            </w:r>
+            <w:proofErr w:type="spellEnd"/>
+          </w:p>
+        </w:tc>
+        <w:tc>
+          <w:tcPr>
+            <w:tcW w:w="1643" w:type="dxa"/>
+          </w:tcPr>
+          <w:p>
+            <w:pPr>
+              <w:pStyle w:val="NoSpacing"/>
+              <w:rPr>
+                <w:rFonts w:ascii="Verdana" w:hAnsi="Verdana"/>
+                <w:sz w:val="16"/>
+                <w:szCs w:val="16"/>
+              </w:rPr>
+            </w:pPr>
+            <w:proofErr w:type="spellStart"/>
+            <w:r>
+              <w:rPr>
+                <w:rFonts w:ascii="Verdana" w:hAnsi="Verdana"/>
+                <w:sz w:val="16"/>
+                <w:szCs w:val="16"/>
+              </w:rPr>
+              <w:t>Sky</w:t>
+            </w:r>
+            <w:proofErr w:type="spellEnd"/>
+            <w:r>
+              <w:rPr>
+                <w:rFonts w:ascii="Verdana" w:hAnsi="Verdana"/>
+                <w:sz w:val="16"/>
+                <w:szCs w:val="16"/>
+              </w:rPr>
+              <w:t xml:space="preserve"> </w:t>
+            </w:r>
+            <w:proofErr w:type="spellStart"/>
+            <w:r>
+              <w:rPr>
+                <w:rFonts w:ascii="Verdana" w:hAnsi="Verdana"/>
+                <w:sz w:val="16"/>
+                <w:szCs w:val="16"/>
+              </w:rPr>
+              <w:t>Diven</w:t>
+            </w:r>
+            <w:proofErr w:type="spellEnd"/>
+            <w:r>
+              <w:rPr>
+                <w:rFonts w:ascii="Verdana" w:hAnsi="Verdana"/>
+                <w:sz w:val="16"/>
+                <w:szCs w:val="16"/>
+              </w:rPr>
+              <w:t>, Snowboarden</w:t>
+            </w:r>
+          </w:p>
+        </w:tc>
+        <w:tc>
+          <w:tcPr>
+            <w:tcW w:w="839" w:type="dxa"/>
+          </w:tcPr>
+          <w:p>
+            <w:pPr>
+              <w:pStyle w:val="NoSpacing"/>
+              <w:rPr>
+                <w:rFonts w:ascii="Verdana" w:hAnsi="Verdana"/>
+                <w:sz w:val="16"/>
+                <w:szCs w:val="16"/>
+              </w:rPr>
+            </w:pPr>
+            <w:r>
+              <w:rPr>
+                <w:rFonts w:ascii="Verdana" w:hAnsi="Verdana"/>
+                <w:sz w:val="16"/>
+                <w:szCs w:val="16"/>
+              </w:rPr>
+              <w:t>N</w:t>
+            </w:r>
+          </w:p>
+        </w:tc>
+        <w:tc>
+          <w:tcPr>
+            <w:tcW w:w="830" w:type="dxa"/>
+          </w:tcPr>
+          <w:p>
+            <w:pPr>
+              <w:pStyle w:val="NoSpacing"/>
+              <w:rPr>
+                <w:rFonts w:ascii="Verdana" w:hAnsi="Verdana"/>
+                <w:sz w:val="16"/>
+                <w:szCs w:val="16"/>
+              </w:rPr>
+            </w:pPr>
+            <w:r>
+              <w:rPr>
+                <w:rFonts w:ascii="Verdana" w:hAnsi="Verdana"/>
+                <w:sz w:val="16"/>
+                <w:szCs w:val="16"/>
+              </w:rPr>
+              <w:t>255</w:t>
+            </w:r>
+          </w:p>
+        </w:tc>
+        <w:tc>
+          <w:tcPr>
+            <w:tcW w:w="1693" w:type="dxa"/>
+          </w:tcPr>
+          <w:p>
+            <w:pPr>
+              <w:pStyle w:val="NoSpacing"/>
+              <w:rPr>
+                <w:rFonts w:ascii="Verdana" w:hAnsi="Verdana"/>
+                <w:sz w:val="16"/>
+                <w:szCs w:val="16"/>
+              </w:rPr>
+            </w:pPr>
+            <w:r>
+              <w:rPr>
+                <w:rFonts w:ascii="Verdana" w:hAnsi="Verdana"/>
+                <w:sz w:val="16"/>
+                <w:szCs w:val="16"/>
+              </w:rPr>
+              <w:t>Beschrijving van de excursie</w:t>
+            </w:r>
+          </w:p>
+        </w:tc>
+        <w:tc>
+          <w:tcPr>
+            <w:tcW w:w="2253" w:type="dxa"/>
+          </w:tcPr>
+          <w:p>
+            <w:pPr>
+              <w:pStyle w:val="NoSpacing"/>
+              <w:rPr>
+                <w:rFonts w:ascii="Verdana" w:hAnsi="Verdana"/>
+                <w:sz w:val="16"/>
+                <w:szCs w:val="16"/>
+              </w:rPr>
+            </w:pPr>
+          </w:p>
+        </w:tc>
+      </w:tr>
+      <w:tr>
+        <w:trPr>
+          <w:trHeight w:val="138"/>
+        </w:trPr>
+        <w:tc>
+          <w:tcPr>
+            <w:tcW w:w="1734" w:type="dxa"/>
+          </w:tcPr>
+          <w:p>
+            <w:pPr>
+              <w:pStyle w:val="NoSpacing"/>
+              <w:rPr>
+                <w:rFonts w:ascii="Verdana" w:hAnsi="Verdana"/>
+                <w:sz w:val="16"/>
+                <w:szCs w:val="16"/>
+              </w:rPr>
+            </w:pPr>
+            <w:r>
+              <w:rPr>
+                <w:rFonts w:ascii="Verdana" w:hAnsi="Verdana"/>
+                <w:sz w:val="16"/>
+                <w:szCs w:val="16"/>
+              </w:rPr>
+              <w:t>Price</w:t>
+            </w:r>
+          </w:p>
+        </w:tc>
+        <w:tc>
+          <w:tcPr>
+            <w:tcW w:w="1031" w:type="dxa"/>
+          </w:tcPr>
+          <w:p>
+            <w:pPr>
+              <w:pStyle w:val="NoSpacing"/>
+              <w:rPr>
+                <w:rFonts w:ascii="Verdana" w:hAnsi="Verdana"/>
+                <w:sz w:val="16"/>
+                <w:szCs w:val="16"/>
+              </w:rPr>
+            </w:pPr>
+            <w:r>
+              <w:rPr>
+                <w:rFonts w:ascii="Verdana" w:hAnsi="Verdana"/>
+                <w:sz w:val="16"/>
+                <w:szCs w:val="16"/>
+              </w:rPr>
+              <w:t>Double</w:t>
+            </w:r>
+          </w:p>
+        </w:tc>
+        <w:tc>
+          <w:tcPr>
+            <w:tcW w:w="1643" w:type="dxa"/>
+          </w:tcPr>
+          <w:p>
+            <w:pPr>
+              <w:pStyle w:val="NoSpacing"/>
+              <w:rPr>
+                <w:rFonts w:ascii="Verdana" w:hAnsi="Verdana"/>
+                <w:sz w:val="16"/>
+                <w:szCs w:val="16"/>
+              </w:rPr>
+            </w:pPr>
+            <w:r>
+              <w:rPr>
+                <w:rFonts w:ascii="Verdana" w:hAnsi="Verdana"/>
+                <w:sz w:val="16"/>
+                <w:szCs w:val="16"/>
+              </w:rPr>
+              <w:t>10.50, 20.60 , 30</w:t>
+            </w:r>
+          </w:p>
+        </w:tc>
+        <w:tc>
+          <w:tcPr>
+            <w:tcW w:w="839" w:type="dxa"/>
+          </w:tcPr>
+          <w:p>
+            <w:pPr>
+              <w:pStyle w:val="NoSpacing"/>
+              <w:rPr>
+                <w:rFonts w:ascii="Verdana" w:hAnsi="Verdana"/>
+                <w:sz w:val="16"/>
+                <w:szCs w:val="16"/>
+              </w:rPr>
+            </w:pPr>
+            <w:r>
+              <w:rPr>
+                <w:rFonts w:ascii="Verdana" w:hAnsi="Verdana"/>
+                <w:sz w:val="16"/>
+                <w:szCs w:val="16"/>
+              </w:rPr>
+              <w:t>N</w:t>
+            </w:r>
+          </w:p>
+        </w:tc>
+        <w:tc>
+          <w:tcPr>
+            <w:tcW w:w="830" w:type="dxa"/>
+          </w:tcPr>
+          <w:p>
+            <w:pPr>
+              <w:pStyle w:val="NoSpacing"/>
+              <w:rPr>
+                <w:rFonts w:ascii="Verdana" w:hAnsi="Verdana"/>
+                <w:sz w:val="16"/>
+                <w:szCs w:val="16"/>
+              </w:rPr>
+            </w:pPr>
+            <w:r>
+              <w:rPr>
+                <w:rFonts w:ascii="Verdana" w:hAnsi="Verdana"/>
+                <w:sz w:val="16"/>
+                <w:szCs w:val="16"/>
+              </w:rPr>
+              <w:t>---</w:t>
+            </w:r>
+          </w:p>
+        </w:tc>
+        <w:tc>
+          <w:tcPr>
+            <w:tcW w:w="1693" w:type="dxa"/>
+          </w:tcPr>
+          <w:p>
+            <w:pPr>
+              <w:pStyle w:val="NoSpacing"/>
+              <w:rPr>
+                <w:rFonts w:ascii="Verdana" w:hAnsi="Verdana"/>
+                <w:sz w:val="16"/>
+                <w:szCs w:val="16"/>
+              </w:rPr>
+            </w:pPr>
+            <w:r>
+              <w:rPr>
+                <w:rFonts w:ascii="Verdana" w:hAnsi="Verdana"/>
+                <w:sz w:val="16"/>
+                <w:szCs w:val="16"/>
+              </w:rPr>
+              <w:t>Prijs van de excursie</w:t>
+            </w:r>
+          </w:p>
+        </w:tc>
+        <w:tc>
+          <w:tcPr>
+            <w:tcW w:w="2253" w:type="dxa"/>
+          </w:tcPr>
+          <w:p>
+            <w:pPr>
+              <w:pStyle w:val="NoSpacing"/>
+              <w:rPr>
+                <w:rFonts w:ascii="Verdana" w:hAnsi="Verdana"/>
+                <w:sz w:val="16"/>
+                <w:szCs w:val="16"/>
+              </w:rPr>
+            </w:pPr>
+            <w:r>
+              <w:rPr>
+                <w:rFonts w:ascii="Verdana" w:hAnsi="Verdana"/>
+                <w:sz w:val="16"/>
+                <w:szCs w:val="16"/>
+              </w:rPr>
+              <w:t>In American Dollars</w:t>
+            </w:r>
+          </w:p>
+        </w:tc>
+      </w:tr>
+      <w:tr>
+        <w:trPr>
+          <w:trHeight w:val="138"/>
+        </w:trPr>
+        <w:tc>
+          <w:tcPr>
+            <w:tcW w:w="1734" w:type="dxa"/>
+          </w:tcPr>
+          <w:p>
+            <w:pPr>
+              <w:pStyle w:val="NoSpacing"/>
+              <w:rPr>
+                <w:rFonts w:ascii="Verdana" w:hAnsi="Verdana"/>
+                <w:sz w:val="16"/>
+                <w:szCs w:val="16"/>
+              </w:rPr>
+            </w:pPr>
+            <w:proofErr w:type="spellStart"/>
+            <w:r>
+              <w:rPr>
+                <w:rFonts w:ascii="Verdana" w:hAnsi="Verdana"/>
+                <w:sz w:val="16"/>
+                <w:szCs w:val="16"/>
+              </w:rPr>
+              <w:t>Guide_Name</w:t>
+            </w:r>
+            <w:proofErr w:type="spellEnd"/>
+          </w:p>
+        </w:tc>
+        <w:tc>
+          <w:tcPr>
+            <w:tcW w:w="1031" w:type="dxa"/>
+          </w:tcPr>
+          <w:p>
+            <w:pPr>
+              <w:pStyle w:val="NoSpacing"/>
+              <w:rPr>
+                <w:rFonts w:ascii="Verdana" w:hAnsi="Verdana"/>
+                <w:sz w:val="16"/>
+                <w:szCs w:val="16"/>
+              </w:rPr>
+            </w:pPr>
+            <w:proofErr w:type="spellStart"/>
+            <w:r>
+              <w:rPr>
+                <w:rFonts w:ascii="Verdana" w:hAnsi="Verdana"/>
+                <w:sz w:val="16"/>
+                <w:szCs w:val="16"/>
+              </w:rPr>
+              <w:t>V</w:t>
+            </w:r>
+            <w:r>
+              <w:rPr>
+                <w:rFonts w:ascii="Verdana" w:hAnsi="Verdana"/>
+                <w:sz w:val="16"/>
+                <w:szCs w:val="16"/>
+              </w:rPr>
+              <w:t>archar</w:t>
+            </w:r>
+            <w:proofErr w:type="spellEnd"/>
+          </w:p>
+        </w:tc>
+        <w:tc>
+          <w:tcPr>
+            <w:tcW w:w="1643" w:type="dxa"/>
+          </w:tcPr>
+          <w:p>
+            <w:pPr>
+              <w:pStyle w:val="NoSpacing"/>
+              <w:rPr>
+                <w:rFonts w:ascii="Verdana" w:hAnsi="Verdana"/>
+                <w:sz w:val="16"/>
+                <w:szCs w:val="16"/>
+              </w:rPr>
+            </w:pPr>
+            <w:r>
+              <w:rPr>
+                <w:rFonts w:ascii="Verdana" w:hAnsi="Verdana"/>
+                <w:sz w:val="16"/>
+                <w:szCs w:val="16"/>
+              </w:rPr>
+              <w:t>Bob, Mark, Henk</w:t>
+            </w:r>
+          </w:p>
+        </w:tc>
+        <w:tc>
+          <w:tcPr>
+            <w:tcW w:w="839" w:type="dxa"/>
+          </w:tcPr>
+          <w:p>
+            <w:pPr>
+              <w:pStyle w:val="NoSpacing"/>
+              <w:rPr>
+                <w:rFonts w:ascii="Verdana" w:hAnsi="Verdana"/>
+                <w:sz w:val="16"/>
+                <w:szCs w:val="16"/>
+              </w:rPr>
+            </w:pPr>
+            <w:r>
+              <w:rPr>
+                <w:rFonts w:ascii="Verdana" w:hAnsi="Verdana"/>
+                <w:sz w:val="16"/>
+                <w:szCs w:val="16"/>
+              </w:rPr>
+              <w:t>N</w:t>
+            </w:r>
+          </w:p>
+        </w:tc>
+        <w:tc>
+          <w:tcPr>
+            <w:tcW w:w="830" w:type="dxa"/>
+          </w:tcPr>
+          <w:p>
+            <w:pPr>
+              <w:pStyle w:val="NoSpacing"/>
+              <w:rPr>
+                <w:rFonts w:ascii="Verdana" w:hAnsi="Verdana"/>
+                <w:sz w:val="16"/>
+                <w:szCs w:val="16"/>
+              </w:rPr>
+            </w:pPr>
+            <w:r>
+              <w:rPr>
+                <w:rFonts w:ascii="Verdana" w:hAnsi="Verdana"/>
+                <w:sz w:val="16"/>
+                <w:szCs w:val="16"/>
+              </w:rPr>
+              <w:t>30</w:t>
+            </w:r>
+          </w:p>
+        </w:tc>
+        <w:tc>
+          <w:tcPr>
+            <w:tcW w:w="1693" w:type="dxa"/>
+          </w:tcPr>
+          <w:p>
+            <w:pPr>
+              <w:pStyle w:val="NoSpacing"/>
+              <w:rPr>
+                <w:rFonts w:ascii="Verdana" w:hAnsi="Verdana"/>
+                <w:sz w:val="16"/>
+                <w:szCs w:val="16"/>
+              </w:rPr>
+            </w:pPr>
+            <w:r>
+              <w:rPr>
+                <w:rFonts w:ascii="Verdana" w:hAnsi="Verdana"/>
+                <w:sz w:val="16"/>
+                <w:szCs w:val="16"/>
+              </w:rPr>
+              <w:t>Naam van de gids</w:t>
+            </w:r>
+          </w:p>
+        </w:tc>
+        <w:tc>
+          <w:tcPr>
+            <w:tcW w:w="2253" w:type="dxa"/>
+          </w:tcPr>
+          <w:p>
+            <w:pPr>
+              <w:pStyle w:val="NoSpacing"/>
+              <w:rPr>
+                <w:rFonts w:ascii="Verdana" w:hAnsi="Verdana"/>
+                <w:sz w:val="16"/>
+                <w:szCs w:val="16"/>
+              </w:rPr>
+            </w:pPr>
+          </w:p>
+        </w:tc>
+      </w:tr>
+      <w:tr>
+        <w:trPr>
+          <w:trHeight w:val="138"/>
+        </w:trPr>
+        <w:tc>
+          <w:tcPr>
+            <w:tcW w:w="1734" w:type="dxa"/>
+          </w:tcPr>
+          <w:p>
+            <w:pPr>
+              <w:pStyle w:val="NoSpacing"/>
+              <w:rPr>
+                <w:rFonts w:ascii="Verdana" w:hAnsi="Verdana"/>
+                <w:sz w:val="16"/>
+                <w:szCs w:val="16"/>
+              </w:rPr>
+            </w:pPr>
+            <w:proofErr w:type="spellStart"/>
+            <w:r>
+              <w:rPr>
+                <w:rFonts w:ascii="Verdana" w:hAnsi="Verdana"/>
+                <w:sz w:val="16"/>
+                <w:szCs w:val="16"/>
+              </w:rPr>
+              <w:t>Guide_Phone</w:t>
+            </w:r>
+            <w:proofErr w:type="spellEnd"/>
+          </w:p>
+        </w:tc>
+        <w:tc>
+          <w:tcPr>
+            <w:tcW w:w="1031" w:type="dxa"/>
+          </w:tcPr>
+          <w:p>
+            <w:pPr>
+              <w:pStyle w:val="NoSpacing"/>
+              <w:rPr>
+                <w:rFonts w:ascii="Verdana" w:hAnsi="Verdana"/>
+                <w:sz w:val="16"/>
+                <w:szCs w:val="16"/>
+              </w:rPr>
+            </w:pPr>
+            <w:proofErr w:type="spellStart"/>
+            <w:r>
+              <w:rPr>
+                <w:rFonts w:ascii="Verdana" w:hAnsi="Verdana"/>
+                <w:sz w:val="16"/>
+                <w:szCs w:val="16"/>
+              </w:rPr>
+              <w:t>Varchar</w:t>
+            </w:r>
+            <w:proofErr w:type="spellEnd"/>
+          </w:p>
+        </w:tc>
+        <w:tc>
+          <w:tcPr>
+            <w:tcW w:w="1643" w:type="dxa"/>
+          </w:tcPr>
+          <w:p>
+            <w:pPr>
+              <w:pStyle w:val="NoSpacing"/>
+              <w:rPr>
+                <w:rFonts w:ascii="Verdana" w:hAnsi="Verdana"/>
+                <w:sz w:val="16"/>
+                <w:szCs w:val="16"/>
+              </w:rPr>
+            </w:pPr>
+            <w:r>
+              <w:rPr>
+                <w:rFonts w:ascii="Verdana" w:hAnsi="Verdana"/>
+                <w:sz w:val="16"/>
+                <w:szCs w:val="16"/>
+              </w:rPr>
+              <w:t>0623456789</w:t>
+            </w:r>
+          </w:p>
+        </w:tc>
+        <w:tc>
+          <w:tcPr>
+            <w:tcW w:w="839" w:type="dxa"/>
+          </w:tcPr>
+          <w:p>
+            <w:pPr>
+              <w:pStyle w:val="NoSpacing"/>
+              <w:rPr>
+                <w:rFonts w:ascii="Verdana" w:hAnsi="Verdana"/>
+                <w:sz w:val="16"/>
+                <w:szCs w:val="16"/>
+              </w:rPr>
+            </w:pPr>
+            <w:r>
+              <w:rPr>
+                <w:rFonts w:ascii="Verdana" w:hAnsi="Verdana"/>
+                <w:sz w:val="16"/>
+                <w:szCs w:val="16"/>
+              </w:rPr>
+              <w:t>N</w:t>
+            </w:r>
+          </w:p>
+        </w:tc>
+        <w:tc>
+          <w:tcPr>
+            <w:tcW w:w="830" w:type="dxa"/>
+          </w:tcPr>
+          <w:p>
+            <w:pPr>
+              <w:pStyle w:val="NoSpacing"/>
+              <w:rPr>
+                <w:rFonts w:ascii="Verdana" w:hAnsi="Verdana"/>
+                <w:sz w:val="16"/>
+                <w:szCs w:val="16"/>
+              </w:rPr>
+            </w:pPr>
+            <w:r>
+              <w:rPr>
+                <w:rFonts w:ascii="Verdana" w:hAnsi="Verdana"/>
+                <w:sz w:val="16"/>
+                <w:szCs w:val="16"/>
+              </w:rPr>
+              <w:t>---</w:t>
+            </w:r>
+          </w:p>
+        </w:tc>
+        <w:tc>
+          <w:tcPr>
+            <w:tcW w:w="1693" w:type="dxa"/>
+          </w:tcPr>
+          <w:p>
+            <w:pPr>
+              <w:pStyle w:val="NoSpacing"/>
+              <w:rPr>
+                <w:rFonts w:ascii="Verdana" w:hAnsi="Verdana"/>
+                <w:sz w:val="16"/>
+                <w:szCs w:val="16"/>
+              </w:rPr>
+            </w:pPr>
+            <w:r>
+              <w:rPr>
+                <w:rFonts w:ascii="Verdana" w:hAnsi="Verdana"/>
+                <w:sz w:val="16"/>
+                <w:szCs w:val="16"/>
+              </w:rPr>
+              <w:t>Telefoonnr. Van de gids</w:t>
+            </w:r>
+          </w:p>
+        </w:tc>
+        <w:tc>
+          <w:tcPr>
+            <w:tcW w:w="2253" w:type="dxa"/>
+          </w:tcPr>
+          <w:p>
+            <w:pPr>
+              <w:pStyle w:val="NoSpacing"/>
+              <w:rPr>
+                <w:rFonts w:ascii="Verdana" w:hAnsi="Verdana"/>
+                <w:sz w:val="16"/>
+                <w:szCs w:val="16"/>
+              </w:rPr>
+            </w:pPr>
+          </w:p>
+        </w:tc>
+      </w:tr>
+      <w:tr>
+        <w:trPr>
+          <w:trHeight w:val="138"/>
+        </w:trPr>
+        <w:tc>
+          <w:tcPr>
+            <w:tcW w:w="1734" w:type="dxa"/>
+          </w:tcPr>
+          <w:p>
+            <w:pPr>
+              <w:pStyle w:val="NoSpacing"/>
+              <w:rPr>
+                <w:rFonts w:ascii="Verdana" w:hAnsi="Verdana"/>
+                <w:sz w:val="16"/>
+                <w:szCs w:val="16"/>
+              </w:rPr>
+            </w:pPr>
+            <w:proofErr w:type="spellStart"/>
+            <w:r>
+              <w:rPr>
+                <w:rFonts w:ascii="Verdana" w:hAnsi="Verdana"/>
+                <w:sz w:val="16"/>
+                <w:szCs w:val="16"/>
+              </w:rPr>
               <w:t>Vac_id</w:t>
             </w:r>
             <w:proofErr w:type="spellEnd"/>
@@ -43828,7 +45816,7 @@
                 <w:sz w:val="16"/>
                 <w:szCs w:val="16"/>
               </w:rPr>
-              <w:t>1, 15, 23, 32</w:t>
+              <w:t>1, 15, 21, 23</w:t>
             </w:r>
           </w:p>
         </w:tc>
@@ -43891,6 +45879,24 @@
                 <w:szCs w:val="16"/>
               </w:rPr>
             </w:pPr>
+            <w:proofErr w:type="spellStart"/>
+            <w:r>
+              <w:rPr>
+                <w:rFonts w:ascii="Verdana" w:hAnsi="Verdana"/>
+                <w:sz w:val="16"/>
+                <w:szCs w:val="16"/>
+              </w:rPr>
+              <w:t>Id</w:t>
+            </w:r>
+            <w:proofErr w:type="spellEnd"/>
+            <w:r>
+              <w:rPr>
+                <w:rFonts w:ascii="Verdana" w:hAnsi="Verdana"/>
+                <w:sz w:val="16"/>
+                <w:szCs w:val="16"/>
+              </w:rPr>
+              <w:t xml:space="preserve"> van de vakantie</w:t>
+            </w:r>
           </w:p>
         </w:tc>
         <w:tc>
@@ -43906,14 +45912,6 @@
                 <w:szCs w:val="16"/>
               </w:rPr>
             </w:pPr>
-            <w:r>
-              <w:rPr>
-                <w:rFonts w:ascii="Verdana" w:hAnsi="Verdana"/>
-                <w:sz w:val="16"/>
-                <w:szCs w:val="16"/>
-              </w:rPr>
-              <w:t xml:space="preserve">Primaire en </w:t>
-            </w:r>
             <w:proofErr w:type="spellStart"/>
             <w:r>
               <w:rPr>
@@ -43939,13 +45937,22 @@
                 <w:sz w:val="16"/>
                 <w:szCs w:val="16"/>
               </w:rPr>
-              <w:t>Key</w:t>
+              <w:t>key</w:t>
             </w:r>
             <w:proofErr w:type="spellEnd"/>
           </w:p>
         </w:tc>
       </w:tr>
     </w:tbl>
+    <w:p>
+      <w:pPr>
+        <w:rPr>
+          <w:rFonts w:ascii="Verdana" w:hAnsi="Verdana"/>
+          <w:sz w:val="16"/>
+          <w:szCs w:val="16"/>
+        </w:rPr>
+      </w:pPr>
+    </w:p>
     <w:p>
       <w:pPr>
         <w:rPr>
@@ -43953,18 +45960,27 @@
           <w:b/>
           <w:sz w:val="16"/>
           <w:szCs w:val="16"/>
-          <w:lang w:val="en-GB"/>
         </w:rPr>
       </w:pPr>
+      <w:proofErr w:type="spellStart"/>
       <w:r>
         <w:rPr>
           <w:rFonts w:ascii="Verdana" w:hAnsi="Verdana"/>
           <w:i/>
           <w:sz w:val="16"/>
           <w:szCs w:val="16"/>
-          <w:lang w:val="en-GB"/>
         </w:rPr>
-        <w:t xml:space="preserve">Table: </w:t>
+        <w:t>Table</w:t>
+      </w:r>
+      <w:proofErr w:type="spellEnd"/>
+      <w:r>
+        <w:rPr>
+          <w:rFonts w:ascii="Verdana" w:hAnsi="Verdana"/>
+          <w:i/>
+          <w:sz w:val="16"/>
+          <w:szCs w:val="16"/>
+        </w:rPr>
+        <w:t xml:space="preserve">: </w:t>
       </w:r>
       <w:r>
         <w:rPr>
@@ -43972,7 +45988,6 @@
           <w:b/>
           <w:sz w:val="16"/>
           <w:szCs w:val="16"/>
-          <w:lang w:val="en-GB"/>
         </w:rPr>
         <w:t>Storage</w:t>
       </w:r>
@@ -45608,7 +47623,7 @@
 </file>
 
 <file path=customXml/itemProps1.xml><?xml version="1.0" encoding="utf-8"?>
-<ds:datastoreItem xmlns:ds="http://schemas.openxmlformats.org/officeDocument/2006/customXml" ds:itemID="{3D32B6C9-21BE-48AD-8B54-694FA10C74A1}">
+<ds:datastoreItem xmlns:ds="http://schemas.openxmlformats.org/officeDocument/2006/customXml" ds:itemID="{A6E4B6F4-E884-4942-A870-297E6A5E0DAC}">
   <ds:schemaRefs>
     <ds:schemaRef ds:uri="http://schemas.openxmlformats.org/officeDocument/2006/bibliography"/>
   </ds:schemaRefs>

</xml_diff>

<commit_message>
Extra procedure toegevoegd aan het RIM
</commit_message>
<xml_diff>
--- a/Gewenste situatie/DataDictionary (Gewenste situatie)/Datadictionary Outdoor Paradise.docx
+++ b/Gewenste situatie/DataDictionary (Gewenste situatie)/Datadictionary Outdoor Paradise.docx
@@ -2281,14 +2281,16 @@
                 <w:szCs w:val="16"/>
               </w:rPr>
             </w:pPr>
-            <w:r>
-              <w:rPr>
-                <w:rFonts w:ascii="Verdana" w:hAnsi="Verdana"/>
-                <w:sz w:val="16"/>
-                <w:szCs w:val="16"/>
-              </w:rPr>
-              <w:t>Double</w:t>
-            </w:r>
+            <w:proofErr w:type="spellStart"/>
+            <w:r>
+              <w:rPr>
+                <w:rFonts w:ascii="Verdana" w:hAnsi="Verdana"/>
+                <w:sz w:val="16"/>
+                <w:szCs w:val="16"/>
+              </w:rPr>
+              <w:t>Float</w:t>
+            </w:r>
+            <w:proofErr w:type="spellEnd"/>
           </w:p>
         </w:tc>
         <w:tc>
@@ -11791,14 +11793,16 @@
                 <w:szCs w:val="16"/>
               </w:rPr>
             </w:pPr>
-            <w:r>
-              <w:rPr>
-                <w:rFonts w:ascii="Verdana" w:hAnsi="Verdana"/>
-                <w:sz w:val="16"/>
-                <w:szCs w:val="16"/>
-              </w:rPr>
-              <w:t>Double</w:t>
-            </w:r>
+            <w:proofErr w:type="spellStart"/>
+            <w:r>
+              <w:rPr>
+                <w:rFonts w:ascii="Verdana" w:hAnsi="Verdana"/>
+                <w:sz w:val="16"/>
+                <w:szCs w:val="16"/>
+              </w:rPr>
+              <w:t>Float</w:t>
+            </w:r>
+            <w:proofErr w:type="spellEnd"/>
           </w:p>
         </w:tc>
         <w:tc>
@@ -26622,6 +26626,7 @@
         </w:rPr>
         <w:t xml:space="preserve"> </w:t>
       </w:r>
+      <w:bookmarkStart w:id="2" w:name="_GoBack"/>
       <w:proofErr w:type="spellStart"/>
       <w:r>
         <w:rPr>
@@ -26631,7 +26636,18 @@
           <w:szCs w:val="16"/>
           <w:lang w:val="en-US"/>
         </w:rPr>
-        <w:t>Sales_target</w:t>
+        <w:t>Sales_tar</w:t>
+      </w:r>
+      <w:bookmarkEnd w:id="2"/>
+      <w:r>
+        <w:rPr>
+          <w:rFonts w:ascii="Verdana" w:hAnsi="Verdana"/>
+          <w:b/>
+          <w:sz w:val="16"/>
+          <w:szCs w:val="16"/>
+          <w:lang w:val="en-US"/>
+        </w:rPr>
+        <w:t>get</w:t>
       </w:r>
       <w:proofErr w:type="spellEnd"/>
     </w:p>
@@ -36108,7 +36124,7 @@
                 <w:szCs w:val="16"/>
               </w:rPr>
             </w:pPr>
-            <w:bookmarkStart w:id="2" w:name="_Hlk507943134"/>
+            <w:bookmarkStart w:id="3" w:name="_Hlk507943134"/>
             <w:proofErr w:type="gramStart"/>
             <w:r>
               <w:rPr>
@@ -36163,7 +36179,7 @@
               </w:rPr>
               <w:t>’)</w:t>
             </w:r>
-            <w:bookmarkEnd w:id="2"/>
+            <w:bookmarkEnd w:id="3"/>
           </w:p>
         </w:tc>
       </w:tr>
@@ -42842,8 +42858,6 @@
         </w:rPr>
         <w:t>Booking</w:t>
       </w:r>
-      <w:bookmarkStart w:id="3" w:name="_GoBack"/>
-      <w:bookmarkEnd w:id="3"/>
     </w:p>
     <w:tbl>
       <w:tblPr>
@@ -46889,14 +46903,16 @@
                 <w:szCs w:val="16"/>
               </w:rPr>
             </w:pPr>
-            <w:r>
-              <w:rPr>
-                <w:rFonts w:ascii="Verdana" w:hAnsi="Verdana"/>
-                <w:sz w:val="16"/>
-                <w:szCs w:val="16"/>
-              </w:rPr>
-              <w:t>Double</w:t>
-            </w:r>
+            <w:proofErr w:type="spellStart"/>
+            <w:r>
+              <w:rPr>
+                <w:rFonts w:ascii="Verdana" w:hAnsi="Verdana"/>
+                <w:sz w:val="16"/>
+                <w:szCs w:val="16"/>
+              </w:rPr>
+              <w:t>Float</w:t>
+            </w:r>
+            <w:proofErr w:type="spellEnd"/>
           </w:p>
         </w:tc>
         <w:tc>
@@ -48897,14 +48913,16 @@
                 <w:szCs w:val="16"/>
               </w:rPr>
             </w:pPr>
-            <w:r>
-              <w:rPr>
-                <w:rFonts w:ascii="Verdana" w:hAnsi="Verdana"/>
-                <w:sz w:val="16"/>
-                <w:szCs w:val="16"/>
-              </w:rPr>
-              <w:t>Double</w:t>
-            </w:r>
+            <w:proofErr w:type="spellStart"/>
+            <w:r>
+              <w:rPr>
+                <w:rFonts w:ascii="Verdana" w:hAnsi="Verdana"/>
+                <w:sz w:val="16"/>
+                <w:szCs w:val="16"/>
+              </w:rPr>
+              <w:t>Float</w:t>
+            </w:r>
+            <w:proofErr w:type="spellEnd"/>
           </w:p>
         </w:tc>
         <w:tc>
@@ -51359,7 +51377,7 @@
 </file>
 
 <file path=customXml/itemProps1.xml><?xml version="1.0" encoding="utf-8"?>
-<ds:datastoreItem xmlns:ds="http://schemas.openxmlformats.org/officeDocument/2006/customXml" ds:itemID="{31B11509-5F05-4AF9-A7A2-E57AC0FE488C}">
+<ds:datastoreItem xmlns:ds="http://schemas.openxmlformats.org/officeDocument/2006/customXml" ds:itemID="{32A1883D-FC50-45AA-9265-8718722AA37F}">
   <ds:schemaRefs>
     <ds:schemaRef ds:uri="http://schemas.openxmlformats.org/officeDocument/2006/bibliography"/>
   </ds:schemaRefs>

</xml_diff>

<commit_message>
Besproken aanpassingen doorgevoerd in RIM, Klassediagram en Datadictionary
</commit_message>
<xml_diff>
--- a/Gewenste situatie/DataDictionary (Gewenste situatie)/Datadictionary Outdoor Paradise.docx
+++ b/Gewenste situatie/DataDictionary (Gewenste situatie)/Datadictionary Outdoor Paradise.docx
@@ -26626,7 +26626,6 @@
         </w:rPr>
         <w:t xml:space="preserve"> </w:t>
       </w:r>
-      <w:bookmarkStart w:id="2" w:name="_GoBack"/>
       <w:proofErr w:type="spellStart"/>
       <w:r>
         <w:rPr>
@@ -26636,18 +26635,7 @@
           <w:szCs w:val="16"/>
           <w:lang w:val="en-US"/>
         </w:rPr>
-        <w:t>Sales_tar</w:t>
-      </w:r>
-      <w:bookmarkEnd w:id="2"/>
-      <w:r>
-        <w:rPr>
-          <w:rFonts w:ascii="Verdana" w:hAnsi="Verdana"/>
-          <w:b/>
-          <w:sz w:val="16"/>
-          <w:szCs w:val="16"/>
-          <w:lang w:val="en-US"/>
-        </w:rPr>
-        <w:t>get</w:t>
+        <w:t>Sales_target</w:t>
       </w:r>
       <w:proofErr w:type="spellEnd"/>
     </w:p>
@@ -33143,6 +33131,182 @@
           </w:p>
         </w:tc>
       </w:tr>
+      <w:tr>
+        <w:trPr>
+          <w:trHeight w:val="525"/>
+        </w:trPr>
+        <w:tc>
+          <w:tcPr>
+            <w:tcW w:w="1760" w:type="dxa"/>
+          </w:tcPr>
+          <w:p>
+            <w:pPr>
+              <w:pStyle w:val="NoSpacing"/>
+              <w:rPr>
+                <w:rFonts w:ascii="Verdana" w:hAnsi="Verdana"/>
+                <w:sz w:val="16"/>
+                <w:szCs w:val="16"/>
+              </w:rPr>
+            </w:pPr>
+            <w:proofErr w:type="spellStart"/>
+            <w:proofErr w:type="gramStart"/>
+            <w:r>
+              <w:rPr>
+                <w:rFonts w:ascii="Verdana" w:hAnsi="Verdana"/>
+                <w:sz w:val="16"/>
+                <w:szCs w:val="16"/>
+              </w:rPr>
+              <w:t>price</w:t>
+            </w:r>
+            <w:proofErr w:type="gramEnd"/>
+            <w:r>
+              <w:rPr>
+                <w:rFonts w:ascii="Verdana" w:hAnsi="Verdana"/>
+                <w:sz w:val="16"/>
+                <w:szCs w:val="16"/>
+              </w:rPr>
+              <w:t>_each</w:t>
+            </w:r>
+            <w:proofErr w:type="spellEnd"/>
+          </w:p>
+        </w:tc>
+        <w:tc>
+          <w:tcPr>
+            <w:tcW w:w="991" w:type="dxa"/>
+          </w:tcPr>
+          <w:p>
+            <w:pPr>
+              <w:pStyle w:val="NoSpacing"/>
+              <w:rPr>
+                <w:rFonts w:ascii="Verdana" w:hAnsi="Verdana"/>
+                <w:sz w:val="16"/>
+                <w:szCs w:val="16"/>
+              </w:rPr>
+            </w:pPr>
+            <w:proofErr w:type="spellStart"/>
+            <w:proofErr w:type="gramStart"/>
+            <w:r>
+              <w:rPr>
+                <w:rFonts w:ascii="Verdana" w:hAnsi="Verdana"/>
+                <w:sz w:val="16"/>
+                <w:szCs w:val="16"/>
+              </w:rPr>
+              <w:t>float</w:t>
+            </w:r>
+            <w:proofErr w:type="spellEnd"/>
+            <w:proofErr w:type="gramEnd"/>
+          </w:p>
+        </w:tc>
+        <w:tc>
+          <w:tcPr>
+            <w:tcW w:w="1691" w:type="dxa"/>
+          </w:tcPr>
+          <w:p>
+            <w:pPr>
+              <w:pStyle w:val="NoSpacing"/>
+              <w:rPr>
+                <w:rFonts w:ascii="Verdana" w:hAnsi="Verdana"/>
+                <w:sz w:val="16"/>
+                <w:szCs w:val="16"/>
+              </w:rPr>
+            </w:pPr>
+            <w:r>
+              <w:rPr>
+                <w:rFonts w:ascii="Verdana" w:hAnsi="Verdana"/>
+                <w:sz w:val="16"/>
+                <w:szCs w:val="16"/>
+              </w:rPr>
+              <w:t>5.55, 6.66, 7.77</w:t>
+            </w:r>
+          </w:p>
+        </w:tc>
+        <w:tc>
+          <w:tcPr>
+            <w:tcW w:w="808" w:type="dxa"/>
+          </w:tcPr>
+          <w:p>
+            <w:pPr>
+              <w:pStyle w:val="NoSpacing"/>
+              <w:rPr>
+                <w:rFonts w:ascii="Verdana" w:hAnsi="Verdana"/>
+                <w:sz w:val="16"/>
+                <w:szCs w:val="16"/>
+              </w:rPr>
+            </w:pPr>
+            <w:r>
+              <w:rPr>
+                <w:rFonts w:ascii="Verdana" w:hAnsi="Verdana"/>
+                <w:sz w:val="16"/>
+                <w:szCs w:val="16"/>
+              </w:rPr>
+              <w:t>N</w:t>
+            </w:r>
+          </w:p>
+        </w:tc>
+        <w:tc>
+          <w:tcPr>
+            <w:tcW w:w="798" w:type="dxa"/>
+          </w:tcPr>
+          <w:p>
+            <w:pPr>
+              <w:pStyle w:val="NoSpacing"/>
+              <w:rPr>
+                <w:rFonts w:ascii="Verdana" w:hAnsi="Verdana"/>
+                <w:sz w:val="16"/>
+                <w:szCs w:val="16"/>
+              </w:rPr>
+            </w:pPr>
+            <w:r>
+              <w:rPr>
+                <w:rFonts w:ascii="Verdana" w:hAnsi="Verdana"/>
+                <w:sz w:val="16"/>
+                <w:szCs w:val="16"/>
+              </w:rPr>
+              <w:t>---</w:t>
+            </w:r>
+          </w:p>
+        </w:tc>
+        <w:tc>
+          <w:tcPr>
+            <w:tcW w:w="1776" w:type="dxa"/>
+          </w:tcPr>
+          <w:p>
+            <w:pPr>
+              <w:pStyle w:val="NoSpacing"/>
+              <w:rPr>
+                <w:rFonts w:ascii="Verdana" w:hAnsi="Verdana"/>
+                <w:sz w:val="16"/>
+                <w:szCs w:val="16"/>
+              </w:rPr>
+            </w:pPr>
+            <w:r>
+              <w:rPr>
+                <w:rFonts w:ascii="Verdana" w:hAnsi="Verdana"/>
+                <w:sz w:val="16"/>
+                <w:szCs w:val="16"/>
+              </w:rPr>
+              <w:t>Prijs van het product wanneer de order geplaatst is.</w:t>
+            </w:r>
+          </w:p>
+        </w:tc>
+        <w:tc>
+          <w:tcPr>
+            <w:tcW w:w="2359" w:type="dxa"/>
+          </w:tcPr>
+          <w:p>
+            <w:pPr>
+              <w:pStyle w:val="NoSpacing"/>
+              <w:rPr>
+                <w:rFonts w:ascii="Verdana" w:hAnsi="Verdana"/>
+                <w:sz w:val="16"/>
+                <w:szCs w:val="16"/>
+              </w:rPr>
+            </w:pPr>
+            <w:bookmarkStart w:id="2" w:name="_GoBack"/>
+            <w:bookmarkEnd w:id="2"/>
+          </w:p>
+        </w:tc>
+      </w:tr>
     </w:tbl>
     <w:p>
       <w:pPr>
@@ -33824,6 +33988,7 @@
                 <w:sz w:val="16"/>
                 <w:szCs w:val="16"/>
               </w:rPr>
+              <w:lastRenderedPageBreak/>
               <w:t>o</w:t>
             </w:r>
             <w:r>
@@ -34256,7 +34421,6 @@
                 <w:sz w:val="16"/>
                 <w:szCs w:val="16"/>
               </w:rPr>
-              <w:lastRenderedPageBreak/>
               <w:t>r</w:t>
             </w:r>
             <w:r>
@@ -37830,6 +37994,7 @@
                 <w:sz w:val="16"/>
                 <w:szCs w:val="16"/>
               </w:rPr>
+              <w:lastRenderedPageBreak/>
               <w:t>t</w:t>
             </w:r>
             <w:r>
@@ -51377,7 +51542,7 @@
 </file>
 
 <file path=customXml/itemProps1.xml><?xml version="1.0" encoding="utf-8"?>
-<ds:datastoreItem xmlns:ds="http://schemas.openxmlformats.org/officeDocument/2006/customXml" ds:itemID="{32A1883D-FC50-45AA-9265-8718722AA37F}">
+<ds:datastoreItem xmlns:ds="http://schemas.openxmlformats.org/officeDocument/2006/customXml" ds:itemID="{53537A6A-8FA8-4638-B4A9-AE1925AACC67}">
   <ds:schemaRefs>
     <ds:schemaRef ds:uri="http://schemas.openxmlformats.org/officeDocument/2006/bibliography"/>
   </ds:schemaRefs>

</xml_diff>